<commit_message>
some minor coauthor corrections
</commit_message>
<xml_diff>
--- a/doc/manuscript/coauthor_feedback/2021_02/MEE_manuscript_Feb12_AT.docx
+++ b/doc/manuscript/coauthor_feedback/2021_02/MEE_manuscript_Feb12_AT.docx
@@ -152,15 +152,7 @@
         <w:t>9</w:t>
       </w:r>
       <w:r>
-        <w:t xml:space="preserve">, </w:t>
-      </w:r>
-      <w:proofErr w:type="spellStart"/>
-      <w:r>
-        <w:t>Sarayudh</w:t>
-      </w:r>
-      <w:proofErr w:type="spellEnd"/>
-      <w:r>
-        <w:t xml:space="preserve"> Bunyavejchewin</w:t>
+        <w:t>, Sarayudh Bunyavejchewin</w:t>
       </w:r>
       <w:r>
         <w:rPr>
@@ -695,6 +687,7 @@
       </w:pPr>
       <w:bookmarkStart w:id="1" w:name="Abstract"/>
       <w:r>
+        <w:lastRenderedPageBreak/>
         <w:t>Abstract</w:t>
       </w:r>
     </w:p>
@@ -993,6 +986,7 @@
       <w:bookmarkStart w:id="32" w:name="Introduction"/>
       <w:bookmarkEnd w:id="1"/>
       <w:r>
+        <w:lastRenderedPageBreak/>
         <w:t>Introduction</w:t>
       </w:r>
     </w:p>
@@ -1358,7 +1352,11 @@
       </w:r>
       <w:proofErr w:type="spellEnd"/>
       <w:r>
-        <w:t xml:space="preserve"> et al., 2019), the removal of individual-level variation prior to analysis of climate sensitivity limits potential for using species chronologies to characterize the climate sensitivity of </w:t>
+        <w:t xml:space="preserve"> et al., 2019), the removal of individual-level variation prior to analysis of </w:t>
+      </w:r>
+      <w:r>
+        <w:lastRenderedPageBreak/>
+        <w:t xml:space="preserve">climate sensitivity limits potential for using species chronologies to characterize the climate sensitivity of </w:t>
       </w:r>
       <m:oMath>
         <m:r>
@@ -1642,7 +1640,11 @@
       </w:r>
       <w:proofErr w:type="spellEnd"/>
       <w:r>
-        <w:t xml:space="preserve"> Charney et al., 2016) and scaled to characterize the climate sensitivity of </w:t>
+        <w:t xml:space="preserve"> Charney et al., 2016) and scaled to </w:t>
+      </w:r>
+      <w:r>
+        <w:lastRenderedPageBreak/>
+        <w:t xml:space="preserve">characterize the climate sensitivity of </w:t>
       </w:r>
       <m:oMath>
         <m:r>
@@ -2139,7 +2141,11 @@
         </m:sSup>
       </m:oMath>
       <w:r>
-        <w:t xml:space="preserve"> N latitude and representing a wide range of forest and tree types: tropical broadleaf deciduous and evergreen, temperate broadleaf deciduous and needleleaf evergreen, and boreal needleleaf evergreen (Tables 1, S1, S2). Nine of these sites (exception: LT) are large forest dynamics plots of the Forest Global Earth Observatory (</w:t>
+        <w:t xml:space="preserve"> N latitude and representing a wide range of forest and tree types: tropical broadleaf </w:t>
+      </w:r>
+      <w:r>
+        <w:lastRenderedPageBreak/>
+        <w:t>deciduous and evergreen, temperate broadleaf deciduous and needleleaf evergreen, and boreal needleleaf evergreen (Tables 1, S1, S2). Nine of these sites (exception: LT) are large forest dynamics plots of the Forest Global Earth Observatory (</w:t>
       </w:r>
       <w:proofErr w:type="spellStart"/>
       <w:r>
@@ -2353,7 +2359,11 @@
         </m:r>
       </m:oMath>
       <w:r>
-        <w:t xml:space="preserve">’s across the core (Appendix S2), and (3) poorly represented </w:t>
+        <w:t xml:space="preserve">’s across the core (Appendix S2), and </w:t>
+      </w:r>
+      <w:r>
+        <w:lastRenderedPageBreak/>
+        <w:t xml:space="preserve">(3) poorly represented </w:t>
       </w:r>
       <w:ins w:id="83" w:author="Tepley, Alan J." w:date="2021-02-26T11:30:00Z">
         <w:r>
@@ -2905,6 +2915,7 @@
         <w:rPr>
           <w:noProof/>
         </w:rPr>
+        <w:lastRenderedPageBreak/>
         <w:drawing>
           <wp:inline distT="0" distB="0" distL="0" distR="0" wp14:anchorId="741C0D46" wp14:editId="73362E63">
             <wp:extent cx="5943600" cy="6217218"/>
@@ -2986,6 +2997,7 @@
         <w:pStyle w:val="Heading3"/>
       </w:pPr>
       <w:r>
+        <w:lastRenderedPageBreak/>
         <w:t>Climate variable selection</w:t>
       </w:r>
       <w:ins w:id="89" w:author="Tepley, Alan J." w:date="2021-02-26T11:42:00Z">
@@ -3579,7 +3591,11 @@
       </w:r>
       <w:proofErr w:type="spellEnd"/>
       <w:r>
-        <w:t xml:space="preserve"> et al., 2014) and removed any variable with a variance inflation factor &gt; 3 (none required removal). Within the GLS models, our response variables were </w:t>
+        <w:t xml:space="preserve"> et al., 2014) and removed any variable with a variance inflation factor &gt; 3 </w:t>
+      </w:r>
+      <w:r>
+        <w:lastRenderedPageBreak/>
+        <w:t xml:space="preserve">(none required removal). Within the GLS models, our response variables were </w:t>
       </w:r>
       <m:oMath>
         <m:r>
@@ -3691,7 +3707,6 @@
         <w:pStyle w:val="BodyText"/>
       </w:pPr>
       <w:proofErr w:type="spellStart"/>
-      <w:proofErr w:type="gramStart"/>
       <w:r>
         <w:rPr>
           <w:i/>
@@ -3705,7 +3720,6 @@
         </w:rPr>
         <w:t>(</w:t>
       </w:r>
-      <w:proofErr w:type="gramEnd"/>
       <m:oMath>
         <m:r>
           <w:rPr>
@@ -4260,6 +4274,7 @@
         <w:rPr>
           <w:noProof/>
         </w:rPr>
+        <w:lastRenderedPageBreak/>
         <w:drawing>
           <wp:inline distT="0" distB="0" distL="0" distR="0" wp14:anchorId="009E84D4" wp14:editId="5C5A6C0A">
             <wp:extent cx="5943600" cy="2971800"/>
@@ -4591,7 +4606,11 @@
       </w:r>
       <w:proofErr w:type="spellEnd"/>
       <w:r>
-        <w:t xml:space="preserve"> identified different climate variables and different time windows (Figs. S18, S24). Henceforth, unless otherwise noted, we focus on the climate sensitivities identified with </w:t>
+        <w:t xml:space="preserve"> identified different climate variables and different time windows (Figs. S18, S24). Henceforth, unless otherwise noted, we focus on </w:t>
+      </w:r>
+      <w:r>
+        <w:lastRenderedPageBreak/>
+        <w:t xml:space="preserve">the climate sensitivities identified with </w:t>
       </w:r>
       <m:oMath>
         <m:r>
@@ -4683,6 +4702,7 @@
         <w:rPr>
           <w:noProof/>
         </w:rPr>
+        <w:lastRenderedPageBreak/>
         <w:drawing>
           <wp:inline distT="0" distB="0" distL="0" distR="0" wp14:anchorId="13EFB03A" wp14:editId="6D4851EC">
             <wp:extent cx="5943600" cy="5943600"/>
@@ -4767,6 +4787,7 @@
         <w:pStyle w:val="BodyText"/>
       </w:pPr>
       <w:r>
+        <w:lastRenderedPageBreak/>
         <w:t>Responses to precipitation amount (</w:t>
       </w:r>
       <m:oMath>
@@ -5265,6 +5286,7 @@
       </w:pPr>
       <w:bookmarkStart w:id="121" w:name="Influence"/>
       <w:r>
+        <w:lastRenderedPageBreak/>
         <w:t>Influence of DBH</w:t>
       </w:r>
     </w:p>
@@ -5772,15 +5794,7 @@
       </w:r>
       <w:proofErr w:type="spellEnd"/>
       <w:r>
-        <w:t xml:space="preserve"> at CB, </w:t>
-      </w:r>
-      <w:proofErr w:type="gramStart"/>
-      <w:r>
-        <w:t>whose</w:t>
-      </w:r>
-      <w:proofErr w:type="gramEnd"/>
-      <w:r>
-        <w:t xml:space="preserve"> reconstructed </w:t>
+        <w:t xml:space="preserve"> at CB, whose reconstructed </w:t>
       </w:r>
       <m:oMath>
         <m:r>
@@ -5930,6 +5944,7 @@
         <w:rPr>
           <w:noProof/>
         </w:rPr>
+        <w:lastRenderedPageBreak/>
         <w:drawing>
           <wp:inline distT="0" distB="0" distL="0" distR="0" wp14:anchorId="0A7BB510" wp14:editId="46DDD0B3">
             <wp:extent cx="5943600" cy="5943600"/>
@@ -6066,7 +6081,11 @@
         </m:r>
       </m:oMath>
       <w:r>
-        <w:t xml:space="preserve"> term, although some of the weaker climate responses were not consistently included in top models (e.g., </w:t>
+        <w:t xml:space="preserve"> term, although some of the weaker climate responses were not </w:t>
+      </w:r>
+      <w:r>
+        <w:lastRenderedPageBreak/>
+        <w:t xml:space="preserve">consistently included in top models (e.g., </w:t>
       </w:r>
       <m:oMath>
         <m:sSub>
@@ -6404,6 +6423,7 @@
         <w:rPr>
           <w:noProof/>
         </w:rPr>
+        <w:lastRenderedPageBreak/>
         <w:drawing>
           <wp:inline distT="0" distB="0" distL="0" distR="0" wp14:anchorId="469C2B1C" wp14:editId="702EA0F8">
             <wp:extent cx="5943600" cy="5943600"/>
@@ -6567,7 +6587,11 @@
         <w:t>Pinus ponderosa</w:t>
       </w:r>
       <w:r>
-        <w:t xml:space="preserve"> at LT, all four species at HF, and several species at SCBI (Fig. 6). In such cases, models without </w:t>
+        <w:t xml:space="preserve"> at LT, all </w:t>
+      </w:r>
+      <w:r>
+        <w:lastRenderedPageBreak/>
+        <w:t xml:space="preserve">four species at HF, and several species at SCBI (Fig. 6). In such cases, models without </w:t>
       </w:r>
       <w:r>
         <w:rPr>
@@ -6772,6 +6796,7 @@
         <w:rPr>
           <w:noProof/>
         </w:rPr>
+        <w:lastRenderedPageBreak/>
         <w:drawing>
           <wp:inline distT="0" distB="0" distL="0" distR="0" wp14:anchorId="47E23517" wp14:editId="4C1B9BE1">
             <wp:extent cx="5943600" cy="5943600"/>
@@ -6845,7 +6870,11 @@
         <w:pStyle w:val="FirstParagraph"/>
       </w:pPr>
       <w:r>
-        <w:t>Our new tree-ring analysis method allows simultaneous consideration of the effects of dominant climate drivers, tree size, and slowly changing environmental conditions on annual growth (Fig. 1), yielding results that are consistent with those that would be obtained using conventional methods (Figs. 2, S11-S14; Table S5) while offering a fuller picture of the drivers of tree growth in an era of global change. Below, we summarize how our results on the effects of climate, tree size, and year corroborate current understanding of the drivers of tree growth while yielding new insights made possible by the approach.</w:t>
+        <w:t xml:space="preserve">Our new tree-ring analysis method allows simultaneous consideration of the effects of dominant climate drivers, tree size, and slowly changing environmental conditions on annual </w:t>
+      </w:r>
+      <w:r>
+        <w:lastRenderedPageBreak/>
+        <w:t>growth (Fig. 1), yielding results that are consistent with those that would be obtained using conventional methods (Figs. 2, S11-S14; Table S5) while offering a fuller picture of the drivers of tree growth in an era of global change. Below, we summarize how our results on the effects of climate, tree size, and year corroborate current understanding of the drivers of tree growth while yielding new insights made possible by the approach.</w:t>
       </w:r>
     </w:p>
     <w:p>
@@ -7055,6 +7084,7 @@
         <w:pStyle w:val="BodyText"/>
       </w:pPr>
       <w:r>
+        <w:lastRenderedPageBreak/>
         <w:t xml:space="preserve">Finally, our analysis differed from conventional approaches in the use of GLS models to simultaneously quantify the effects of climate, </w:t>
       </w:r>
       <m:oMath>
@@ -7383,7 +7413,11 @@
         </m:r>
       </m:oMath>
       <w:r>
-        <w:t xml:space="preserve"> (Meakem et al., 2018; Stephenson et al., 2014), which has also been observed in tree-rings (Foster et al., 2016). In large part, this discrepancy can be explained by differences between cross-sectional analyses and “longitudinal” patterns of individual trees through time (Forrester, 2021; </w:t>
+        <w:t xml:space="preserve"> (Meakem et al., 2018; Stephenson et al., 2014), which has also been observed in tree-rings (Foster et al., 2016). In large part, this discrepancy can be explained by differences between cross-sectional analyses and “longitudinal” patterns of individual trees </w:t>
+      </w:r>
+      <w:r>
+        <w:lastRenderedPageBreak/>
+        <w:t xml:space="preserve">through time (Forrester, 2021; </w:t>
       </w:r>
       <w:proofErr w:type="spellStart"/>
       <w:r>
@@ -7709,7 +7743,11 @@
         <w:t>2</w:t>
       </w:r>
       <w:r>
-        <w:t xml:space="preserve">), but it does indicate declining growth of the species within the stand. This can occur, for example, when a species undergoes a dramatic decline in recruitment within a stand (e.g., </w:t>
+        <w:t xml:space="preserve">), but it does indicate declining growth of the species within the stand. This can occur, for example, when a species undergoes a dramatic decline in recruitment within a stand </w:t>
+      </w:r>
+      <w:r>
+        <w:lastRenderedPageBreak/>
+        <w:t xml:space="preserve">(e.g., </w:t>
       </w:r>
       <w:r>
         <w:rPr>
@@ -8134,6 +8172,7 @@
       <w:bookmarkStart w:id="148" w:name="Conclusions"/>
       <w:bookmarkEnd w:id="138"/>
       <w:r>
+        <w:lastRenderedPageBreak/>
         <w:t>Conclusions</w:t>
       </w:r>
     </w:p>
@@ -8317,6 +8356,7 @@
         <w:pStyle w:val="BodyText"/>
       </w:pPr>
       <w:r>
+        <w:lastRenderedPageBreak/>
         <w:t xml:space="preserve">Appendix S2. Methods for reconstruction of </w:t>
       </w:r>
       <m:oMath>
@@ -8712,6 +8752,7 @@
       <w:bookmarkStart w:id="158" w:name="ref-amoroso_dendroecology_2017"/>
       <w:bookmarkEnd w:id="157"/>
       <w:r>
+        <w:lastRenderedPageBreak/>
         <w:t xml:space="preserve">Amoroso, M. M., Daniels, L., Baker, P. J., &amp; </w:t>
       </w:r>
       <w:proofErr w:type="spellStart"/>
@@ -9281,6 +9322,7 @@
       <w:bookmarkStart w:id="168" w:name="ref-birch_birch_2020"/>
       <w:bookmarkEnd w:id="167"/>
       <w:r>
+        <w:lastRenderedPageBreak/>
         <w:t xml:space="preserve">Birch, J. D., DeRose, R. J., &amp; Lutz, J. A. (2020a). Birch - Cedar Breaks National Monument - ABBI - ITRDB UT545. </w:t>
       </w:r>
       <w:r>
@@ -9580,15 +9622,7 @@
       </w:r>
       <w:proofErr w:type="spellEnd"/>
       <w:r>
-        <w:t xml:space="preserve">, M., &amp; </w:t>
-      </w:r>
-      <w:proofErr w:type="spellStart"/>
-      <w:r>
-        <w:t>Ziv</w:t>
-      </w:r>
-      <w:proofErr w:type="spellEnd"/>
-      <w:r>
-        <w:t xml:space="preserve">, G. (2017). Tree demography dominates long-term growth trends inferred from tree rings. </w:t>
+        <w:t xml:space="preserve">, M., &amp; Ziv, G. (2017). Tree demography dominates long-term growth trends inferred from tree rings. </w:t>
       </w:r>
       <w:r>
         <w:rPr>
@@ -9915,7 +9949,11 @@
       </w:r>
       <w:proofErr w:type="spellEnd"/>
       <w:r>
-        <w:t xml:space="preserve">, J. (2017). A synthesis of radial growth patterns preceding tree mortality. </w:t>
+        <w:t xml:space="preserve">, J. (2017). A synthesis </w:t>
+      </w:r>
+      <w:r>
+        <w:lastRenderedPageBreak/>
+        <w:t xml:space="preserve">of radial growth patterns preceding tree mortality. </w:t>
       </w:r>
       <w:r>
         <w:rPr>
@@ -10526,6 +10564,7 @@
       <w:bookmarkStart w:id="189" w:name="ref-elling_dendroecological_2009"/>
       <w:bookmarkEnd w:id="188"/>
       <w:r>
+        <w:lastRenderedPageBreak/>
         <w:t xml:space="preserve">Elling, W., Dittmar, C., </w:t>
       </w:r>
       <w:proofErr w:type="spellStart"/>
@@ -11115,6 +11154,7 @@
       <w:bookmarkStart w:id="200" w:name="ref-girardin_no_2016"/>
       <w:bookmarkEnd w:id="199"/>
       <w:r>
+        <w:lastRenderedPageBreak/>
         <w:t xml:space="preserve">Girardin, M. P., </w:t>
       </w:r>
       <w:proofErr w:type="spellStart"/>
@@ -11654,6 +11694,7 @@
       <w:bookmarkEnd w:id="209"/>
       <w:proofErr w:type="spellStart"/>
       <w:r>
+        <w:lastRenderedPageBreak/>
         <w:t>Hember</w:t>
       </w:r>
       <w:proofErr w:type="spellEnd"/>
@@ -12305,6 +12346,7 @@
       <w:bookmarkStart w:id="220" w:name="ref-mcgregor_tree_2020"/>
       <w:bookmarkEnd w:id="219"/>
       <w:r>
+        <w:lastRenderedPageBreak/>
         <w:t xml:space="preserve">McGregor, I. R., </w:t>
       </w:r>
       <w:proofErr w:type="spellStart"/>
@@ -12946,6 +12988,7 @@
       <w:bookmarkEnd w:id="229"/>
       <w:proofErr w:type="spellStart"/>
       <w:r>
+        <w:lastRenderedPageBreak/>
         <w:t>Pregitzer</w:t>
       </w:r>
       <w:proofErr w:type="spellEnd"/>
@@ -13690,6 +13733,7 @@
       <w:bookmarkStart w:id="241" w:name="ref-stephenson_rate_2014"/>
       <w:bookmarkEnd w:id="240"/>
       <w:r>
+        <w:lastRenderedPageBreak/>
         <w:t xml:space="preserve">Stephenson, N. L., Das, A. J., Condit, R., Russo, S. E., Baker, P. J., Beckman, N. G., </w:t>
       </w:r>
       <w:proofErr w:type="spellStart"/>
@@ -14306,6 +14350,7 @@
       <w:bookmarkEnd w:id="250"/>
       <w:proofErr w:type="spellStart"/>
       <w:r>
+        <w:lastRenderedPageBreak/>
         <w:t>Touchan</w:t>
       </w:r>
       <w:proofErr w:type="spellEnd"/>
@@ -14976,7 +15021,11 @@
       </w:r>
       <w:proofErr w:type="spellEnd"/>
       <w:r>
-        <w:t xml:space="preserve">, C., Cai, M., &amp; McDowell, N. G. (2013). Temperature as a potent driver of regional forest drought stress and tree mortality. </w:t>
+        <w:t xml:space="preserve">, C., Cai, M., &amp; McDowell, N. G. (2013). Temperature as a potent driver of </w:t>
+      </w:r>
+      <w:r>
+        <w:lastRenderedPageBreak/>
+        <w:t xml:space="preserve">regional forest drought stress and tree mortality. </w:t>
       </w:r>
       <w:r>
         <w:rPr>
@@ -15380,6 +15429,7 @@
       <w:r>
         <w:rPr>
           <w:rStyle w:val="orcid-id-https"/>
+          <w:highlight w:val="yellow"/>
         </w:rPr>
         <w:t>0000-0002-5701-9613</w:t>
       </w:r>
@@ -15735,13 +15785,7 @@
         <w:annotationRef/>
       </w:r>
       <w:r>
-        <w:t>It seems like you still need to take some account of trends in RW with bole geometry</w:t>
-      </w:r>
-      <w:r>
-        <w:t xml:space="preserve"> (rings tend to get narrower as they form around larger stems)</w:t>
-      </w:r>
-      <w:r>
-        <w:t xml:space="preserve">. </w:t>
+        <w:t xml:space="preserve">It seems like you still need to take some account of trends in RW with bole geometry (rings tend to get narrower as they form around larger stems). </w:t>
       </w:r>
     </w:p>
   </w:comment>

</xml_diff>

<commit_message>
some cleanup + worked on AJT feedback
#121
</commit_message>
<xml_diff>
--- a/doc/manuscript/coauthor_feedback/2021_02/MEE_manuscript_Feb12_AT.docx
+++ b/doc/manuscript/coauthor_feedback/2021_02/MEE_manuscript_Feb12_AT.docx
@@ -700,79 +700,202 @@
       </w:r>
       <w:del w:id="2" w:author="Tepley, Alan J." w:date="2021-02-14T17:39:00Z">
         <w:r>
+          <w:rPr>
+            <w:highlight w:val="yellow"/>
+            <w:rPrChange w:id="3" w:author="Teixeira, Kristina A." w:date="2021-03-10T06:12:00Z">
+              <w:rPr/>
+            </w:rPrChange>
+          </w:rPr>
           <w:delText xml:space="preserve">traditional </w:delText>
         </w:r>
       </w:del>
-      <w:ins w:id="3" w:author="Tepley, Alan J." w:date="2021-02-14T17:39:00Z">
-        <w:r>
-          <w:t xml:space="preserve">conventional </w:t>
+      <w:ins w:id="4" w:author="Tepley, Alan J." w:date="2021-02-14T17:39:00Z">
+        <w:r>
+          <w:rPr>
+            <w:highlight w:val="yellow"/>
+            <w:rPrChange w:id="5" w:author="Teixeira, Kristina A." w:date="2021-03-10T06:12:00Z">
+              <w:rPr/>
+            </w:rPrChange>
+          </w:rPr>
+          <w:t>conventional</w:t>
+        </w:r>
+        <w:r>
+          <w:t xml:space="preserve"> </w:t>
         </w:r>
       </w:ins>
       <w:r>
         <w:t xml:space="preserve">dendrochronology methods aggregate growth records of multiple trees–often limited to dominant canopy individuals–into </w:t>
       </w:r>
-      <w:del w:id="4" w:author="Tepley, Alan J." w:date="2021-02-14T17:36:00Z">
-        <w:r>
+      <w:del w:id="6" w:author="Tepley, Alan J." w:date="2021-02-14T17:36:00Z">
+        <w:r>
+          <w:rPr>
+            <w:highlight w:val="yellow"/>
+            <w:rPrChange w:id="7" w:author="Teixeira, Kristina A." w:date="2021-03-10T11:29:00Z">
+              <w:rPr/>
+            </w:rPrChange>
+          </w:rPr>
           <w:delText xml:space="preserve">residual </w:delText>
         </w:r>
       </w:del>
-      <w:ins w:id="5" w:author="Tepley, Alan J." w:date="2021-02-26T09:33:00Z">
-        <w:r>
-          <w:t xml:space="preserve">standardized </w:t>
+      <w:ins w:id="8" w:author="Tepley, Alan J." w:date="2021-02-26T09:33:00Z">
+        <w:r>
+          <w:rPr>
+            <w:highlight w:val="yellow"/>
+            <w:rPrChange w:id="9" w:author="Teixeira, Kristina A." w:date="2021-03-10T11:29:00Z">
+              <w:rPr/>
+            </w:rPrChange>
+          </w:rPr>
+          <w:t>standardized</w:t>
+        </w:r>
+        <w:r>
+          <w:t xml:space="preserve"> </w:t>
         </w:r>
       </w:ins>
       <w:r>
-        <w:t>chronologies, and therefore cannot simultaneously account for the effects of climate, tree size, and slowly changing environmental drivers</w:t>
-      </w:r>
-      <w:ins w:id="6" w:author="Tepley, Alan J." w:date="2021-02-14T17:39:00Z">
-        <w:r>
+        <w:t xml:space="preserve">chronologies, and therefore cannot simultaneously account for the effects of climate, tree size, and slowly changing environmental </w:t>
+      </w:r>
+      <w:r>
+        <w:rPr>
+          <w:highlight w:val="yellow"/>
+          <w:rPrChange w:id="10" w:author="Teixeira, Kristina A." w:date="2021-03-13T09:02:00Z">
+            <w:rPr/>
+          </w:rPrChange>
+        </w:rPr>
+        <w:t>drivers</w:t>
+      </w:r>
+      <w:ins w:id="11" w:author="Tepley, Alan J." w:date="2021-02-14T17:39:00Z">
+        <w:r>
+          <w:rPr>
+            <w:highlight w:val="yellow"/>
+            <w:rPrChange w:id="12" w:author="Teixeira, Kristina A." w:date="2021-03-13T09:02:00Z">
+              <w:rPr/>
+            </w:rPrChange>
+          </w:rPr>
           <w:t xml:space="preserve"> on individual tree growth</w:t>
         </w:r>
       </w:ins>
       <w:r>
-        <w:t xml:space="preserve">. This </w:t>
-      </w:r>
-      <w:ins w:id="7" w:author="Tepley, Alan J." w:date="2021-02-14T17:41:00Z">
-        <w:r>
+        <w:rPr>
+          <w:highlight w:val="yellow"/>
+          <w:rPrChange w:id="13" w:author="Teixeira, Kristina A." w:date="2021-03-13T09:02:00Z">
+            <w:rPr/>
+          </w:rPrChange>
+        </w:rPr>
+        <w:t>.</w:t>
+      </w:r>
+      <w:r>
+        <w:t xml:space="preserve"> </w:t>
+      </w:r>
+      <w:r>
+        <w:rPr>
+          <w:highlight w:val="lightGray"/>
+          <w:rPrChange w:id="14" w:author="Teixeira, Kristina A." w:date="2021-03-13T09:02:00Z">
+            <w:rPr/>
+          </w:rPrChange>
+        </w:rPr>
+        <w:t xml:space="preserve">This </w:t>
+      </w:r>
+      <w:ins w:id="15" w:author="Tepley, Alan J." w:date="2021-02-14T17:41:00Z">
+        <w:r>
+          <w:rPr>
+            <w:highlight w:val="lightGray"/>
+            <w:rPrChange w:id="16" w:author="Teixeira, Kristina A." w:date="2021-03-13T09:02:00Z">
+              <w:rPr/>
+            </w:rPrChange>
+          </w:rPr>
           <w:t xml:space="preserve">focus on </w:t>
         </w:r>
       </w:ins>
-      <w:ins w:id="8" w:author="Tepley, Alan J." w:date="2021-02-14T17:42:00Z">
-        <w:r>
+      <w:ins w:id="17" w:author="Tepley, Alan J." w:date="2021-02-14T17:42:00Z">
+        <w:r>
+          <w:rPr>
+            <w:highlight w:val="lightGray"/>
+            <w:rPrChange w:id="18" w:author="Teixeira, Kristina A." w:date="2021-03-13T09:02:00Z">
+              <w:rPr/>
+            </w:rPrChange>
+          </w:rPr>
           <w:t xml:space="preserve">the </w:t>
         </w:r>
       </w:ins>
-      <w:ins w:id="9" w:author="Tepley, Alan J." w:date="2021-02-26T09:33:00Z">
-        <w:r>
+      <w:ins w:id="19" w:author="Tepley, Alan J." w:date="2021-02-26T09:33:00Z">
+        <w:r>
+          <w:rPr>
+            <w:highlight w:val="lightGray"/>
+            <w:rPrChange w:id="20" w:author="Teixeira, Kristina A." w:date="2021-03-13T09:02:00Z">
+              <w:rPr/>
+            </w:rPrChange>
+          </w:rPr>
           <w:t>d</w:t>
         </w:r>
       </w:ins>
-      <w:ins w:id="10" w:author="Tepley, Alan J." w:date="2021-02-26T09:34:00Z">
-        <w:r>
+      <w:ins w:id="21" w:author="Tepley, Alan J." w:date="2021-02-26T09:34:00Z">
+        <w:r>
+          <w:rPr>
+            <w:highlight w:val="lightGray"/>
+            <w:rPrChange w:id="22" w:author="Teixeira, Kristina A." w:date="2021-03-13T09:02:00Z">
+              <w:rPr/>
+            </w:rPrChange>
+          </w:rPr>
           <w:t xml:space="preserve">ominant </w:t>
         </w:r>
       </w:ins>
-      <w:ins w:id="11" w:author="Tepley, Alan J." w:date="2021-02-14T17:42:00Z">
-        <w:r>
+      <w:ins w:id="23" w:author="Tepley, Alan J." w:date="2021-02-14T17:42:00Z">
+        <w:r>
+          <w:rPr>
+            <w:highlight w:val="lightGray"/>
+            <w:rPrChange w:id="24" w:author="Teixeira, Kristina A." w:date="2021-03-13T09:02:00Z">
+              <w:rPr/>
+            </w:rPrChange>
+          </w:rPr>
           <w:t>growth pattern</w:t>
         </w:r>
       </w:ins>
-      <w:ins w:id="12" w:author="Tepley, Alan J." w:date="2021-02-26T09:34:00Z">
-        <w:r>
+      <w:ins w:id="25" w:author="Tepley, Alan J." w:date="2021-02-26T09:34:00Z">
+        <w:r>
+          <w:rPr>
+            <w:highlight w:val="lightGray"/>
+            <w:rPrChange w:id="26" w:author="Teixeira, Kristina A." w:date="2021-03-13T09:02:00Z">
+              <w:rPr/>
+            </w:rPrChange>
+          </w:rPr>
           <w:t xml:space="preserve"> across a population </w:t>
         </w:r>
       </w:ins>
       <w:r>
-        <w:t xml:space="preserve">has limited the potential to use tree-rings to understand forest productivity, its climate sensitivity, and its global change responses. Here, we develop a new method to simultaneously model non-linear effects of objectively determined </w:t>
-      </w:r>
-      <w:del w:id="13" w:author="Tepley, Alan J." w:date="2021-02-26T09:35:00Z">
-        <w:r>
+        <w:rPr>
+          <w:highlight w:val="lightGray"/>
+          <w:rPrChange w:id="27" w:author="Teixeira, Kristina A." w:date="2021-03-13T09:02:00Z">
+            <w:rPr/>
+          </w:rPrChange>
+        </w:rPr>
+        <w:t>has limited the potential</w:t>
+      </w:r>
+      <w:r>
+        <w:t xml:space="preserve"> to use tree-rings to understand forest productivity, its climate sensitivity, and its global change responses. Here, we develop a new method to simultaneously model non-linear effects of objectively determined </w:t>
+      </w:r>
+      <w:del w:id="28" w:author="Tepley, Alan J." w:date="2021-02-26T09:35:00Z">
+        <w:r>
+          <w:rPr>
+            <w:highlight w:val="yellow"/>
+            <w:rPrChange w:id="29" w:author="Teixeira, Kristina A." w:date="2021-03-13T09:02:00Z">
+              <w:rPr/>
+            </w:rPrChange>
+          </w:rPr>
           <w:delText xml:space="preserve">principle </w:delText>
         </w:r>
       </w:del>
-      <w:ins w:id="14" w:author="Tepley, Alan J." w:date="2021-02-26T09:35:00Z">
-        <w:r>
-          <w:t xml:space="preserve">primary </w:t>
+      <w:ins w:id="30" w:author="Tepley, Alan J." w:date="2021-02-26T09:35:00Z">
+        <w:r>
+          <w:rPr>
+            <w:highlight w:val="yellow"/>
+            <w:rPrChange w:id="31" w:author="Teixeira, Kristina A." w:date="2021-03-13T09:02:00Z">
+              <w:rPr/>
+            </w:rPrChange>
+          </w:rPr>
+          <w:t>primary</w:t>
+        </w:r>
+        <w:r>
+          <w:t xml:space="preserve"> </w:t>
         </w:r>
       </w:ins>
       <w:r>
@@ -787,110 +910,260 @@
         </m:r>
       </m:oMath>
       <w:r>
-        <w:t>), and year in generalized least squares models that account for the temporal autocorrelation inherent to each individual tree’s growth. We apply this method to tree-ring data from 3811 trees representing 40 species at ten globally distributed sites. Our analysis identified similar climate drivers to those obtained via traditional methods</w:t>
-      </w:r>
-      <w:ins w:id="15" w:author="Tepley, Alan J." w:date="2021-02-26T09:37:00Z">
-        <w:r>
+        <w:t xml:space="preserve">), and year in generalized least squares models that account for the temporal autocorrelation inherent to each individual tree’s growth. We apply this method to tree-ring data from 3811 trees representing 40 species at ten globally distributed sites. Our analysis identified similar climate </w:t>
+      </w:r>
+      <w:r>
+        <w:rPr>
+          <w:highlight w:val="lightGray"/>
+          <w:rPrChange w:id="32" w:author="Teixeira, Kristina A." w:date="2021-03-13T09:05:00Z">
+            <w:rPr/>
+          </w:rPrChange>
+        </w:rPr>
+        <w:t>drivers to those obtained via traditional methods</w:t>
+      </w:r>
+      <w:ins w:id="33" w:author="Tepley, Alan J." w:date="2021-02-26T09:37:00Z">
+        <w:r>
+          <w:rPr>
+            <w:highlight w:val="lightGray"/>
+            <w:rPrChange w:id="34" w:author="Teixeira, Kristina A." w:date="2021-03-13T09:05:00Z">
+              <w:rPr/>
+            </w:rPrChange>
+          </w:rPr>
           <w:t xml:space="preserve">, with </w:t>
         </w:r>
       </w:ins>
-      <w:del w:id="16" w:author="Tepley, Alan J." w:date="2021-02-26T09:37:00Z">
-        <w:r>
+      <w:del w:id="35" w:author="Tepley, Alan J." w:date="2021-02-26T09:37:00Z">
+        <w:r>
+          <w:rPr>
+            <w:highlight w:val="lightGray"/>
+            <w:rPrChange w:id="36" w:author="Teixeira, Kristina A." w:date="2021-03-13T09:05:00Z">
+              <w:rPr/>
+            </w:rPrChange>
+          </w:rPr>
           <w:delText xml:space="preserve">. Growth responses were </w:delText>
         </w:r>
       </w:del>
-      <w:del w:id="17" w:author="Tepley, Alan J." w:date="2021-02-26T09:38:00Z">
-        <w:r>
+      <w:del w:id="37" w:author="Tepley, Alan J." w:date="2021-02-26T09:38:00Z">
+        <w:r>
+          <w:rPr>
+            <w:highlight w:val="lightGray"/>
+            <w:rPrChange w:id="38" w:author="Teixeira, Kristina A." w:date="2021-03-13T09:05:00Z">
+              <w:rPr/>
+            </w:rPrChange>
+          </w:rPr>
           <w:delText>predominantly</w:delText>
         </w:r>
       </w:del>
       <w:r>
+        <w:rPr>
+          <w:highlight w:val="lightGray"/>
+          <w:rPrChange w:id="39" w:author="Teixeira, Kristina A." w:date="2021-03-13T09:05:00Z">
+            <w:rPr/>
+          </w:rPrChange>
+        </w:rPr>
         <w:t xml:space="preserve"> positive </w:t>
       </w:r>
-      <w:ins w:id="18" w:author="Tepley, Alan J." w:date="2021-02-26T09:37:00Z">
-        <w:r>
+      <w:ins w:id="40" w:author="Tepley, Alan J." w:date="2021-02-26T09:37:00Z">
+        <w:r>
+          <w:rPr>
+            <w:highlight w:val="lightGray"/>
+            <w:rPrChange w:id="41" w:author="Teixeira, Kristina A." w:date="2021-03-13T09:05:00Z">
+              <w:rPr/>
+            </w:rPrChange>
+          </w:rPr>
           <w:t xml:space="preserve">growth responses </w:t>
         </w:r>
       </w:ins>
       <w:r>
+        <w:rPr>
+          <w:highlight w:val="lightGray"/>
+          <w:rPrChange w:id="42" w:author="Teixeira, Kristina A." w:date="2021-03-13T09:05:00Z">
+            <w:rPr/>
+          </w:rPrChange>
+        </w:rPr>
         <w:t xml:space="preserve">to precipitation and negative </w:t>
       </w:r>
-      <w:ins w:id="19" w:author="Tepley, Alan J." w:date="2021-02-26T09:37:00Z">
-        <w:r>
+      <w:ins w:id="43" w:author="Tepley, Alan J." w:date="2021-02-26T09:37:00Z">
+        <w:r>
+          <w:rPr>
+            <w:highlight w:val="lightGray"/>
+            <w:rPrChange w:id="44" w:author="Teixeira, Kristina A." w:date="2021-03-13T09:05:00Z">
+              <w:rPr/>
+            </w:rPrChange>
+          </w:rPr>
           <w:t xml:space="preserve">responses </w:t>
         </w:r>
       </w:ins>
       <w:r>
+        <w:rPr>
+          <w:highlight w:val="lightGray"/>
+          <w:rPrChange w:id="45" w:author="Teixeira, Kristina A." w:date="2021-03-13T09:05:00Z">
+            <w:rPr/>
+          </w:rPrChange>
+        </w:rPr>
         <w:t xml:space="preserve">to temperature, </w:t>
       </w:r>
-      <w:del w:id="20" w:author="Tepley, Alan J." w:date="2021-02-26T09:37:00Z">
-        <w:r>
+      <w:del w:id="46" w:author="Tepley, Alan J." w:date="2021-02-26T09:37:00Z">
+        <w:r>
+          <w:rPr>
+            <w:highlight w:val="lightGray"/>
+            <w:rPrChange w:id="47" w:author="Teixeira, Kristina A." w:date="2021-03-13T09:05:00Z">
+              <w:rPr/>
+            </w:rPrChange>
+          </w:rPr>
           <w:delText xml:space="preserve">with </w:delText>
         </w:r>
       </w:del>
-      <w:ins w:id="21" w:author="Tepley, Alan J." w:date="2021-02-26T09:37:00Z">
-        <w:r>
+      <w:ins w:id="48" w:author="Tepley, Alan J." w:date="2021-02-26T09:37:00Z">
+        <w:r>
+          <w:rPr>
+            <w:highlight w:val="lightGray"/>
+            <w:rPrChange w:id="49" w:author="Teixeira, Kristina A." w:date="2021-03-13T09:05:00Z">
+              <w:rPr/>
+            </w:rPrChange>
+          </w:rPr>
           <w:t xml:space="preserve">and </w:t>
         </w:r>
       </w:ins>
       <w:r>
+        <w:rPr>
+          <w:highlight w:val="lightGray"/>
+          <w:rPrChange w:id="50" w:author="Teixeira, Kristina A." w:date="2021-03-13T09:05:00Z">
+            <w:rPr/>
+          </w:rPrChange>
+        </w:rPr>
         <w:t xml:space="preserve">both </w:t>
       </w:r>
-      <w:ins w:id="22" w:author="Tepley, Alan J." w:date="2021-02-26T09:37:00Z">
-        <w:r>
+      <w:ins w:id="51" w:author="Tepley, Alan J." w:date="2021-02-26T09:37:00Z">
+        <w:r>
+          <w:rPr>
+            <w:highlight w:val="lightGray"/>
+            <w:rPrChange w:id="52" w:author="Teixeira, Kristina A." w:date="2021-03-13T09:05:00Z">
+              <w:rPr/>
+            </w:rPrChange>
+          </w:rPr>
           <w:t xml:space="preserve">variables </w:t>
         </w:r>
       </w:ins>
       <w:r>
+        <w:rPr>
+          <w:highlight w:val="lightGray"/>
+          <w:rPrChange w:id="53" w:author="Teixeira, Kristina A." w:date="2021-03-13T09:05:00Z">
+            <w:rPr/>
+          </w:rPrChange>
+        </w:rPr>
         <w:t>included in 78% of top models</w:t>
       </w:r>
-      <w:ins w:id="23" w:author="Tepley, Alan J." w:date="2021-02-26T09:37:00Z">
-        <w:r>
+      <w:ins w:id="54" w:author="Tepley, Alan J." w:date="2021-02-26T09:37:00Z">
+        <w:r>
+          <w:rPr>
+            <w:highlight w:val="lightGray"/>
+            <w:rPrChange w:id="55" w:author="Teixeira, Kristina A." w:date="2021-03-13T09:05:00Z">
+              <w:rPr/>
+            </w:rPrChange>
+          </w:rPr>
           <w:t xml:space="preserve">. </w:t>
         </w:r>
       </w:ins>
-      <w:del w:id="24" w:author="Tepley, Alan J." w:date="2021-02-26T09:37:00Z">
-        <w:r>
+      <w:del w:id="56" w:author="Tepley, Alan J." w:date="2021-02-26T09:37:00Z">
+        <w:r>
+          <w:rPr>
+            <w:highlight w:val="lightGray"/>
+            <w:rPrChange w:id="57" w:author="Teixeira, Kristina A." w:date="2021-03-13T09:05:00Z">
+              <w:rPr/>
+            </w:rPrChange>
+          </w:rPr>
           <w:delText>,</w:delText>
         </w:r>
       </w:del>
       <w:r>
+        <w:rPr>
+          <w:highlight w:val="lightGray"/>
+          <w:rPrChange w:id="58" w:author="Teixeira, Kristina A." w:date="2021-03-13T09:05:00Z">
+            <w:rPr/>
+          </w:rPrChange>
+        </w:rPr>
         <w:t xml:space="preserve"> </w:t>
       </w:r>
-      <w:ins w:id="25" w:author="Tepley, Alan J." w:date="2021-02-26T09:37:00Z">
-        <w:r>
+      <w:ins w:id="59" w:author="Tepley, Alan J." w:date="2021-02-26T09:37:00Z">
+        <w:r>
+          <w:rPr>
+            <w:highlight w:val="lightGray"/>
+            <w:rPrChange w:id="60" w:author="Teixeira, Kristina A." w:date="2021-03-13T09:05:00Z">
+              <w:rPr/>
+            </w:rPrChange>
+          </w:rPr>
           <w:t>Contra</w:t>
         </w:r>
       </w:ins>
-      <w:ins w:id="26" w:author="Tepley, Alan J." w:date="2021-02-26T09:38:00Z">
-        <w:r>
+      <w:ins w:id="61" w:author="Tepley, Alan J." w:date="2021-02-26T09:38:00Z">
+        <w:r>
+          <w:rPr>
+            <w:highlight w:val="lightGray"/>
+            <w:rPrChange w:id="62" w:author="Teixeira, Kristina A." w:date="2021-03-13T09:05:00Z">
+              <w:rPr/>
+            </w:rPrChange>
+          </w:rPr>
           <w:t xml:space="preserve">ry to conventional methods, </w:t>
         </w:r>
       </w:ins>
-      <w:ins w:id="27" w:author="Tepley, Alan J." w:date="2021-02-26T09:39:00Z">
-        <w:r>
+      <w:ins w:id="63" w:author="Tepley, Alan J." w:date="2021-02-26T09:39:00Z">
+        <w:r>
+          <w:rPr>
+            <w:highlight w:val="lightGray"/>
+            <w:rPrChange w:id="64" w:author="Teixeira, Kristina A." w:date="2021-03-13T09:05:00Z">
+              <w:rPr/>
+            </w:rPrChange>
+          </w:rPr>
           <w:t xml:space="preserve">however, </w:t>
         </w:r>
       </w:ins>
-      <w:ins w:id="28" w:author="Tepley, Alan J." w:date="2021-02-26T09:38:00Z">
-        <w:r>
+      <w:ins w:id="65" w:author="Tepley, Alan J." w:date="2021-02-26T09:38:00Z">
+        <w:r>
+          <w:rPr>
+            <w:highlight w:val="lightGray"/>
+            <w:rPrChange w:id="66" w:author="Teixeira, Kristina A." w:date="2021-03-13T09:05:00Z">
+              <w:rPr/>
+            </w:rPrChange>
+          </w:rPr>
           <w:t>we found that</w:t>
         </w:r>
       </w:ins>
-      <w:ins w:id="29" w:author="Tepley, Alan J." w:date="2021-02-26T09:39:00Z">
-        <w:r>
+      <w:ins w:id="67" w:author="Tepley, Alan J." w:date="2021-02-26T09:39:00Z">
+        <w:r>
+          <w:rPr>
+            <w:highlight w:val="lightGray"/>
+            <w:rPrChange w:id="68" w:author="Teixeira, Kristina A." w:date="2021-03-13T09:05:00Z">
+              <w:rPr/>
+            </w:rPrChange>
+          </w:rPr>
           <w:t xml:space="preserve"> the responses to these variables were largely </w:t>
         </w:r>
       </w:ins>
-      <w:del w:id="30" w:author="Tepley, Alan J." w:date="2021-02-26T09:38:00Z">
-        <w:r>
+      <w:del w:id="69" w:author="Tepley, Alan J." w:date="2021-02-26T09:38:00Z">
+        <w:r>
+          <w:rPr>
+            <w:highlight w:val="lightGray"/>
+            <w:rPrChange w:id="70" w:author="Teixeira, Kristina A." w:date="2021-03-13T09:05:00Z">
+              <w:rPr/>
+            </w:rPrChange>
+          </w:rPr>
           <w:delText xml:space="preserve">and with </w:delText>
         </w:r>
       </w:del>
       <w:r>
-        <w:t xml:space="preserve">non-linear </w:t>
-      </w:r>
-      <w:del w:id="31" w:author="Tepley, Alan J." w:date="2021-02-26T09:39:00Z">
+        <w:rPr>
+          <w:highlight w:val="lightGray"/>
+          <w:rPrChange w:id="71" w:author="Teixeira, Kristina A." w:date="2021-03-13T09:05:00Z">
+            <w:rPr/>
+          </w:rPrChange>
+        </w:rPr>
+        <w:t>non</w:t>
+      </w:r>
+      <w:r>
+        <w:t xml:space="preserve">-linear </w:t>
+      </w:r>
+      <w:del w:id="72" w:author="Tepley, Alan J." w:date="2021-02-26T09:39:00Z">
         <w:r>
           <w:delText xml:space="preserve">responses prevalent </w:delText>
         </w:r>
@@ -983,7 +1256,7 @@
       <w:pPr>
         <w:pStyle w:val="Heading1"/>
       </w:pPr>
-      <w:bookmarkStart w:id="32" w:name="Introduction"/>
+      <w:bookmarkStart w:id="73" w:name="Introduction"/>
       <w:bookmarkEnd w:id="1"/>
       <w:r>
         <w:lastRenderedPageBreak/>
@@ -1003,20 +1276,50 @@
       </w:r>
       <w:proofErr w:type="spellEnd"/>
       <w:r>
-        <w:t>, 1989). Spanning time scales of decades to centuries or even millennia, they provide by far the most robust method for characteriz</w:t>
-      </w:r>
-      <w:ins w:id="33" w:author="Tepley, Alan J." w:date="2021-02-26T10:31:00Z">
-        <w:r>
+        <w:t xml:space="preserve">, 1989). Spanning time scales of decades to centuries or even millennia, they provide by far the most robust method for </w:t>
+      </w:r>
+      <w:r>
+        <w:rPr>
+          <w:highlight w:val="yellow"/>
+          <w:rPrChange w:id="74" w:author="Teixeira, Kristina A." w:date="2021-03-13T09:06:00Z">
+            <w:rPr/>
+          </w:rPrChange>
+        </w:rPr>
+        <w:t>characteriz</w:t>
+      </w:r>
+      <w:ins w:id="75" w:author="Tepley, Alan J." w:date="2021-02-26T10:31:00Z">
+        <w:r>
+          <w:rPr>
+            <w:highlight w:val="yellow"/>
+            <w:rPrChange w:id="76" w:author="Teixeira, Kristina A." w:date="2021-03-13T09:06:00Z">
+              <w:rPr/>
+            </w:rPrChange>
+          </w:rPr>
           <w:t>ing</w:t>
         </w:r>
       </w:ins>
-      <w:del w:id="34" w:author="Tepley, Alan J." w:date="2021-02-26T10:31:00Z">
-        <w:r>
+      <w:del w:id="77" w:author="Tepley, Alan J." w:date="2021-02-26T10:31:00Z">
+        <w:r>
+          <w:rPr>
+            <w:highlight w:val="yellow"/>
+            <w:rPrChange w:id="78" w:author="Teixeira, Kristina A." w:date="2021-03-13T09:06:00Z">
+              <w:rPr/>
+            </w:rPrChange>
+          </w:rPr>
           <w:delText>ation of</w:delText>
         </w:r>
       </w:del>
       <w:r>
-        <w:t xml:space="preserve"> the interannual climate sensitivity of tree growth (</w:t>
+        <w:rPr>
+          <w:highlight w:val="yellow"/>
+          <w:rPrChange w:id="79" w:author="Teixeira, Kristina A." w:date="2021-03-13T09:06:00Z">
+            <w:rPr/>
+          </w:rPrChange>
+        </w:rPr>
+        <w:t xml:space="preserve"> t</w:t>
+      </w:r>
+      <w:r>
+        <w:t>he interannual climate sensitivity of tree growth (</w:t>
       </w:r>
       <w:proofErr w:type="spellStart"/>
       <w:r>
@@ -1150,7 +1453,7 @@
       <w:r>
         <w:t>, et al., 2018). They also provide the long-term perspective critical to understanding how slowly changing environmental drivers</w:t>
       </w:r>
-      <w:ins w:id="35" w:author="Tepley, Alan J." w:date="2021-02-14T17:52:00Z">
+      <w:ins w:id="80" w:author="Tepley, Alan J." w:date="2021-02-14T17:52:00Z">
         <w:r>
           <w:t>,</w:t>
         </w:r>
@@ -1167,7 +1470,7 @@
       <w:r>
         <w:t>) and directional climate change</w:t>
       </w:r>
-      <w:ins w:id="36" w:author="Tepley, Alan J." w:date="2021-02-26T10:32:00Z">
+      <w:ins w:id="81" w:author="Tepley, Alan J." w:date="2021-02-26T10:32:00Z">
         <w:r>
           <w:t>,</w:t>
         </w:r>
@@ -1181,30 +1484,72 @@
       </w:r>
       <w:proofErr w:type="spellEnd"/>
       <w:r>
-        <w:t xml:space="preserve"> et al., 2006). Yet, collection and analysis of dendrochronological records has traditionally been optimized to detect </w:t>
-      </w:r>
-      <w:ins w:id="37" w:author="Tepley, Alan J." w:date="2021-02-14T17:54:00Z">
-        <w:r>
+        <w:t xml:space="preserve"> et al., 2006). Yet, collection and analysis of dendrochronological records has traditionally been optimized to </w:t>
+      </w:r>
+      <w:r>
+        <w:rPr>
+          <w:highlight w:val="lightGray"/>
+          <w:rPrChange w:id="82" w:author="Teixeira, Kristina A." w:date="2021-03-13T09:07:00Z">
+            <w:rPr/>
+          </w:rPrChange>
+        </w:rPr>
+        <w:t xml:space="preserve">detect </w:t>
+      </w:r>
+      <w:ins w:id="83" w:author="Tepley, Alan J." w:date="2021-02-14T17:54:00Z">
+        <w:r>
+          <w:rPr>
+            <w:highlight w:val="lightGray"/>
+            <w:rPrChange w:id="84" w:author="Teixeira, Kristina A." w:date="2021-03-13T09:07:00Z">
+              <w:rPr/>
+            </w:rPrChange>
+          </w:rPr>
           <w:t xml:space="preserve">the </w:t>
         </w:r>
       </w:ins>
-      <w:ins w:id="38" w:author="Tepley, Alan J." w:date="2021-02-14T17:53:00Z">
-        <w:r>
+      <w:ins w:id="85" w:author="Tepley, Alan J." w:date="2021-02-14T17:53:00Z">
+        <w:r>
+          <w:rPr>
+            <w:highlight w:val="lightGray"/>
+            <w:rPrChange w:id="86" w:author="Teixeira, Kristina A." w:date="2021-03-13T09:07:00Z">
+              <w:rPr/>
+            </w:rPrChange>
+          </w:rPr>
           <w:t>common growth patterns across</w:t>
         </w:r>
       </w:ins>
-      <w:ins w:id="39" w:author="Tepley, Alan J." w:date="2021-02-14T17:54:00Z">
-        <w:r>
+      <w:ins w:id="87" w:author="Tepley, Alan J." w:date="2021-02-14T17:54:00Z">
+        <w:r>
+          <w:rPr>
+            <w:highlight w:val="lightGray"/>
+            <w:rPrChange w:id="88" w:author="Teixeira, Kristina A." w:date="2021-03-13T09:07:00Z">
+              <w:rPr/>
+            </w:rPrChange>
+          </w:rPr>
           <w:t xml:space="preserve"> a population, which most likely represent responses to climate drivers </w:t>
         </w:r>
       </w:ins>
-      <w:del w:id="40" w:author="Tepley, Alan J." w:date="2021-02-14T17:54:00Z">
-        <w:r>
+      <w:del w:id="89" w:author="Tepley, Alan J." w:date="2021-02-14T17:54:00Z">
+        <w:r>
+          <w:rPr>
+            <w:highlight w:val="lightGray"/>
+            <w:rPrChange w:id="90" w:author="Teixeira, Kristina A." w:date="2021-03-13T09:07:00Z">
+              <w:rPr/>
+            </w:rPrChange>
+          </w:rPr>
           <w:delText xml:space="preserve">climate signals </w:delText>
         </w:r>
       </w:del>
       <w:r>
-        <w:t>rather than to predict forest productivity, its climate sensitivity, and how it may be changing (</w:t>
+        <w:rPr>
+          <w:highlight w:val="lightGray"/>
+          <w:rPrChange w:id="91" w:author="Teixeira, Kristina A." w:date="2021-03-13T09:07:00Z">
+            <w:rPr/>
+          </w:rPrChange>
+        </w:rPr>
+        <w:t>rather</w:t>
+      </w:r>
+      <w:r>
+        <w:t xml:space="preserve"> than to predict forest productivity, its climate sensitivity, and how it may be changing (</w:t>
       </w:r>
       <w:proofErr w:type="spellStart"/>
       <w:r>
@@ -1280,26 +1625,41 @@
         </m:sSub>
       </m:oMath>
       <w:r>
-        <w:t>. Traditional methods begin by fitting a function (commonly a</w:t>
-      </w:r>
-      <w:ins w:id="41" w:author="Tepley, Alan J." w:date="2021-02-26T10:34:00Z">
-        <w:r>
+        <w:t xml:space="preserve">. Traditional methods begin by fitting a function (commonly </w:t>
+      </w:r>
+      <w:r>
+        <w:rPr>
+          <w:highlight w:val="yellow"/>
+          <w:rPrChange w:id="92" w:author="Teixeira, Kristina A." w:date="2021-03-13T09:07:00Z">
+            <w:rPr/>
+          </w:rPrChange>
+        </w:rPr>
+        <w:t>a</w:t>
+      </w:r>
+      <w:ins w:id="93" w:author="Tepley, Alan J." w:date="2021-02-26T10:34:00Z">
+        <w:r>
+          <w:rPr>
+            <w:highlight w:val="yellow"/>
+            <w:rPrChange w:id="94" w:author="Teixeira, Kristina A." w:date="2021-03-13T09:07:00Z">
+              <w:rPr/>
+            </w:rPrChange>
+          </w:rPr>
           <w:t>n exponential curve or a</w:t>
         </w:r>
       </w:ins>
       <w:r>
         <w:t xml:space="preserve"> spline) to the growth record captured by each core, extracting residuals around the long-term trends, and then standardizing and averaging the </w:t>
       </w:r>
-      <w:commentRangeStart w:id="42"/>
+      <w:commentRangeStart w:id="95"/>
       <w:r>
         <w:t xml:space="preserve">residuals </w:t>
       </w:r>
-      <w:commentRangeEnd w:id="42"/>
+      <w:commentRangeEnd w:id="95"/>
       <w:r>
         <w:rPr>
           <w:rStyle w:val="CommentReference"/>
         </w:rPr>
-        <w:commentReference w:id="42"/>
+        <w:commentReference w:id="95"/>
       </w:r>
       <w:r>
         <w:t xml:space="preserve">across cores to form a species-level ring-width index chronology (Fritts, 1976; Speer, 2010). Climate signals are then identified by examining month-by-month or seasonal correlations of the ring-width index chronology to one or more climate variables over the current year and, typically, previous year (e.g., Fritts, 1976; Meko et al., 2011; Zang &amp; Biondi, 2015). Following identification of the top climate driver(s), statistical models describing their relationships to tree growth can be used for applications such as climate reconstruction (e.g., </w:t>
@@ -1310,35 +1670,77 @@
       </w:r>
       <w:proofErr w:type="spellEnd"/>
       <w:r>
-        <w:t xml:space="preserve"> et al., 2011) or projection of tree growth responses to climate change (e.g., Charney et al., 2016). An important caveat for the latter, however, is that the slopes of correlations between climate variables and ring-width index chronologies are not identical to the </w:t>
-      </w:r>
-      <w:commentRangeStart w:id="43"/>
-      <w:r>
+        <w:t xml:space="preserve"> et al., 2011) or projection of tree growth responses to climate change (e.g., Charney et al., 2016). An important caveat for the latter, however, is that the slopes of correlations between climate variables and ring-width index chronologies are not identical to </w:t>
+      </w:r>
+      <w:r>
+        <w:rPr>
+          <w:highlight w:val="yellow"/>
+          <w:rPrChange w:id="96" w:author="Teixeira, Kristina A." w:date="2021-03-13T09:11:00Z">
+            <w:rPr/>
+          </w:rPrChange>
+        </w:rPr>
+        <w:t xml:space="preserve">the </w:t>
+      </w:r>
+      <w:commentRangeStart w:id="97"/>
+      <w:r>
+        <w:rPr>
+          <w:highlight w:val="yellow"/>
+          <w:rPrChange w:id="98" w:author="Teixeira, Kristina A." w:date="2021-03-13T09:11:00Z">
+            <w:rPr/>
+          </w:rPrChange>
+        </w:rPr>
         <w:t xml:space="preserve">mean </w:t>
       </w:r>
-      <w:del w:id="44" w:author="Tepley, Alan J." w:date="2021-02-14T18:01:00Z">
-        <w:r>
+      <w:del w:id="99" w:author="Tepley, Alan J." w:date="2021-02-14T18:01:00Z">
+        <w:r>
+          <w:rPr>
+            <w:highlight w:val="yellow"/>
+            <w:rPrChange w:id="100" w:author="Teixeira, Kristina A." w:date="2021-03-13T09:11:00Z">
+              <w:rPr/>
+            </w:rPrChange>
+          </w:rPr>
           <w:delText xml:space="preserve">sensitivity </w:delText>
         </w:r>
       </w:del>
-      <w:commentRangeEnd w:id="43"/>
+      <w:commentRangeEnd w:id="97"/>
       <w:r>
         <w:rPr>
           <w:rStyle w:val="CommentReference"/>
-        </w:rPr>
-        <w:commentReference w:id="43"/>
-      </w:r>
-      <w:ins w:id="45" w:author="Tepley, Alan J." w:date="2021-02-14T18:01:00Z">
-        <w:r>
+          <w:highlight w:val="yellow"/>
+          <w:rPrChange w:id="101" w:author="Teixeira, Kristina A." w:date="2021-03-13T09:11:00Z">
+            <w:rPr>
+              <w:rStyle w:val="CommentReference"/>
+            </w:rPr>
+          </w:rPrChange>
+        </w:rPr>
+        <w:commentReference w:id="97"/>
+      </w:r>
+      <w:ins w:id="102" w:author="Tepley, Alan J." w:date="2021-02-14T18:01:00Z">
+        <w:r>
+          <w:rPr>
+            <w:highlight w:val="yellow"/>
+            <w:rPrChange w:id="103" w:author="Teixeira, Kristina A." w:date="2021-03-13T09:11:00Z">
+              <w:rPr/>
+            </w:rPrChange>
+          </w:rPr>
           <w:t>slope of the relationship</w:t>
         </w:r>
       </w:ins>
-      <w:ins w:id="46" w:author="Tepley, Alan J." w:date="2021-02-14T18:02:00Z">
-        <w:r>
-          <w:t xml:space="preserve"> among </w:t>
+      <w:ins w:id="104" w:author="Tepley, Alan J." w:date="2021-02-14T18:02:00Z">
+        <w:r>
+          <w:rPr>
+            <w:highlight w:val="yellow"/>
+            <w:rPrChange w:id="105" w:author="Teixeira, Kristina A." w:date="2021-03-13T09:11:00Z">
+              <w:rPr/>
+            </w:rPrChange>
+          </w:rPr>
+          <w:t xml:space="preserve"> among</w:t>
+        </w:r>
+        <w:r>
+          <w:t xml:space="preserve"> </w:t>
         </w:r>
       </w:ins>
-      <w:del w:id="47" w:author="Tepley, Alan J." w:date="2021-02-14T18:02:00Z">
+      <w:del w:id="106" w:author="Tepley, Alan J." w:date="2021-02-14T18:02:00Z">
         <w:r>
           <w:delText xml:space="preserve">of </w:delText>
         </w:r>
@@ -1400,28 +1802,70 @@
         <w:pStyle w:val="BodyText"/>
       </w:pPr>
       <w:r>
-        <w:t xml:space="preserve">Dendrochronological studies most commonly focus on linear climate responses to </w:t>
-      </w:r>
-      <w:del w:id="48" w:author="Tepley, Alan J." w:date="2021-02-14T18:06:00Z">
-        <w:r>
+        <w:t xml:space="preserve">Dendrochronological studies most commonly focus on linear climate responses </w:t>
+      </w:r>
+      <w:r>
+        <w:rPr>
+          <w:highlight w:val="yellow"/>
+          <w:rPrChange w:id="107" w:author="Teixeira, Kristina A." w:date="2021-03-13T09:12:00Z">
+            <w:rPr/>
+          </w:rPrChange>
+        </w:rPr>
+        <w:t xml:space="preserve">to </w:t>
+      </w:r>
+      <w:del w:id="108" w:author="Tepley, Alan J." w:date="2021-02-14T18:06:00Z">
+        <w:r>
+          <w:rPr>
+            <w:highlight w:val="yellow"/>
+            <w:rPrChange w:id="109" w:author="Teixeira, Kristina A." w:date="2021-03-13T09:12:00Z">
+              <w:rPr/>
+            </w:rPrChange>
+          </w:rPr>
           <w:delText xml:space="preserve">single </w:delText>
         </w:r>
       </w:del>
-      <w:ins w:id="49" w:author="Tepley, Alan J." w:date="2021-02-14T18:06:00Z">
-        <w:r>
+      <w:ins w:id="110" w:author="Tepley, Alan J." w:date="2021-02-14T18:06:00Z">
+        <w:r>
+          <w:rPr>
+            <w:highlight w:val="yellow"/>
+            <w:rPrChange w:id="111" w:author="Teixeira, Kristina A." w:date="2021-03-13T09:12:00Z">
+              <w:rPr/>
+            </w:rPrChange>
+          </w:rPr>
           <w:t xml:space="preserve">individual </w:t>
         </w:r>
       </w:ins>
       <w:r>
+        <w:rPr>
+          <w:highlight w:val="yellow"/>
+          <w:rPrChange w:id="112" w:author="Teixeira, Kristina A." w:date="2021-03-13T09:12:00Z">
+            <w:rPr/>
+          </w:rPrChange>
+        </w:rPr>
         <w:t>climate drivers</w:t>
       </w:r>
-      <w:del w:id="50" w:author="Tepley, Alan J." w:date="2021-02-26T10:40:00Z">
-        <w:r>
+      <w:del w:id="113" w:author="Tepley, Alan J." w:date="2021-02-26T10:40:00Z">
+        <w:r>
+          <w:rPr>
+            <w:highlight w:val="yellow"/>
+            <w:rPrChange w:id="114" w:author="Teixeira, Kristina A." w:date="2021-03-13T09:12:00Z">
+              <w:rPr/>
+            </w:rPrChange>
+          </w:rPr>
           <w:delText xml:space="preserve"> and the settings in which these occur</w:delText>
         </w:r>
       </w:del>
       <w:r>
-        <w:t>, thereby missing nonlinearities and additive or interactive climate effects known to be widespread within forest settings (</w:t>
+        <w:rPr>
+          <w:highlight w:val="yellow"/>
+          <w:rPrChange w:id="115" w:author="Teixeira, Kristina A." w:date="2021-03-13T09:12:00Z">
+            <w:rPr/>
+          </w:rPrChange>
+        </w:rPr>
+        <w:t>, thereby</w:t>
+      </w:r>
+      <w:r>
+        <w:t xml:space="preserve"> missing nonlinearities and additive or interactive climate effects known to be widespread within forest settings (</w:t>
       </w:r>
       <w:proofErr w:type="spellStart"/>
       <w:r>
@@ -1442,23 +1886,71 @@
       </w:r>
       <w:proofErr w:type="gramEnd"/>
       <w:r>
-        <w:t>. Over time</w:t>
-      </w:r>
-      <w:del w:id="51" w:author="Tepley, Alan J." w:date="2021-02-14T18:07:00Z">
-        <w:r>
+        <w:t>. Over ti</w:t>
+      </w:r>
+      <w:r>
+        <w:rPr>
+          <w:highlight w:val="yellow"/>
+          <w:rPrChange w:id="116" w:author="Teixeira, Kristina A." w:date="2021-03-13T09:13:00Z">
+            <w:rPr/>
+          </w:rPrChange>
+        </w:rPr>
+        <w:t>me</w:t>
+      </w:r>
+      <w:del w:id="117" w:author="Tepley, Alan J." w:date="2021-02-14T18:07:00Z">
+        <w:r>
+          <w:rPr>
+            <w:highlight w:val="yellow"/>
+            <w:rPrChange w:id="118" w:author="Teixeira, Kristina A." w:date="2021-03-13T09:13:00Z">
+              <w:rPr/>
+            </w:rPrChange>
+          </w:rPr>
           <w:delText xml:space="preserve"> </w:delText>
         </w:r>
       </w:del>
       <w:r>
-        <w:t>frames of seconds to days, photosynthesis and respiration display</w:t>
-      </w:r>
-      <w:del w:id="52" w:author="Tepley, Alan J." w:date="2021-02-14T18:07:00Z">
-        <w:r>
+        <w:rPr>
+          <w:highlight w:val="yellow"/>
+          <w:rPrChange w:id="119" w:author="Teixeira, Kristina A." w:date="2021-03-13T09:13:00Z">
+            <w:rPr/>
+          </w:rPrChange>
+        </w:rPr>
+        <w:t>fra</w:t>
+      </w:r>
+      <w:r>
+        <w:t xml:space="preserve">mes of seconds to days, photosynthesis and respiration </w:t>
+      </w:r>
+      <w:r>
+        <w:rPr>
+          <w:highlight w:val="yellow"/>
+          <w:rPrChange w:id="120" w:author="Teixeira, Kristina A." w:date="2021-03-13T09:13:00Z">
+            <w:rPr/>
+          </w:rPrChange>
+        </w:rPr>
+        <w:t>display</w:t>
+      </w:r>
+      <w:del w:id="121" w:author="Tepley, Alan J." w:date="2021-02-14T18:07:00Z">
+        <w:r>
+          <w:rPr>
+            <w:highlight w:val="yellow"/>
+            <w:rPrChange w:id="122" w:author="Teixeira, Kristina A." w:date="2021-03-13T09:13:00Z">
+              <w:rPr/>
+            </w:rPrChange>
+          </w:rPr>
           <w:delText xml:space="preserve"> a</w:delText>
         </w:r>
       </w:del>
       <w:r>
-        <w:t xml:space="preserve"> unimodal relationships to temporal variation in temperature, typically peaking at temperatures reflective of the environment to which the plant is adapted and acclimated (</w:t>
+        <w:rPr>
+          <w:highlight w:val="yellow"/>
+          <w:rPrChange w:id="123" w:author="Teixeira, Kristina A." w:date="2021-03-13T09:13:00Z">
+            <w:rPr/>
+          </w:rPrChange>
+        </w:rPr>
+        <w:t xml:space="preserve"> unimod</w:t>
+      </w:r>
+      <w:r>
+        <w:t>al relationships to temporal variation in temperature, typically peaking at temperatures reflective of the environment to which the plant is adapted and acclimated (</w:t>
       </w:r>
       <w:proofErr w:type="spellStart"/>
       <w:r>
@@ -1477,15 +1969,39 @@
         </m:r>
       </m:oMath>
       <w:r>
-        <w:t xml:space="preserve">) up to a point, after which it plateaus or decreases (Banbury Morgan et al., in press; M. J. P. Sullivan et al., 2020). Filling a critical gap between short-term physiological responses and the global gradients representing millennia of community assembly and species adaptation, the annual growth records of tree-rings capture tree growth responses to interannual climatic variation. Yet, because non-linearities are </w:t>
-      </w:r>
-      <w:del w:id="53" w:author="Tepley, Alan J." w:date="2021-02-14T18:08:00Z">
-        <w:r>
+        <w:t xml:space="preserve">) up to a point, after which it plateaus or decreases (Banbury Morgan et al., in press; M. J. P. Sullivan et al., 2020). Filling a critical gap between short-term physiological responses and the global gradients representing millennia of community assembly and species adaptation, the annual growth records of tree-rings capture tree growth responses to interannual climatic variation. Yet, because non-linearities </w:t>
+      </w:r>
+      <w:r>
+        <w:rPr>
+          <w:highlight w:val="yellow"/>
+          <w:rPrChange w:id="124" w:author="Teixeira, Kristina A." w:date="2021-03-13T09:13:00Z">
+            <w:rPr/>
+          </w:rPrChange>
+        </w:rPr>
+        <w:t xml:space="preserve">are </w:t>
+      </w:r>
+      <w:del w:id="125" w:author="Tepley, Alan J." w:date="2021-02-14T18:08:00Z">
+        <w:r>
+          <w:rPr>
+            <w:highlight w:val="yellow"/>
+            <w:rPrChange w:id="126" w:author="Teixeira, Kristina A." w:date="2021-03-13T09:13:00Z">
+              <w:rPr/>
+            </w:rPrChange>
+          </w:rPr>
           <w:delText xml:space="preserve">very </w:delText>
         </w:r>
       </w:del>
       <w:r>
-        <w:t xml:space="preserve">problematic for reconstructing climate variables (Esper &amp; Frank, 2009), systems exhibiting these are typically avoided–e.g., by sampling climate-limited forest boundaries, and traditional analysis methods are designed around first-order linear growth-climate relationships (Fritts, 1976 </w:t>
+        <w:rPr>
+          <w:highlight w:val="yellow"/>
+          <w:rPrChange w:id="127" w:author="Teixeira, Kristina A." w:date="2021-03-13T09:13:00Z">
+            <w:rPr/>
+          </w:rPrChange>
+        </w:rPr>
+        <w:t>problematic</w:t>
+      </w:r>
+      <w:r>
+        <w:t xml:space="preserve"> for reconstructing climate variables (Esper &amp; Frank, 2009), systems exhibiting these are typically avoided–e.g., by sampling climate-limited forest boundaries, and traditional analysis methods are designed around first-order linear growth-climate relationships (Fritts, 1976 </w:t>
       </w:r>
       <w:r>
         <w:rPr>
@@ -1559,35 +2075,83 @@
         </m:r>
       </m:oMath>
       <w:r>
-        <w:t xml:space="preserve">) is closely correlated with numerous variables affecting tree growth rate (e.g., height, crown size and position, root mass, Enquist &amp; Niklas, 2002) and therefore is </w:t>
-      </w:r>
-      <w:ins w:id="54" w:author="Tepley, Alan J." w:date="2021-02-26T10:55:00Z">
-        <w:r>
+        <w:t xml:space="preserve">) is closely correlated with numerous variables affecting tree growth rate (e.g., height, crown size and position, root mass, Enquist &amp; Niklas, 2002) and therefore </w:t>
+      </w:r>
+      <w:r>
+        <w:rPr>
+          <w:highlight w:val="lightGray"/>
+          <w:rPrChange w:id="128" w:author="Teixeira, Kristina A." w:date="2021-03-13T09:15:00Z">
+            <w:rPr/>
+          </w:rPrChange>
+        </w:rPr>
+        <w:t xml:space="preserve">is </w:t>
+      </w:r>
+      <w:ins w:id="129" w:author="Tepley, Alan J." w:date="2021-02-26T10:55:00Z">
+        <w:r>
+          <w:rPr>
+            <w:highlight w:val="lightGray"/>
+            <w:rPrChange w:id="130" w:author="Teixeira, Kristina A." w:date="2021-03-13T09:15:00Z">
+              <w:rPr/>
+            </w:rPrChange>
+          </w:rPr>
           <w:t xml:space="preserve">likely to also be </w:t>
         </w:r>
       </w:ins>
       <w:r>
+        <w:rPr>
+          <w:highlight w:val="lightGray"/>
+          <w:rPrChange w:id="131" w:author="Teixeira, Kristina A." w:date="2021-03-13T09:15:00Z">
+            <w:rPr/>
+          </w:rPrChange>
+        </w:rPr>
         <w:t xml:space="preserve">one of the most important variables influencing </w:t>
       </w:r>
-      <w:ins w:id="55" w:author="Tepley, Alan J." w:date="2021-02-26T10:54:00Z">
-        <w:r>
+      <w:ins w:id="132" w:author="Tepley, Alan J." w:date="2021-02-26T10:54:00Z">
+        <w:r>
+          <w:rPr>
+            <w:highlight w:val="lightGray"/>
+            <w:rPrChange w:id="133" w:author="Teixeira, Kristina A." w:date="2021-03-13T09:15:00Z">
+              <w:rPr/>
+            </w:rPrChange>
+          </w:rPr>
           <w:t>the climate sensitivity</w:t>
         </w:r>
       </w:ins>
-      <w:ins w:id="56" w:author="Tepley, Alan J." w:date="2021-02-26T10:55:00Z">
-        <w:r>
+      <w:ins w:id="134" w:author="Tepley, Alan J." w:date="2021-02-26T10:55:00Z">
+        <w:r>
+          <w:rPr>
+            <w:highlight w:val="lightGray"/>
+            <w:rPrChange w:id="135" w:author="Teixeira, Kristina A." w:date="2021-03-13T09:15:00Z">
+              <w:rPr/>
+            </w:rPrChange>
+          </w:rPr>
           <w:t xml:space="preserve"> of tree</w:t>
         </w:r>
       </w:ins>
-      <w:ins w:id="57" w:author="Tepley, Alan J." w:date="2021-02-26T10:54:00Z">
-        <w:r>
+      <w:ins w:id="136" w:author="Tepley, Alan J." w:date="2021-02-26T10:54:00Z">
+        <w:r>
+          <w:rPr>
+            <w:highlight w:val="lightGray"/>
+            <w:rPrChange w:id="137" w:author="Teixeira, Kristina A." w:date="2021-03-13T09:15:00Z">
+              <w:rPr/>
+            </w:rPrChange>
+          </w:rPr>
           <w:t xml:space="preserve"> </w:t>
         </w:r>
       </w:ins>
       <w:r>
-        <w:t xml:space="preserve">growth (e.g., Foster et al., 2016; Muller-Landau et al., 2006) </w:t>
-      </w:r>
-      <w:del w:id="58" w:author="Tepley, Alan J." w:date="2021-02-26T10:55:00Z">
+        <w:rPr>
+          <w:highlight w:val="lightGray"/>
+          <w:rPrChange w:id="138" w:author="Teixeira, Kristina A." w:date="2021-03-13T09:15:00Z">
+            <w:rPr/>
+          </w:rPrChange>
+        </w:rPr>
+        <w:t>growth</w:t>
+      </w:r>
+      <w:r>
+        <w:t xml:space="preserve"> (e.g., Foster et al., 2016; Muller-Landau et al., 2006) </w:t>
+      </w:r>
+      <w:del w:id="139" w:author="Tepley, Alan J." w:date="2021-02-26T10:55:00Z">
         <w:r>
           <w:delText xml:space="preserve">and its climate sensitivity </w:delText>
         </w:r>
@@ -1604,15 +2168,39 @@
         </m:r>
       </m:oMath>
       <w:r>
-        <w:t xml:space="preserve"> is not typically a variable of interest, and its influence is removed through detrending (Cook &amp; Peters, 1997). Moreover, many studies constrain sampling to only larger size classes. While convenient for </w:t>
-      </w:r>
-      <w:ins w:id="59" w:author="Tepley, Alan J." w:date="2021-02-14T18:12:00Z">
-        <w:r>
+        <w:t xml:space="preserve"> is not typically a variable of interest, and its influence is removed through detrending (Cook &amp; Peters, 1997). Moreover, many studies constrain sampling to only larger size classes. While convenient </w:t>
+      </w:r>
+      <w:r>
+        <w:rPr>
+          <w:highlight w:val="yellow"/>
+          <w:rPrChange w:id="140" w:author="Teixeira, Kristina A." w:date="2021-03-13T09:16:00Z">
+            <w:rPr/>
+          </w:rPrChange>
+        </w:rPr>
+        <w:t xml:space="preserve">for </w:t>
+      </w:r>
+      <w:ins w:id="141" w:author="Tepley, Alan J." w:date="2021-02-14T18:12:00Z">
+        <w:r>
+          <w:rPr>
+            <w:highlight w:val="yellow"/>
+            <w:rPrChange w:id="142" w:author="Teixeira, Kristina A." w:date="2021-03-13T09:16:00Z">
+              <w:rPr/>
+            </w:rPrChange>
+          </w:rPr>
           <w:t xml:space="preserve">developing long chronologies and </w:t>
         </w:r>
       </w:ins>
       <w:r>
-        <w:t>identifying climate signals (Fritts, 1976), this approach is not optimal for subsequent inference of the climate sensitivity of forest productivity (</w:t>
+        <w:rPr>
+          <w:highlight w:val="yellow"/>
+          <w:rPrChange w:id="143" w:author="Teixeira, Kristina A." w:date="2021-03-13T09:16:00Z">
+            <w:rPr/>
+          </w:rPrChange>
+        </w:rPr>
+        <w:t>identifying</w:t>
+      </w:r>
+      <w:r>
+        <w:t xml:space="preserve"> climate signals (Fritts, 1976), this approach is not optimal for subsequent inference of the climate sensitivity of forest productivity (</w:t>
       </w:r>
       <w:proofErr w:type="spellStart"/>
       <w:r>
@@ -1787,9 +2375,21 @@
         <w:pStyle w:val="BodyText"/>
       </w:pPr>
       <w:r>
-        <w:t xml:space="preserve">Characterizing how tree growth and forest productivity are responding to slowly-changing environmental drivers is </w:t>
-      </w:r>
-      <w:del w:id="60" w:author="Tepley, Alan J." w:date="2021-02-14T18:15:00Z">
+        <w:t xml:space="preserve">Characterizing how </w:t>
+      </w:r>
+      <w:r>
+        <w:rPr>
+          <w:highlight w:val="yellow"/>
+          <w:rPrChange w:id="144" w:author="Teixeira, Kristina A." w:date="2021-03-13T09:16:00Z">
+            <w:rPr/>
+          </w:rPrChange>
+        </w:rPr>
+        <w:t>tree growth</w:t>
+      </w:r>
+      <w:r>
+        <w:t xml:space="preserve"> and forest productivity are responding to slowly-changing environmental drivers is </w:t>
+      </w:r>
+      <w:del w:id="145" w:author="Tepley, Alan J." w:date="2021-02-14T18:15:00Z">
         <w:r>
           <w:delText xml:space="preserve">very </w:delText>
         </w:r>
@@ -1822,26 +2422,65 @@
         <w:t>x</w:t>
       </w:r>
       <w:r>
-        <w:t xml:space="preserve">) are all potentially influencing tree growth (e.g., Levesque et al., 2017; Mathias &amp; Thomas, 2018; Walker et al., 2020). At the same time, stand dynamics influence growth: tree growth rates are sensitive to competition, the intensity of which tends to increase as forests mature, and to canopy position, which can change directionally as trees overtop or are overtopped by their neighbors. Moreover, carbon allocation to woody growth – as opposed to leaf or </w:t>
-      </w:r>
-      <w:ins w:id="61" w:author="Tepley, Alan J." w:date="2021-02-26T10:58:00Z">
-        <w:r>
+        <w:t xml:space="preserve">) are all potentially influencing tree growth (e.g., Levesque et al., 2017; Mathias &amp; Thomas, 2018; Walker et al., 2020). At the same time, stand dynamics influence growth: tree growth rates are sensitive to competition, the intensity of which tends to increase as forests mature, and to canopy position, which can change directionally as trees overtop or are overtopped by their neighbors. Moreover, carbon allocation to woody growth – as opposed to leaf </w:t>
+      </w:r>
+      <w:r>
+        <w:rPr>
+          <w:highlight w:val="yellow"/>
+          <w:rPrChange w:id="146" w:author="Teixeira, Kristina A." w:date="2021-03-13T09:17:00Z">
+            <w:rPr/>
+          </w:rPrChange>
+        </w:rPr>
+        <w:t xml:space="preserve">or </w:t>
+      </w:r>
+      <w:ins w:id="147" w:author="Tepley, Alan J." w:date="2021-02-26T10:58:00Z">
+        <w:r>
+          <w:rPr>
+            <w:highlight w:val="yellow"/>
+            <w:rPrChange w:id="148" w:author="Teixeira, Kristina A." w:date="2021-03-13T09:17:00Z">
+              <w:rPr/>
+            </w:rPrChange>
+          </w:rPr>
           <w:t xml:space="preserve">fine </w:t>
         </w:r>
       </w:ins>
       <w:r>
+        <w:rPr>
+          <w:highlight w:val="yellow"/>
+          <w:rPrChange w:id="149" w:author="Teixeira, Kristina A." w:date="2021-03-13T09:17:00Z">
+            <w:rPr/>
+          </w:rPrChange>
+        </w:rPr>
         <w:t xml:space="preserve">root production, reproduction, defenses, etc. – is known to decline as individual trees and forest stands </w:t>
       </w:r>
-      <w:del w:id="62" w:author="Tepley, Alan J." w:date="2021-02-14T18:17:00Z">
-        <w:r>
+      <w:del w:id="150" w:author="Tepley, Alan J." w:date="2021-02-14T18:17:00Z">
+        <w:r>
+          <w:rPr>
+            <w:highlight w:val="yellow"/>
+            <w:rPrChange w:id="151" w:author="Teixeira, Kristina A." w:date="2021-03-13T09:17:00Z">
+              <w:rPr/>
+            </w:rPrChange>
+          </w:rPr>
           <w:delText xml:space="preserve">stands </w:delText>
         </w:r>
       </w:del>
       <w:r>
+        <w:rPr>
+          <w:highlight w:val="yellow"/>
+          <w:rPrChange w:id="152" w:author="Teixeira, Kristina A." w:date="2021-03-13T09:17:00Z">
+            <w:rPr/>
+          </w:rPrChange>
+        </w:rPr>
         <w:t>age (</w:t>
       </w:r>
       <w:proofErr w:type="spellStart"/>
       <w:r>
+        <w:rPr>
+          <w:highlight w:val="yellow"/>
+          <w:rPrChange w:id="153" w:author="Teixeira, Kristina A." w:date="2021-03-13T09:17:00Z">
+            <w:rPr/>
+          </w:rPrChange>
+        </w:rPr>
         <w:t>Goulden</w:t>
       </w:r>
       <w:proofErr w:type="spellEnd"/>
@@ -1918,65 +2557,158 @@
       <w:r>
         <w:t xml:space="preserve">Here, we develop a new method that allows simultaneous consideration of the effects of </w:t>
       </w:r>
-      <w:ins w:id="63" w:author="Tepley, Alan J." w:date="2021-02-14T18:18:00Z">
-        <w:r>
+      <w:ins w:id="154" w:author="Tepley, Alan J." w:date="2021-02-14T18:18:00Z">
+        <w:r>
+          <w:rPr>
+            <w:highlight w:val="yellow"/>
+            <w:rPrChange w:id="155" w:author="Teixeira, Kristina A." w:date="2021-03-13T09:34:00Z">
+              <w:rPr/>
+            </w:rPrChange>
+          </w:rPr>
           <w:t xml:space="preserve">objectively identified </w:t>
         </w:r>
       </w:ins>
-      <w:del w:id="64" w:author="Tepley, Alan J." w:date="2021-02-26T10:59:00Z">
-        <w:r>
+      <w:del w:id="156" w:author="Tepley, Alan J." w:date="2021-02-26T10:59:00Z">
+        <w:r>
+          <w:rPr>
+            <w:highlight w:val="yellow"/>
+            <w:rPrChange w:id="157" w:author="Teixeira, Kristina A." w:date="2021-03-13T09:34:00Z">
+              <w:rPr/>
+            </w:rPrChange>
+          </w:rPr>
           <w:delText xml:space="preserve">principle </w:delText>
         </w:r>
       </w:del>
-      <w:ins w:id="65" w:author="Tepley, Alan J." w:date="2021-02-26T10:59:00Z">
-        <w:r>
+      <w:ins w:id="158" w:author="Tepley, Alan J." w:date="2021-02-26T10:59:00Z">
+        <w:r>
+          <w:rPr>
+            <w:highlight w:val="yellow"/>
+            <w:rPrChange w:id="159" w:author="Teixeira, Kristina A." w:date="2021-03-13T09:34:00Z">
+              <w:rPr/>
+            </w:rPrChange>
+          </w:rPr>
           <w:t xml:space="preserve">primary </w:t>
         </w:r>
       </w:ins>
       <w:r>
-        <w:t>climate drivers</w:t>
-      </w:r>
-      <w:del w:id="66" w:author="Tepley, Alan J." w:date="2021-02-14T18:18:00Z">
-        <w:r>
+        <w:rPr>
+          <w:highlight w:val="yellow"/>
+          <w:rPrChange w:id="160" w:author="Teixeira, Kristina A." w:date="2021-03-13T09:34:00Z">
+            <w:rPr/>
+          </w:rPrChange>
+        </w:rPr>
+        <w:t>climate</w:t>
+      </w:r>
+      <w:r>
+        <w:t xml:space="preserve"> </w:t>
+      </w:r>
+      <w:r>
+        <w:rPr>
+          <w:highlight w:val="yellow"/>
+          <w:rPrChange w:id="161" w:author="Teixeira, Kristina A." w:date="2021-03-13T09:34:00Z">
+            <w:rPr/>
+          </w:rPrChange>
+        </w:rPr>
+        <w:t>drivers</w:t>
+      </w:r>
+      <w:del w:id="162" w:author="Tepley, Alan J." w:date="2021-02-14T18:18:00Z">
+        <w:r>
+          <w:rPr>
+            <w:highlight w:val="yellow"/>
+            <w:rPrChange w:id="163" w:author="Teixeira, Kristina A." w:date="2021-03-13T09:34:00Z">
+              <w:rPr/>
+            </w:rPrChange>
+          </w:rPr>
           <w:delText xml:space="preserve"> (pre-selected in an objective manner)</w:delText>
         </w:r>
       </w:del>
-      <w:del w:id="67" w:author="Tepley, Alan J." w:date="2021-02-14T18:20:00Z">
-        <w:r>
+      <w:del w:id="164" w:author="Tepley, Alan J." w:date="2021-02-14T18:20:00Z">
+        <w:r>
+          <w:rPr>
+            <w:highlight w:val="yellow"/>
+            <w:rPrChange w:id="165" w:author="Teixeira, Kristina A." w:date="2021-03-13T09:34:00Z">
+              <w:rPr/>
+            </w:rPrChange>
+          </w:rPr>
           <w:delText>,</w:delText>
         </w:r>
       </w:del>
       <w:r>
         <w:t xml:space="preserve"> </w:t>
       </w:r>
-      <w:ins w:id="68" w:author="Tepley, Alan J." w:date="2021-02-14T18:20:00Z">
-        <w:r>
+      <w:ins w:id="166" w:author="Tepley, Alan J." w:date="2021-02-14T18:20:00Z">
+        <w:r>
+          <w:rPr>
+            <w:highlight w:val="lightGray"/>
+            <w:rPrChange w:id="167" w:author="Teixeira, Kristina A." w:date="2021-03-13T09:34:00Z">
+              <w:rPr/>
+            </w:rPrChange>
+          </w:rPr>
           <w:t xml:space="preserve">and </w:t>
         </w:r>
       </w:ins>
       <w:r>
+        <w:rPr>
+          <w:highlight w:val="lightGray"/>
+          <w:rPrChange w:id="168" w:author="Teixeira, Kristina A." w:date="2021-03-13T09:34:00Z">
+            <w:rPr/>
+          </w:rPrChange>
+        </w:rPr>
         <w:t>tree size</w:t>
       </w:r>
-      <w:del w:id="69" w:author="Tepley, Alan J." w:date="2021-02-14T18:20:00Z">
-        <w:r>
+      <w:del w:id="169" w:author="Tepley, Alan J." w:date="2021-02-14T18:20:00Z">
+        <w:r>
+          <w:rPr>
+            <w:highlight w:val="lightGray"/>
+            <w:rPrChange w:id="170" w:author="Teixeira, Kristina A." w:date="2021-03-13T09:34:00Z">
+              <w:rPr/>
+            </w:rPrChange>
+          </w:rPr>
           <w:delText>, and year</w:delText>
         </w:r>
       </w:del>
       <w:r>
+        <w:rPr>
+          <w:highlight w:val="lightGray"/>
+          <w:rPrChange w:id="171" w:author="Teixeira, Kristina A." w:date="2021-03-13T09:34:00Z">
+            <w:rPr/>
+          </w:rPrChange>
+        </w:rPr>
         <w:t xml:space="preserve"> on annual tree growth</w:t>
       </w:r>
-      <w:ins w:id="70" w:author="Tepley, Alan J." w:date="2021-02-14T18:20:00Z">
-        <w:r>
+      <w:ins w:id="172" w:author="Tepley, Alan J." w:date="2021-02-14T18:20:00Z">
+        <w:r>
+          <w:rPr>
+            <w:highlight w:val="lightGray"/>
+            <w:rPrChange w:id="173" w:author="Teixeira, Kristina A." w:date="2021-03-13T09:34:00Z">
+              <w:rPr/>
+            </w:rPrChange>
+          </w:rPr>
           <w:t xml:space="preserve"> and how those relationships vary over time</w:t>
         </w:r>
       </w:ins>
       <w:r>
-        <w:t xml:space="preserve">. This approach allows us to ask: (1) What are the most important climate drivers (and their time windows), and what is the shape of the relationship between annual growth and these drivers? (2) How do </w:t>
-      </w:r>
-      <w:ins w:id="71" w:author="Tepley, Alan J." w:date="2021-02-14T18:21:00Z">
+        <w:rPr>
+          <w:highlight w:val="lightGray"/>
+          <w:rPrChange w:id="174" w:author="Teixeira, Kristina A." w:date="2021-03-13T09:34:00Z">
+            <w:rPr/>
+          </w:rPrChange>
+        </w:rPr>
+        <w:t>. This app</w:t>
+      </w:r>
+      <w:r>
+        <w:t xml:space="preserve">roach allows us to ask: (1) What are the most important climate drivers (and their time windows), and what is the shape of the relationship between annual growth and these drivers? (2) How do </w:t>
+      </w:r>
+      <w:ins w:id="175" w:author="Tepley, Alan J." w:date="2021-02-14T18:21:00Z">
         <w:r>
           <w:rPr>
             <w:rFonts w:eastAsiaTheme="minorEastAsia"/>
+            <w:highlight w:val="yellow"/>
+            <w:rPrChange w:id="176" w:author="Teixeira, Kristina A." w:date="2021-03-13T09:42:00Z">
+              <w:rPr>
+                <w:rFonts w:eastAsiaTheme="minorEastAsia"/>
+              </w:rPr>
+            </w:rPrChange>
           </w:rPr>
           <w:t>ring width (</w:t>
         </w:r>
@@ -1985,23 +2717,47 @@
         <m:r>
           <w:rPr>
             <w:rFonts w:ascii="Cambria Math" w:hAnsi="Cambria Math"/>
+            <w:highlight w:val="yellow"/>
+            <w:rPrChange w:id="177" w:author="Teixeira, Kristina A." w:date="2021-03-13T09:42:00Z">
+              <w:rPr>
+                <w:rFonts w:ascii="Cambria Math" w:hAnsi="Cambria Math"/>
+              </w:rPr>
+            </w:rPrChange>
           </w:rPr>
           <m:t>RW</m:t>
         </m:r>
       </m:oMath>
-      <w:ins w:id="72" w:author="Tepley, Alan J." w:date="2021-02-14T18:21:00Z">
+      <w:ins w:id="178" w:author="Tepley, Alan J." w:date="2021-02-14T18:21:00Z">
         <w:r>
           <w:rPr>
             <w:rFonts w:eastAsiaTheme="minorEastAsia"/>
+            <w:highlight w:val="yellow"/>
+            <w:rPrChange w:id="179" w:author="Teixeira, Kristina A." w:date="2021-03-13T09:42:00Z">
+              <w:rPr>
+                <w:rFonts w:eastAsiaTheme="minorEastAsia"/>
+              </w:rPr>
+            </w:rPrChange>
           </w:rPr>
           <w:t>)</w:t>
         </w:r>
       </w:ins>
       <w:r>
+        <w:rPr>
+          <w:highlight w:val="yellow"/>
+          <w:rPrChange w:id="180" w:author="Teixeira, Kristina A." w:date="2021-03-13T09:42:00Z">
+            <w:rPr/>
+          </w:rPrChange>
+        </w:rPr>
         <w:t xml:space="preserve">, </w:t>
       </w:r>
-      <w:ins w:id="73" w:author="Tepley, Alan J." w:date="2021-02-14T18:21:00Z">
-        <w:r>
+      <w:ins w:id="181" w:author="Tepley, Alan J." w:date="2021-02-14T18:21:00Z">
+        <w:r>
+          <w:rPr>
+            <w:highlight w:val="yellow"/>
+            <w:rPrChange w:id="182" w:author="Teixeira, Kristina A." w:date="2021-03-13T09:42:00Z">
+              <w:rPr/>
+            </w:rPrChange>
+          </w:rPr>
           <w:t>basal area increment (</w:t>
         </w:r>
       </w:ins>
@@ -2009,36 +2765,72 @@
         <m:r>
           <w:rPr>
             <w:rFonts w:ascii="Cambria Math" w:hAnsi="Cambria Math"/>
+            <w:highlight w:val="yellow"/>
+            <w:rPrChange w:id="183" w:author="Teixeira, Kristina A." w:date="2021-03-13T09:42:00Z">
+              <w:rPr>
+                <w:rFonts w:ascii="Cambria Math" w:hAnsi="Cambria Math"/>
+              </w:rPr>
+            </w:rPrChange>
           </w:rPr>
           <m:t>BAI</m:t>
         </m:r>
       </m:oMath>
-      <w:ins w:id="74" w:author="Tepley, Alan J." w:date="2021-02-14T18:22:00Z">
+      <w:ins w:id="184" w:author="Tepley, Alan J." w:date="2021-02-14T18:22:00Z">
         <w:r>
           <w:rPr>
             <w:rFonts w:eastAsiaTheme="minorEastAsia"/>
+            <w:highlight w:val="yellow"/>
+            <w:rPrChange w:id="185" w:author="Teixeira, Kristina A." w:date="2021-03-13T09:42:00Z">
+              <w:rPr>
+                <w:rFonts w:eastAsiaTheme="minorEastAsia"/>
+              </w:rPr>
+            </w:rPrChange>
           </w:rPr>
           <w:t>)</w:t>
         </w:r>
       </w:ins>
       <w:r>
+        <w:rPr>
+          <w:highlight w:val="yellow"/>
+          <w:rPrChange w:id="186" w:author="Teixeira, Kristina A." w:date="2021-03-13T09:42:00Z">
+            <w:rPr/>
+          </w:rPrChange>
+        </w:rPr>
         <w:t>, and aboveground biomass increments (</w:t>
       </w:r>
       <m:oMath>
         <m:r>
           <w:rPr>
             <w:rFonts w:ascii="Cambria Math" w:hAnsi="Cambria Math"/>
+            <w:highlight w:val="yellow"/>
+            <w:rPrChange w:id="187" w:author="Teixeira, Kristina A." w:date="2021-03-13T09:42:00Z">
+              <w:rPr>
+                <w:rFonts w:ascii="Cambria Math" w:hAnsi="Cambria Math"/>
+              </w:rPr>
+            </w:rPrChange>
           </w:rPr>
           <m:t>ΔAGB</m:t>
         </m:r>
       </m:oMath>
       <w:r>
+        <w:rPr>
+          <w:highlight w:val="yellow"/>
+          <w:rPrChange w:id="188" w:author="Teixeira, Kristina A." w:date="2021-03-13T09:42:00Z">
+            <w:rPr/>
+          </w:rPrChange>
+        </w:rPr>
         <w:t xml:space="preserve">) vary with </w:t>
       </w:r>
       <m:oMath>
         <m:r>
           <w:rPr>
             <w:rFonts w:ascii="Cambria Math" w:hAnsi="Cambria Math"/>
+            <w:highlight w:val="yellow"/>
+            <w:rPrChange w:id="189" w:author="Teixeira, Kristina A." w:date="2021-03-13T09:42:00Z">
+              <w:rPr>
+                <w:rFonts w:ascii="Cambria Math" w:hAnsi="Cambria Math"/>
+              </w:rPr>
+            </w:rPrChange>
           </w:rPr>
           <m:t>DBH</m:t>
         </m:r>
@@ -2062,8 +2854,8 @@
       <w:pPr>
         <w:pStyle w:val="Heading1"/>
       </w:pPr>
-      <w:bookmarkStart w:id="75" w:name="Materials"/>
-      <w:bookmarkEnd w:id="32"/>
+      <w:bookmarkStart w:id="190" w:name="Materials"/>
+      <w:bookmarkEnd w:id="73"/>
       <w:r>
         <w:t>Materials and Methods</w:t>
       </w:r>
@@ -2153,42 +2945,102 @@
       </w:r>
       <w:proofErr w:type="spellEnd"/>
       <w:r>
-        <w:t xml:space="preserve">, K. J. Anderson-Teixeira, Davies, et al., 2015; Davies et al., 2021). Trees of species represented within the </w:t>
-      </w:r>
-      <w:proofErr w:type="spellStart"/>
-      <w:r>
+        <w:t xml:space="preserve">, K. J. Anderson-Teixeira, Davies, et al., 2015; </w:t>
+      </w:r>
+      <w:r>
+        <w:rPr>
+          <w:highlight w:val="yellow"/>
+          <w:rPrChange w:id="191" w:author="Teixeira, Kristina A." w:date="2021-03-13T09:43:00Z">
+            <w:rPr/>
+          </w:rPrChange>
+        </w:rPr>
+        <w:t xml:space="preserve">Davies et al., 2021). Trees of species represented within the </w:t>
+      </w:r>
+      <w:proofErr w:type="spellStart"/>
+      <w:r>
+        <w:rPr>
+          <w:highlight w:val="yellow"/>
+          <w:rPrChange w:id="192" w:author="Teixeira, Kristina A." w:date="2021-03-13T09:43:00Z">
+            <w:rPr/>
+          </w:rPrChange>
+        </w:rPr>
         <w:t>ForestGEO</w:t>
       </w:r>
       <w:proofErr w:type="spellEnd"/>
       <w:r>
+        <w:rPr>
+          <w:highlight w:val="yellow"/>
+          <w:rPrChange w:id="193" w:author="Teixeira, Kristina A." w:date="2021-03-13T09:43:00Z">
+            <w:rPr/>
+          </w:rPrChange>
+        </w:rPr>
         <w:t xml:space="preserve"> plots were cored within the plot (</w:t>
       </w:r>
-      <w:commentRangeStart w:id="76"/>
-      <w:r>
+      <w:commentRangeStart w:id="194"/>
+      <w:r>
+        <w:rPr>
+          <w:highlight w:val="yellow"/>
+          <w:rPrChange w:id="195" w:author="Teixeira, Kristina A." w:date="2021-03-13T09:43:00Z">
+            <w:rPr/>
+          </w:rPrChange>
+        </w:rPr>
         <w:t>n=5</w:t>
       </w:r>
-      <w:commentRangeEnd w:id="76"/>
+      <w:commentRangeEnd w:id="194"/>
       <w:r>
         <w:rPr>
           <w:rStyle w:val="CommentReference"/>
-        </w:rPr>
-        <w:commentReference w:id="76"/>
-      </w:r>
-      <w:r>
+          <w:highlight w:val="yellow"/>
+          <w:rPrChange w:id="196" w:author="Teixeira, Kristina A." w:date="2021-03-13T09:43:00Z">
+            <w:rPr>
+              <w:rStyle w:val="CommentReference"/>
+            </w:rPr>
+          </w:rPrChange>
+        </w:rPr>
+        <w:commentReference w:id="194"/>
+      </w:r>
+      <w:r>
+        <w:rPr>
+          <w:highlight w:val="yellow"/>
+          <w:rPrChange w:id="197" w:author="Teixeira, Kristina A." w:date="2021-03-13T09:43:00Z">
+            <w:rPr/>
+          </w:rPrChange>
+        </w:rPr>
         <w:t xml:space="preserve">) and/or nearby within similar forest types (n=5), following a variety of sampling protocols designed to meet the varied objectives of the original studies (Tables S1, S3). There was wide variation in the distribution of record start years, which </w:t>
       </w:r>
-      <w:ins w:id="77" w:author="Tepley, Alan J." w:date="2021-02-14T18:23:00Z">
-        <w:r>
+      <w:ins w:id="198" w:author="Tepley, Alan J." w:date="2021-02-14T18:23:00Z">
+        <w:r>
+          <w:rPr>
+            <w:highlight w:val="yellow"/>
+            <w:rPrChange w:id="199" w:author="Teixeira, Kristina A." w:date="2021-03-13T09:43:00Z">
+              <w:rPr/>
+            </w:rPrChange>
+          </w:rPr>
           <w:t xml:space="preserve">approximate </w:t>
         </w:r>
       </w:ins>
-      <w:del w:id="78" w:author="Tepley, Alan J." w:date="2021-02-14T18:23:00Z">
-        <w:r>
+      <w:del w:id="200" w:author="Tepley, Alan J." w:date="2021-02-14T18:23:00Z">
+        <w:r>
+          <w:rPr>
+            <w:highlight w:val="yellow"/>
+            <w:rPrChange w:id="201" w:author="Teixeira, Kristina A." w:date="2021-03-13T09:43:00Z">
+              <w:rPr/>
+            </w:rPrChange>
+          </w:rPr>
           <w:delText>reflect–with some error–</w:delText>
         </w:r>
       </w:del>
       <w:r>
-        <w:t>the age distribution of trees cored (Figs. S1-S10). In using this diversity of data sources, we ensured that our approach was able to handle challenges presented by varying methodologies and forest types.</w:t>
+        <w:rPr>
+          <w:highlight w:val="yellow"/>
+          <w:rPrChange w:id="202" w:author="Teixeira, Kristina A." w:date="2021-03-13T09:43:00Z">
+            <w:rPr/>
+          </w:rPrChange>
+        </w:rPr>
+        <w:t>the age distribution of trees cored (Figs. S1-S10). In using this diversity of data sources, we ensured that our approach was</w:t>
+      </w:r>
+      <w:r>
+        <w:t xml:space="preserve"> able to handle challenges presented by varying methodologies and forest types.</w:t>
       </w:r>
     </w:p>
     <w:p>
@@ -2267,20 +3119,50 @@
         </m:r>
       </m:oMath>
       <w:r>
-        <w:t xml:space="preserve"> measurements, we excluded cores for which we detected errors (e.g., labeling inconsistencies, obvious dating errors) that could not be resolved before finalizing the analysis. We also excluded records </w:t>
-      </w:r>
-      <w:del w:id="79" w:author="Tepley, Alan J." w:date="2021-02-26T11:29:00Z">
-        <w:r>
+        <w:t xml:space="preserve"> measurements, we excluded cores for which we detected errors (e.g., labeling inconsistencies, obvious </w:t>
+      </w:r>
+      <w:r>
+        <w:rPr>
+          <w:highlight w:val="yellow"/>
+          <w:rPrChange w:id="203" w:author="Teixeira, Kristina A." w:date="2021-03-13T09:43:00Z">
+            <w:rPr/>
+          </w:rPrChange>
+        </w:rPr>
+        <w:t xml:space="preserve">dating errors) that could not be resolved before finalizing the analysis. We also excluded records </w:t>
+      </w:r>
+      <w:del w:id="204" w:author="Tepley, Alan J." w:date="2021-02-26T11:29:00Z">
+        <w:r>
+          <w:rPr>
+            <w:highlight w:val="yellow"/>
+            <w:rPrChange w:id="205" w:author="Teixeira, Kristina A." w:date="2021-03-13T09:43:00Z">
+              <w:rPr/>
+            </w:rPrChange>
+          </w:rPr>
           <w:delText xml:space="preserve">that had to be excluded due to </w:delText>
         </w:r>
       </w:del>
-      <w:ins w:id="80" w:author="Tepley, Alan J." w:date="2021-02-26T11:29:00Z">
-        <w:r>
+      <w:ins w:id="206" w:author="Tepley, Alan J." w:date="2021-02-26T11:29:00Z">
+        <w:r>
+          <w:rPr>
+            <w:highlight w:val="yellow"/>
+            <w:rPrChange w:id="207" w:author="Teixeira, Kristina A." w:date="2021-03-13T09:43:00Z">
+              <w:rPr/>
+            </w:rPrChange>
+          </w:rPr>
           <w:t xml:space="preserve">with </w:t>
         </w:r>
       </w:ins>
       <w:r>
-        <w:t>insufficient sample size or anomalous growth patterns, including (1) species with &lt; 7 cores, (2) cores with &lt; 30 years of record, (3) contiguous portions of cores containing large outliers (</w:t>
+        <w:rPr>
+          <w:highlight w:val="yellow"/>
+          <w:rPrChange w:id="208" w:author="Teixeira, Kristina A." w:date="2021-03-13T09:43:00Z">
+            <w:rPr/>
+          </w:rPrChange>
+        </w:rPr>
+        <w:t>insufficient</w:t>
+      </w:r>
+      <w:r>
+        <w:t xml:space="preserve"> sample size or anomalous growth patterns, including (1) species with &lt; 7 cores, (2) cores with &lt; 30 years of record, (3) contiguous portions of cores containing large outliers (</w:t>
       </w:r>
       <m:oMath>
         <m:r>
@@ -2302,20 +3184,50 @@
         </m:r>
       </m:oMath>
       <w:r>
-        <w:t xml:space="preserve"> for the entire core), and (4) the final 20 years prior to death of trees cored dead. The final criteri</w:t>
-      </w:r>
-      <w:ins w:id="81" w:author="Tepley, Alan J." w:date="2021-02-14T18:25:00Z">
-        <w:r>
+        <w:t xml:space="preserve"> for the entire core), and (4) the final 20 years prior to death of trees cored dead. The final </w:t>
+      </w:r>
+      <w:r>
+        <w:rPr>
+          <w:highlight w:val="yellow"/>
+          <w:rPrChange w:id="209" w:author="Teixeira, Kristina A." w:date="2021-03-13T09:44:00Z">
+            <w:rPr/>
+          </w:rPrChange>
+        </w:rPr>
+        <w:t>criteri</w:t>
+      </w:r>
+      <w:ins w:id="210" w:author="Tepley, Alan J." w:date="2021-02-14T18:25:00Z">
+        <w:r>
+          <w:rPr>
+            <w:highlight w:val="yellow"/>
+            <w:rPrChange w:id="211" w:author="Teixeira, Kristina A." w:date="2021-03-13T09:44:00Z">
+              <w:rPr/>
+            </w:rPrChange>
+          </w:rPr>
           <w:t>on</w:t>
         </w:r>
       </w:ins>
-      <w:del w:id="82" w:author="Tepley, Alan J." w:date="2021-02-14T18:25:00Z">
-        <w:r>
+      <w:del w:id="212" w:author="Tepley, Alan J." w:date="2021-02-14T18:25:00Z">
+        <w:r>
+          <w:rPr>
+            <w:highlight w:val="yellow"/>
+            <w:rPrChange w:id="213" w:author="Teixeira, Kristina A." w:date="2021-03-13T09:44:00Z">
+              <w:rPr/>
+            </w:rPrChange>
+          </w:rPr>
           <w:delText>a</w:delText>
         </w:r>
       </w:del>
       <w:r>
-        <w:t xml:space="preserve"> was implemented to avoid periods of growth decline and potentially altered climate sensitivity prior to death (Cailleret et al., 2017; DeSoto et al., 2020). From analyses including </w:t>
+        <w:rPr>
+          <w:highlight w:val="yellow"/>
+          <w:rPrChange w:id="214" w:author="Teixeira, Kristina A." w:date="2021-03-13T09:44:00Z">
+            <w:rPr/>
+          </w:rPrChange>
+        </w:rPr>
+        <w:t xml:space="preserve"> was implemented</w:t>
+      </w:r>
+      <w:r>
+        <w:t xml:space="preserve"> to avoid periods of growth decline and potentially altered climate sensitivity prior to death (Cailleret et al., 2017; DeSoto et al., 2020). From analyses including </w:t>
       </w:r>
       <m:oMath>
         <m:r>
@@ -2365,37 +3277,79 @@
         <w:lastRenderedPageBreak/>
         <w:t xml:space="preserve">(3) poorly represented </w:t>
       </w:r>
-      <w:ins w:id="83" w:author="Tepley, Alan J." w:date="2021-02-26T11:30:00Z">
-        <w:r>
+      <w:ins w:id="215" w:author="Tepley, Alan J." w:date="2021-02-26T11:30:00Z">
+        <w:r>
+          <w:rPr>
+            <w:highlight w:val="yellow"/>
+            <w:rPrChange w:id="216" w:author="Teixeira, Kristina A." w:date="2021-03-13T09:44:00Z">
+              <w:rPr/>
+            </w:rPrChange>
+          </w:rPr>
           <w:t xml:space="preserve">tails </w:t>
         </w:r>
       </w:ins>
-      <w:del w:id="84" w:author="Tepley, Alan J." w:date="2021-02-26T11:30:00Z">
-        <w:r>
+      <w:del w:id="217" w:author="Tepley, Alan J." w:date="2021-02-26T11:30:00Z">
+        <w:r>
+          <w:rPr>
+            <w:highlight w:val="yellow"/>
+            <w:rPrChange w:id="218" w:author="Teixeira, Kristina A." w:date="2021-03-13T09:44:00Z">
+              <w:rPr/>
+            </w:rPrChange>
+          </w:rPr>
           <w:delText xml:space="preserve">edges </w:delText>
         </w:r>
       </w:del>
       <w:r>
+        <w:rPr>
+          <w:highlight w:val="yellow"/>
+          <w:rPrChange w:id="219" w:author="Teixeira, Kristina A." w:date="2021-03-13T09:44:00Z">
+            <w:rPr/>
+          </w:rPrChange>
+        </w:rPr>
         <w:t xml:space="preserve">of the </w:t>
       </w:r>
       <m:oMath>
         <m:r>
           <w:rPr>
             <w:rFonts w:ascii="Cambria Math" w:hAnsi="Cambria Math"/>
+            <w:highlight w:val="yellow"/>
+            <w:rPrChange w:id="220" w:author="Teixeira, Kristina A." w:date="2021-03-13T09:44:00Z">
+              <w:rPr>
+                <w:rFonts w:ascii="Cambria Math" w:hAnsi="Cambria Math"/>
+              </w:rPr>
+            </w:rPrChange>
           </w:rPr>
           <m:t>DBH</m:t>
         </m:r>
       </m:oMath>
       <w:r>
+        <w:rPr>
+          <w:highlight w:val="yellow"/>
+          <w:rPrChange w:id="221" w:author="Teixeira, Kristina A." w:date="2021-03-13T09:44:00Z">
+            <w:rPr/>
+          </w:rPrChange>
+        </w:rPr>
         <w:t xml:space="preserve"> </w:t>
       </w:r>
-      <w:del w:id="85" w:author="Tepley, Alan J." w:date="2021-02-26T11:31:00Z">
-        <w:r>
+      <w:del w:id="222" w:author="Tepley, Alan J." w:date="2021-02-26T11:31:00Z">
+        <w:r>
+          <w:rPr>
+            <w:highlight w:val="yellow"/>
+            <w:rPrChange w:id="223" w:author="Teixeira, Kristina A." w:date="2021-03-13T09:44:00Z">
+              <w:rPr/>
+            </w:rPrChange>
+          </w:rPr>
           <w:delText>range</w:delText>
         </w:r>
       </w:del>
-      <w:ins w:id="86" w:author="Tepley, Alan J." w:date="2021-02-26T11:31:00Z">
-        <w:r>
+      <w:ins w:id="224" w:author="Tepley, Alan J." w:date="2021-02-26T11:31:00Z">
+        <w:r>
+          <w:rPr>
+            <w:highlight w:val="yellow"/>
+            <w:rPrChange w:id="225" w:author="Teixeira, Kristina A." w:date="2021-03-13T09:44:00Z">
+              <w:rPr/>
+            </w:rPrChange>
+          </w:rPr>
           <w:t>distribution</w:t>
         </w:r>
       </w:ins>
@@ -2562,7 +3516,7 @@
       <w:r>
         <w:t>) as [</w:t>
       </w:r>
-      <w:commentRangeStart w:id="87"/>
+      <w:commentRangeStart w:id="226"/>
       <m:oMath>
         <m:r>
           <w:rPr>
@@ -2626,7 +3580,7 @@
             </m:r>
           </m:sub>
         </m:sSub>
-        <w:commentRangeEnd w:id="87"/>
+        <w:commentRangeEnd w:id="226"/>
         <m:r>
           <m:rPr>
             <m:sty m:val="p"/>
@@ -2634,7 +3588,7 @@
           <w:rPr>
             <w:rStyle w:val="CommentReference"/>
           </w:rPr>
-          <w:commentReference w:id="87"/>
+          <w:commentReference w:id="226"/>
         </m:r>
       </m:oMath>
       <w:r>
@@ -2850,7 +3804,7 @@
       <w:pPr>
         <w:pStyle w:val="Heading2"/>
       </w:pPr>
-      <w:bookmarkStart w:id="88" w:name="Analysis"/>
+      <w:bookmarkStart w:id="227" w:name="Analysis"/>
       <w:r>
         <w:t>Analysis methods</w:t>
       </w:r>
@@ -3000,7 +3954,7 @@
         <w:lastRenderedPageBreak/>
         <w:t>Climate variable selection</w:t>
       </w:r>
-      <w:ins w:id="89" w:author="Tepley, Alan J." w:date="2021-02-26T11:42:00Z">
+      <w:ins w:id="228" w:author="Tepley, Alan J." w:date="2021-02-26T11:42:00Z">
         <w:r>
           <w:t xml:space="preserve"> (step 1)</w:t>
         </w:r>
@@ -3156,7 +4110,7 @@
       <w:r>
         <w:t>, growth and aging of the tree, change in competitive dynamics, atmospheric pollution), we detrended the response variables by fit</w:t>
       </w:r>
-      <w:ins w:id="90" w:author="Tepley, Alan J." w:date="2021-02-14T18:34:00Z">
+      <w:ins w:id="229" w:author="Tepley, Alan J." w:date="2021-02-14T18:34:00Z">
         <w:r>
           <w:t>t</w:t>
         </w:r>
@@ -3231,7 +4185,7 @@
       <w:r>
         <w:t>) from each core, thereby producing residuals. The smoothing parameters were automatical</w:t>
       </w:r>
-      <w:ins w:id="91" w:author="Tepley, Alan J." w:date="2021-02-14T18:35:00Z">
+      <w:ins w:id="230" w:author="Tepley, Alan J." w:date="2021-02-14T18:35:00Z">
         <w:r>
           <w:t>l</w:t>
         </w:r>
@@ -3360,12 +4314,12 @@
       <w:r>
         <w:t xml:space="preserve"> specifies one of the climate drivers in the climate variable group, analyzed over one of all possible combinations of consecutive months over a 15</w:t>
       </w:r>
-      <w:ins w:id="92" w:author="Tepley, Alan J." w:date="2021-02-26T11:45:00Z">
+      <w:ins w:id="231" w:author="Tepley, Alan J." w:date="2021-02-26T11:45:00Z">
         <w:r>
           <w:t>-</w:t>
         </w:r>
       </w:ins>
-      <w:del w:id="93" w:author="Tepley, Alan J." w:date="2021-02-26T11:45:00Z">
+      <w:del w:id="232" w:author="Tepley, Alan J." w:date="2021-02-26T11:45:00Z">
         <w:r>
           <w:delText xml:space="preserve"> </w:delText>
         </w:r>
@@ -3403,12 +4357,12 @@
       <w:r>
         <w:t xml:space="preserve">We tested whether this process identified similar climate variable-month combinations </w:t>
       </w:r>
-      <w:ins w:id="94" w:author="Tepley, Alan J." w:date="2021-02-14T18:37:00Z">
+      <w:ins w:id="233" w:author="Tepley, Alan J." w:date="2021-02-14T18:37:00Z">
         <w:r>
           <w:t>to</w:t>
         </w:r>
       </w:ins>
-      <w:del w:id="95" w:author="Tepley, Alan J." w:date="2021-02-14T18:37:00Z">
+      <w:del w:id="234" w:author="Tepley, Alan J." w:date="2021-02-14T18:37:00Z">
         <w:r>
           <w:delText>as</w:delText>
         </w:r>
@@ -3445,11 +4399,11 @@
       <w:pPr>
         <w:pStyle w:val="Heading3"/>
       </w:pPr>
-      <w:bookmarkStart w:id="96" w:name="Combining"/>
+      <w:bookmarkStart w:id="235" w:name="Combining"/>
       <w:r>
         <w:t>Combining drivers in GLS model</w:t>
       </w:r>
-      <w:ins w:id="97" w:author="Tepley, Alan J." w:date="2021-02-26T11:47:00Z">
+      <w:ins w:id="236" w:author="Tepley, Alan J." w:date="2021-02-26T11:47:00Z">
         <w:r>
           <w:t xml:space="preserve"> (step 2)</w:t>
         </w:r>
@@ -3484,7 +4438,7 @@
       <w:r>
         <w:t xml:space="preserve"> and its climate interactions) in</w:t>
       </w:r>
-      <w:ins w:id="98" w:author="Tepley, Alan J." w:date="2021-02-14T18:38:00Z">
+      <w:ins w:id="237" w:author="Tepley, Alan J." w:date="2021-02-14T18:38:00Z">
         <w:r>
           <w:t>to</w:t>
         </w:r>
@@ -3492,7 +4446,7 @@
       <w:r>
         <w:t xml:space="preserve"> </w:t>
       </w:r>
-      <w:del w:id="99" w:author="Tepley, Alan J." w:date="2021-02-14T18:38:00Z">
+      <w:del w:id="238" w:author="Tepley, Alan J." w:date="2021-02-14T18:38:00Z">
         <w:r>
           <w:delText xml:space="preserve">a </w:delText>
         </w:r>
@@ -3522,7 +4476,7 @@
       <w:r>
         <w:t>), with core identity as</w:t>
       </w:r>
-      <w:ins w:id="100" w:author="Tepley, Alan J." w:date="2021-02-26T11:51:00Z">
+      <w:ins w:id="239" w:author="Tepley, Alan J." w:date="2021-02-26T11:51:00Z">
         <w:r>
           <w:t xml:space="preserve"> the</w:t>
         </w:r>
@@ -3541,7 +4495,7 @@
       <w:r>
         <w:t xml:space="preserve"> as </w:t>
       </w:r>
-      <w:ins w:id="101" w:author="Tepley, Alan J." w:date="2021-02-26T11:52:00Z">
+      <w:ins w:id="240" w:author="Tepley, Alan J." w:date="2021-02-26T11:52:00Z">
         <w:r>
           <w:t xml:space="preserve">a </w:t>
         </w:r>
@@ -3558,7 +4512,7 @@
       <w:r>
         <w:t>). We will re</w:t>
       </w:r>
-      <w:del w:id="102" w:author="Tepley, Alan J." w:date="2021-02-14T18:38:00Z">
+      <w:del w:id="241" w:author="Tepley, Alan J." w:date="2021-02-14T18:38:00Z">
         <w:r>
           <w:delText>f</w:delText>
         </w:r>
@@ -3649,7 +4603,7 @@
       <w:r>
         <w:t>, including both first- and second-order terms of polynomial for each. For climate response</w:t>
       </w:r>
-      <w:del w:id="103" w:author="Tepley, Alan J." w:date="2021-02-14T18:39:00Z">
+      <w:del w:id="242" w:author="Tepley, Alan J." w:date="2021-02-14T18:39:00Z">
         <w:r>
           <w:delText>s</w:delText>
         </w:r>
@@ -3665,7 +4619,7 @@
       <w:r>
         <w:t>As an example</w:t>
       </w:r>
-      <w:ins w:id="104" w:author="Tepley, Alan J." w:date="2021-02-14T18:40:00Z">
+      <w:ins w:id="243" w:author="Tepley, Alan J." w:date="2021-02-14T18:40:00Z">
         <w:r>
           <w:t>,</w:t>
         </w:r>
@@ -3673,7 +4627,7 @@
       <w:r>
         <w:t xml:space="preserve"> </w:t>
       </w:r>
-      <w:del w:id="105" w:author="Tepley, Alan J." w:date="2021-02-14T18:40:00Z">
+      <w:del w:id="244" w:author="Tepley, Alan J." w:date="2021-02-14T18:40:00Z">
         <w:r>
           <w:delText xml:space="preserve">of </w:delText>
         </w:r>
@@ -4006,7 +4960,7 @@
       <w:r>
         <w:t xml:space="preserve"> effects, we limited the analysis to species with reasonable coverage of a</w:t>
       </w:r>
-      <w:del w:id="106" w:author="Tepley, Alan J." w:date="2021-02-14T18:41:00Z">
+      <w:del w:id="245" w:author="Tepley, Alan J." w:date="2021-02-14T18:41:00Z">
         <w:r>
           <w:delText>n</w:delText>
         </w:r>
@@ -4231,10 +5185,10 @@
       <w:pPr>
         <w:pStyle w:val="Heading1"/>
       </w:pPr>
-      <w:bookmarkStart w:id="107" w:name="Results"/>
-      <w:bookmarkEnd w:id="75"/>
-      <w:bookmarkEnd w:id="88"/>
-      <w:bookmarkEnd w:id="96"/>
+      <w:bookmarkStart w:id="246" w:name="Results"/>
+      <w:bookmarkEnd w:id="190"/>
+      <w:bookmarkEnd w:id="227"/>
+      <w:bookmarkEnd w:id="235"/>
       <w:r>
         <w:t>Results</w:t>
       </w:r>
@@ -4402,17 +5356,17 @@
       <w:r>
         <w:t xml:space="preserve">, </w:t>
       </w:r>
-      <w:commentRangeStart w:id="108"/>
+      <w:commentRangeStart w:id="247"/>
       <w:r>
         <w:t xml:space="preserve">where window open and close </w:t>
       </w:r>
-      <w:commentRangeEnd w:id="108"/>
+      <w:commentRangeEnd w:id="247"/>
       <w:r>
         <w:rPr>
           <w:rStyle w:val="CommentReference"/>
           <w:i w:val="0"/>
         </w:rPr>
-        <w:commentReference w:id="108"/>
+        <w:commentReference w:id="247"/>
       </w:r>
       <w:r>
         <w:t xml:space="preserve">indicate months prior to current August, and cells across the lower diagonal indicate single-month tests (akin to panel </w:t>
@@ -4907,34 +5861,34 @@
       <w:r>
         <w:t xml:space="preserve"> at HF; Fig. 3). Negative second-order terms were commonly included in the best model (32 of 42 with positive first-order terms), generally resulting in a deceleration or decline at the highest levels of precipitation, but occasionally producing a unimodal (e.g., several species at SCBI) or predominantly negative response (e.g., </w:t>
       </w:r>
-      <w:commentRangeStart w:id="109"/>
-      <w:ins w:id="110" w:author="Tepley, Alan J." w:date="2021-02-26T12:31:00Z">
+      <w:commentRangeStart w:id="248"/>
+      <w:ins w:id="249" w:author="Tepley, Alan J." w:date="2021-02-26T12:31:00Z">
         <w:r>
           <w:rPr>
             <w:i/>
             <w:iCs/>
-            <w:rPrChange w:id="111" w:author="Tepley, Alan J." w:date="2021-02-26T12:31:00Z">
+            <w:rPrChange w:id="250" w:author="Tepley, Alan J." w:date="2021-02-26T12:31:00Z">
               <w:rPr/>
             </w:rPrChange>
           </w:rPr>
           <w:t xml:space="preserve">Betula </w:t>
         </w:r>
       </w:ins>
-      <w:commentRangeEnd w:id="109"/>
-      <w:ins w:id="112" w:author="Tepley, Alan J." w:date="2021-02-26T12:32:00Z">
+      <w:commentRangeEnd w:id="248"/>
+      <w:ins w:id="251" w:author="Tepley, Alan J." w:date="2021-02-26T12:32:00Z">
         <w:r>
           <w:rPr>
             <w:rStyle w:val="CommentReference"/>
           </w:rPr>
-          <w:commentReference w:id="109"/>
+          <w:commentReference w:id="248"/>
         </w:r>
       </w:ins>
-      <w:ins w:id="113" w:author="Tepley, Alan J." w:date="2021-02-26T12:31:00Z">
+      <w:ins w:id="252" w:author="Tepley, Alan J." w:date="2021-02-26T12:31:00Z">
         <w:r>
           <w:rPr>
             <w:i/>
             <w:iCs/>
-            <w:rPrChange w:id="114" w:author="Tepley, Alan J." w:date="2021-02-26T12:31:00Z">
+            <w:rPrChange w:id="253" w:author="Tepley, Alan J." w:date="2021-02-26T12:31:00Z">
               <w:rPr/>
             </w:rPrChange>
           </w:rPr>
@@ -5108,12 +6062,12 @@
       <w:r>
         <w:t xml:space="preserve"> at BCNM were only marginally significant (Fig. 3). Optimal time windows most commonly occurred during the peak </w:t>
       </w:r>
-      <w:ins w:id="115" w:author="Tepley, Alan J." w:date="2021-02-14T19:28:00Z">
+      <w:ins w:id="254" w:author="Tepley, Alan J." w:date="2021-02-14T19:28:00Z">
         <w:r>
           <w:t>of the curr</w:t>
         </w:r>
       </w:ins>
-      <w:ins w:id="116" w:author="Tepley, Alan J." w:date="2021-02-14T19:29:00Z">
+      <w:ins w:id="255" w:author="Tepley, Alan J." w:date="2021-02-14T19:29:00Z">
         <w:r>
           <w:t xml:space="preserve">ent </w:t>
         </w:r>
@@ -5121,7 +6075,7 @@
       <w:r>
         <w:t xml:space="preserve">growing season </w:t>
       </w:r>
-      <w:del w:id="117" w:author="Tepley, Alan J." w:date="2021-02-14T19:29:00Z">
+      <w:del w:id="256" w:author="Tepley, Alan J." w:date="2021-02-14T19:29:00Z">
         <w:r>
           <w:delText xml:space="preserve">of the current year </w:delText>
         </w:r>
@@ -5215,7 +6169,7 @@
         </w:rPr>
         <w:t xml:space="preserve">Tsuga </w:t>
       </w:r>
-      <w:del w:id="118" w:author="Tepley, Alan J." w:date="2021-02-26T12:34:00Z">
+      <w:del w:id="257" w:author="Tepley, Alan J." w:date="2021-02-26T12:34:00Z">
         <w:r>
           <w:rPr>
             <w:i/>
@@ -5223,7 +6177,7 @@
           <w:delText>C</w:delText>
         </w:r>
       </w:del>
-      <w:ins w:id="119" w:author="Tepley, Alan J." w:date="2021-02-26T12:34:00Z">
+      <w:ins w:id="258" w:author="Tepley, Alan J." w:date="2021-02-26T12:34:00Z">
         <w:r>
           <w:rPr>
             <w:i/>
@@ -5240,16 +6194,16 @@
       <w:r>
         <w:t xml:space="preserve"> at HF, the latter contrasting with a negative response of the other </w:t>
       </w:r>
-      <w:commentRangeStart w:id="120"/>
+      <w:commentRangeStart w:id="259"/>
       <w:r>
         <w:t xml:space="preserve">three species </w:t>
       </w:r>
-      <w:commentRangeEnd w:id="120"/>
+      <w:commentRangeEnd w:id="259"/>
       <w:r>
         <w:rPr>
           <w:rStyle w:val="CommentReference"/>
         </w:rPr>
-        <w:commentReference w:id="120"/>
+        <w:commentReference w:id="259"/>
       </w:r>
       <w:r>
         <w:t xml:space="preserve">at HF (Fig. 3). At the highest-latitude site (SC), which has undergone rapid warming and permafrost melt, </w:t>
@@ -5284,7 +6238,7 @@
       <w:pPr>
         <w:pStyle w:val="Heading2"/>
       </w:pPr>
-      <w:bookmarkStart w:id="121" w:name="Influence"/>
+      <w:bookmarkStart w:id="260" w:name="Influence"/>
       <w:r>
         <w:lastRenderedPageBreak/>
         <w:t>Influence of DBH</w:t>
@@ -6048,8 +7002,8 @@
       <w:pPr>
         <w:pStyle w:val="Heading2"/>
       </w:pPr>
-      <w:bookmarkStart w:id="122" w:name="Additive"/>
-      <w:bookmarkEnd w:id="121"/>
+      <w:bookmarkStart w:id="261" w:name="Additive"/>
+      <w:bookmarkEnd w:id="260"/>
       <w:r>
         <w:t>Additive and interactive effects of climate and DBH</w:t>
       </w:r>
@@ -6480,12 +7434,12 @@
       <w:r>
         <w:t xml:space="preserve"> Shown are modeled response functions at the minimum and maximum and maximum </w:t>
       </w:r>
-      <w:ins w:id="123" w:author="Tepley, Alan J." w:date="2021-02-26T12:46:00Z">
+      <w:ins w:id="262" w:author="Tepley, Alan J." w:date="2021-02-26T12:46:00Z">
         <w:r>
           <w:t xml:space="preserve">tails </w:t>
         </w:r>
       </w:ins>
-      <w:del w:id="124" w:author="Tepley, Alan J." w:date="2021-02-26T12:46:00Z">
+      <w:del w:id="263" w:author="Tepley, Alan J." w:date="2021-02-26T12:46:00Z">
         <w:r>
           <w:delText xml:space="preserve">ends </w:delText>
         </w:r>
@@ -6504,12 +7458,12 @@
       <w:r>
         <w:t xml:space="preserve"> </w:t>
       </w:r>
-      <w:del w:id="125" w:author="Tepley, Alan J." w:date="2021-02-26T12:46:00Z">
+      <w:del w:id="264" w:author="Tepley, Alan J." w:date="2021-02-26T12:46:00Z">
         <w:r>
           <w:delText>range</w:delText>
         </w:r>
       </w:del>
-      <w:ins w:id="126" w:author="Tepley, Alan J." w:date="2021-02-26T12:46:00Z">
+      <w:ins w:id="265" w:author="Tepley, Alan J." w:date="2021-02-26T12:46:00Z">
         <w:r>
           <w:t>distribution</w:t>
         </w:r>
@@ -6522,8 +7476,8 @@
       <w:pPr>
         <w:pStyle w:val="Heading2"/>
       </w:pPr>
-      <w:bookmarkStart w:id="127" w:name="Effects"/>
-      <w:bookmarkEnd w:id="122"/>
+      <w:bookmarkStart w:id="266" w:name="Effects"/>
+      <w:bookmarkEnd w:id="261"/>
       <w:r>
         <w:t>Effects of year</w:t>
       </w:r>
@@ -6858,9 +7812,9 @@
       <w:pPr>
         <w:pStyle w:val="Heading1"/>
       </w:pPr>
-      <w:bookmarkStart w:id="128" w:name="Discussion"/>
-      <w:bookmarkEnd w:id="107"/>
-      <w:bookmarkEnd w:id="127"/>
+      <w:bookmarkStart w:id="267" w:name="Discussion"/>
+      <w:bookmarkEnd w:id="246"/>
+      <w:bookmarkEnd w:id="266"/>
       <w:r>
         <w:t>Discussion</w:t>
       </w:r>
@@ -6881,7 +7835,7 @@
       <w:pPr>
         <w:pStyle w:val="Heading2"/>
       </w:pPr>
-      <w:bookmarkStart w:id="129" w:name="Climate"/>
+      <w:bookmarkStart w:id="268" w:name="Climate"/>
       <w:r>
         <w:t>Climate sensitivity</w:t>
       </w:r>
@@ -6956,16 +7910,16 @@
       <w:r>
         <w:t xml:space="preserve">), with the exception of several positive responses at times and in places where </w:t>
       </w:r>
-      <w:commentRangeStart w:id="130"/>
+      <w:commentRangeStart w:id="269"/>
       <w:r>
         <w:t xml:space="preserve">temperature </w:t>
       </w:r>
-      <w:commentRangeEnd w:id="130"/>
+      <w:commentRangeEnd w:id="269"/>
       <w:r>
         <w:rPr>
           <w:rStyle w:val="CommentReference"/>
         </w:rPr>
-        <w:commentReference w:id="130"/>
+        <w:commentReference w:id="269"/>
       </w:r>
       <w:r>
         <w:t>was limiting (Fig. 3). These findings are generally consistent with the global-scale analysis of (</w:t>
@@ -7008,7 +7962,7 @@
       <w:r>
         <w:t xml:space="preserve"> While our approach identifies similar climate sensitivities to those that would be identified using conventional methods (Figs. 2, S11-S14; Table S5), it differs in some substantive ways. First, in determining the most important climate drivers (step 1; Fig. 1), we consider the full sample of individual cores, as opposed to a </w:t>
       </w:r>
-      <w:del w:id="131" w:author="Tepley, Alan J." w:date="2021-02-26T13:06:00Z">
+      <w:del w:id="270" w:author="Tepley, Alan J." w:date="2021-02-26T13:06:00Z">
         <w:r>
           <w:delText xml:space="preserve">residual </w:delText>
         </w:r>
@@ -7016,12 +7970,12 @@
       <w:r>
         <w:t>chronology in which variance has been standardized and the individual cores have been averaged. Some differences in variables identified and the slope between growth and climate are to be expected giv</w:t>
       </w:r>
-      <w:ins w:id="132" w:author="Tepley, Alan J." w:date="2021-02-26T13:06:00Z">
+      <w:ins w:id="271" w:author="Tepley, Alan J." w:date="2021-02-26T13:06:00Z">
         <w:r>
           <w:t>en</w:t>
         </w:r>
       </w:ins>
-      <w:del w:id="133" w:author="Tepley, Alan J." w:date="2021-02-26T13:06:00Z">
+      <w:del w:id="272" w:author="Tepley, Alan J." w:date="2021-02-26T13:06:00Z">
         <w:r>
           <w:delText>ing</w:delText>
         </w:r>
@@ -7029,16 +7983,16 @@
       <w:r>
         <w:t xml:space="preserve"> the methodological differences (Appendix S4); however, as a whole the identified drivers and directions of response are consistent with conventional methods (2, S11-S14; Table S5). Another way in which the current analysis differed from conventional methods is that we </w:t>
       </w:r>
-      <w:commentRangeStart w:id="134"/>
+      <w:commentRangeStart w:id="273"/>
       <w:r>
         <w:t xml:space="preserve">pooled species by site when determining the top climate drivers </w:t>
       </w:r>
-      <w:commentRangeEnd w:id="134"/>
+      <w:commentRangeEnd w:id="273"/>
       <w:r>
         <w:rPr>
           <w:rStyle w:val="CommentReference"/>
         </w:rPr>
-        <w:commentReference w:id="134"/>
+        <w:commentReference w:id="273"/>
       </w:r>
       <w:r>
         <w:t xml:space="preserve">(step 1; Fig. 1). This decision was motivated by the expectation that differences in optimal climate windows across species in one site would be minimal compared to cross-site differences (cf. Figs. 2, 3); however, analyses focused on interspecific differences could optimize species-specific climate sensitivity estimates by fitting </w:t>
@@ -7182,16 +8136,16 @@
       <w:r>
         <w:t xml:space="preserve"> et al., 2020). In fact, a recent literature survey revealed that such non-stationarity in the climate sensitivity of tree growth occurs globally and in the majority </w:t>
       </w:r>
-      <w:commentRangeStart w:id="135"/>
+      <w:commentRangeStart w:id="274"/>
       <w:r>
         <w:t>of tested cases</w:t>
       </w:r>
-      <w:commentRangeEnd w:id="135"/>
+      <w:commentRangeEnd w:id="274"/>
       <w:r>
         <w:rPr>
           <w:rStyle w:val="CommentReference"/>
         </w:rPr>
-        <w:commentReference w:id="135"/>
+        <w:commentReference w:id="274"/>
       </w:r>
       <w:r>
         <w:t xml:space="preserve"> (</w:t>
@@ -7209,8 +8163,8 @@
       <w:pPr>
         <w:pStyle w:val="Heading2"/>
       </w:pPr>
-      <w:bookmarkStart w:id="136" w:name="Variation"/>
-      <w:bookmarkEnd w:id="129"/>
+      <w:bookmarkStart w:id="275" w:name="Variation"/>
+      <w:bookmarkEnd w:id="268"/>
       <w:r>
         <w:t xml:space="preserve">Variation with </w:t>
       </w:r>
@@ -7277,7 +8231,7 @@
       <w:r>
         <w:t xml:space="preserve"> for the vast majority of site-species combinations (81 - 98% depending on growth metric; Fig. 4). Variation in these patterns–particularly for </w:t>
       </w:r>
-      <w:commentRangeStart w:id="137"/>
+      <w:commentRangeStart w:id="276"/>
       <m:oMath>
         <m:r>
           <w:rPr>
@@ -7289,12 +8243,12 @@
       <w:r>
         <w:t>, for which variation was most pronounced</w:t>
       </w:r>
-      <w:commentRangeEnd w:id="137"/>
+      <w:commentRangeEnd w:id="276"/>
       <w:r>
         <w:rPr>
           <w:rStyle w:val="CommentReference"/>
         </w:rPr>
-        <w:commentReference w:id="137"/>
+        <w:commentReference w:id="276"/>
       </w:r>
       <w:r>
         <w:t>–was driven by two primary, interrelated factors: species ecology and stand history. Species that would have established in fairly open conditions–</w:t>
@@ -7509,8 +8463,8 @@
       <w:pPr>
         <w:pStyle w:val="Heading2"/>
       </w:pPr>
-      <w:bookmarkStart w:id="138" w:name="Changing"/>
-      <w:bookmarkEnd w:id="136"/>
+      <w:bookmarkStart w:id="277" w:name="Changing"/>
+      <w:bookmarkEnd w:id="275"/>
       <w:r>
         <w:t>Changing growth rates</w:t>
       </w:r>
@@ -7555,16 +8509,16 @@
       <w:r>
         <w:t xml:space="preserve"> trends by decade (Figs. 6, S58-S67), indicating that our approach is robust in its analytical structure. Indeed, in a comparative analysis of several methods commonly used to detect growth trends, an approach </w:t>
       </w:r>
-      <w:commentRangeStart w:id="139"/>
+      <w:commentRangeStart w:id="278"/>
       <w:r>
         <w:t>parallel</w:t>
       </w:r>
-      <w:commentRangeEnd w:id="139"/>
+      <w:commentRangeEnd w:id="278"/>
       <w:r>
         <w:rPr>
           <w:rStyle w:val="CommentReference"/>
         </w:rPr>
-        <w:commentReference w:id="139"/>
+        <w:commentReference w:id="278"/>
       </w:r>
       <w:r>
         <w:t xml:space="preserve"> to that employed here (regional curve standardization) performed better at growth trend detection (Peters et al., 2015) than two of the most commonly used methods for analyzing growth trends, conservative detrending and basal area correction (see Peters et al., 2015), both of which would fail to capture the observed trends in </w:t>
@@ -7778,19 +8732,19 @@
       <w:r>
         <w:t xml:space="preserve"> classes as time proceeds. In secondary stands, particularly those where many of the sampled species recruited in pulses that were followed by low recruitment (e.g., SCBI, HF; Appendix S1, Figs. S1-S10), growth declines are consistent with the tendency for faster tree growth during early succession (</w:t>
       </w:r>
-      <w:commentRangeStart w:id="140"/>
+      <w:commentRangeStart w:id="279"/>
       <w:r>
         <w:rPr>
           <w:b/>
         </w:rPr>
         <w:t>REFS</w:t>
       </w:r>
-      <w:commentRangeEnd w:id="140"/>
+      <w:commentRangeEnd w:id="279"/>
       <w:r>
         <w:rPr>
           <w:rStyle w:val="CommentReference"/>
         </w:rPr>
-        <w:commentReference w:id="140"/>
+        <w:commentReference w:id="279"/>
       </w:r>
       <w:r>
         <w:t xml:space="preserve">), and with increasing competition and declining woody productivity as young stands mature (e.g., </w:t>
@@ -7902,7 +8856,7 @@
         </w:rPr>
         <w:t xml:space="preserve">Pinus </w:t>
       </w:r>
-      <w:del w:id="141" w:author="Tepley, Alan J." w:date="2021-02-15T22:20:00Z">
+      <w:del w:id="280" w:author="Tepley, Alan J." w:date="2021-02-15T22:20:00Z">
         <w:r>
           <w:rPr>
             <w:i/>
@@ -7910,7 +8864,7 @@
           <w:delText>P</w:delText>
         </w:r>
       </w:del>
-      <w:ins w:id="142" w:author="Tepley, Alan J." w:date="2021-02-15T22:20:00Z">
+      <w:ins w:id="281" w:author="Tepley, Alan J." w:date="2021-02-15T22:20:00Z">
         <w:r>
           <w:rPr>
             <w:i/>
@@ -7927,16 +8881,16 @@
       <w:r>
         <w:t xml:space="preserve"> declined</w:t>
       </w:r>
-      <w:commentRangeStart w:id="143"/>
+      <w:commentRangeStart w:id="282"/>
       <w:r>
         <w:t xml:space="preserve">, we suspect that the dominant climate drivers identified here might not fully capture a strong regional drying trend </w:t>
       </w:r>
-      <w:commentRangeEnd w:id="143"/>
+      <w:commentRangeEnd w:id="282"/>
       <w:r>
         <w:rPr>
           <w:rStyle w:val="CommentReference"/>
         </w:rPr>
-        <w:commentReference w:id="143"/>
+        <w:commentReference w:id="282"/>
       </w:r>
       <w:r>
         <w:t>(</w:t>
@@ -7949,7 +8903,7 @@
       <w:r>
         <w:t xml:space="preserve"> et al., 2011; Williams et al., 2013), although sampling biases remain possible. At Scotty Creek, </w:t>
       </w:r>
-      <w:ins w:id="144" w:author="Tepley, Alan J." w:date="2021-02-26T13:46:00Z">
+      <w:ins w:id="283" w:author="Tepley, Alan J." w:date="2021-02-26T13:46:00Z">
         <w:r>
           <w:t xml:space="preserve">in northern Canada, </w:t>
         </w:r>
@@ -8015,7 +8969,7 @@
       <w:r>
         <w:t xml:space="preserve">, corroborating previous analyses from HKK </w:t>
       </w:r>
-      <w:ins w:id="145" w:author="Tepley, Alan J." w:date="2021-02-26T13:47:00Z">
+      <w:ins w:id="284" w:author="Tepley, Alan J." w:date="2021-02-26T13:47:00Z">
         <w:r>
           <w:t>(</w:t>
         </w:r>
@@ -8028,7 +8982,7 @@
       <w:r>
         <w:t xml:space="preserve"> et al. </w:t>
       </w:r>
-      <w:del w:id="146" w:author="Tepley, Alan J." w:date="2021-02-26T13:47:00Z">
+      <w:del w:id="285" w:author="Tepley, Alan J." w:date="2021-02-26T13:47:00Z">
         <w:r>
           <w:delText>(</w:delText>
         </w:r>
@@ -8036,7 +8990,7 @@
       <w:r>
         <w:t>2017)</w:t>
       </w:r>
-      <w:ins w:id="147" w:author="Tepley, Alan J." w:date="2021-02-26T13:47:00Z">
+      <w:ins w:id="286" w:author="Tepley, Alan J." w:date="2021-02-26T13:47:00Z">
         <w:r>
           <w:t>.</w:t>
         </w:r>
@@ -8169,8 +9123,8 @@
       <w:pPr>
         <w:pStyle w:val="Heading2"/>
       </w:pPr>
-      <w:bookmarkStart w:id="148" w:name="Conclusions"/>
-      <w:bookmarkEnd w:id="138"/>
+      <w:bookmarkStart w:id="287" w:name="Conclusions"/>
+      <w:bookmarkEnd w:id="277"/>
       <w:r>
         <w:lastRenderedPageBreak/>
         <w:t>Conclusions</w:t>
@@ -8210,9 +9164,9 @@
       <w:pPr>
         <w:pStyle w:val="Heading1"/>
       </w:pPr>
-      <w:bookmarkStart w:id="149" w:name="Acknowledgements"/>
-      <w:bookmarkEnd w:id="128"/>
-      <w:bookmarkEnd w:id="148"/>
+      <w:bookmarkStart w:id="288" w:name="Acknowledgements"/>
+      <w:bookmarkEnd w:id="267"/>
+      <w:bookmarkEnd w:id="287"/>
       <w:r>
         <w:t>Acknowledgements</w:t>
       </w:r>
@@ -8229,8 +9183,8 @@
       <w:pPr>
         <w:pStyle w:val="Heading1"/>
       </w:pPr>
-      <w:bookmarkStart w:id="150" w:name="Authors"/>
-      <w:bookmarkEnd w:id="149"/>
+      <w:bookmarkStart w:id="289" w:name="Authors"/>
+      <w:bookmarkEnd w:id="288"/>
       <w:r>
         <w:t>Authors’ contributions</w:t>
       </w:r>
@@ -8255,8 +9209,8 @@
       <w:pPr>
         <w:pStyle w:val="Heading1"/>
       </w:pPr>
-      <w:bookmarkStart w:id="151" w:name="Data"/>
-      <w:bookmarkEnd w:id="150"/>
+      <w:bookmarkStart w:id="290" w:name="Data"/>
+      <w:bookmarkEnd w:id="289"/>
       <w:r>
         <w:t>Data availability</w:t>
       </w:r>
@@ -8337,8 +9291,8 @@
       <w:pPr>
         <w:pStyle w:val="Heading1"/>
       </w:pPr>
-      <w:bookmarkStart w:id="152" w:name="Supplementary"/>
-      <w:bookmarkEnd w:id="151"/>
+      <w:bookmarkStart w:id="291" w:name="Supplementary"/>
+      <w:bookmarkEnd w:id="290"/>
       <w:r>
         <w:t>Supplementary files</w:t>
       </w:r>
@@ -8606,8 +9560,8 @@
       <w:pPr>
         <w:pStyle w:val="Heading1"/>
       </w:pPr>
-      <w:bookmarkStart w:id="153" w:name="References"/>
-      <w:bookmarkEnd w:id="152"/>
+      <w:bookmarkStart w:id="292" w:name="References"/>
+      <w:bookmarkEnd w:id="291"/>
       <w:r>
         <w:t>References</w:t>
       </w:r>
@@ -8616,8 +9570,8 @@
       <w:pPr>
         <w:pStyle w:val="Bibliography"/>
       </w:pPr>
-      <w:bookmarkStart w:id="154" w:name="ref-alexander_potential_2019"/>
-      <w:bookmarkStart w:id="155" w:name="refs"/>
+      <w:bookmarkStart w:id="293" w:name="ref-alexander_potential_2019"/>
+      <w:bookmarkStart w:id="294" w:name="refs"/>
       <w:r>
         <w:t xml:space="preserve">Alexander, M. R., Pearl, J. K., Bishop, D. A., Cook, E. R., </w:t>
       </w:r>
@@ -8660,8 +9614,8 @@
       <w:pPr>
         <w:pStyle w:val="Bibliography"/>
       </w:pPr>
-      <w:bookmarkStart w:id="156" w:name="ref-alexander_relative_2018"/>
-      <w:bookmarkEnd w:id="154"/>
+      <w:bookmarkStart w:id="295" w:name="ref-alexander_relative_2018"/>
+      <w:bookmarkEnd w:id="293"/>
       <w:r>
         <w:t xml:space="preserve">Alexander, M. R., Rollinson, C. R., </w:t>
       </w:r>
@@ -8712,8 +9666,8 @@
       <w:pPr>
         <w:pStyle w:val="Bibliography"/>
       </w:pPr>
-      <w:bookmarkStart w:id="157" w:name="ref-alfaro-sanchez_growth_2017"/>
-      <w:bookmarkEnd w:id="156"/>
+      <w:bookmarkStart w:id="296" w:name="ref-alfaro-sanchez_growth_2017"/>
+      <w:bookmarkEnd w:id="295"/>
       <w:r>
         <w:t xml:space="preserve">Alfaro-Sánchez, R., Muller-Landau, H. C., Wright, S. J., &amp; </w:t>
       </w:r>
@@ -8749,8 +9703,8 @@
       <w:pPr>
         <w:pStyle w:val="Bibliography"/>
       </w:pPr>
-      <w:bookmarkStart w:id="158" w:name="ref-amoroso_dendroecology_2017"/>
-      <w:bookmarkEnd w:id="157"/>
+      <w:bookmarkStart w:id="297" w:name="ref-amoroso_dendroecology_2017"/>
+      <w:bookmarkEnd w:id="296"/>
       <w:r>
         <w:lastRenderedPageBreak/>
         <w:t xml:space="preserve">Amoroso, M. M., Daniels, L., Baker, P. J., &amp; </w:t>
@@ -8785,8 +9739,8 @@
       <w:pPr>
         <w:pStyle w:val="Bibliography"/>
       </w:pPr>
-      <w:bookmarkStart w:id="159" w:name="X7472afe191c4e6f910d2bf0bfbf82e114a2f267"/>
-      <w:bookmarkEnd w:id="158"/>
+      <w:bookmarkStart w:id="298" w:name="X7472afe191c4e6f910d2bf0bfbf82e114a2f267"/>
+      <w:bookmarkEnd w:id="297"/>
       <w:r>
         <w:t xml:space="preserve">Anderson-Teixeira, K., Gonzalez, B., </w:t>
       </w:r>
@@ -8852,8 +9806,8 @@
       <w:pPr>
         <w:pStyle w:val="Bibliography"/>
       </w:pPr>
-      <w:bookmarkStart w:id="160" w:name="X004b0b0adcb3b0fd197baeba21c22fc647d3498"/>
-      <w:bookmarkEnd w:id="159"/>
+      <w:bookmarkStart w:id="299" w:name="X004b0b0adcb3b0fd197baeba21c22fc647d3498"/>
+      <w:bookmarkEnd w:id="298"/>
       <w:r>
         <w:t>Anderson-Teixeira, K. J., Davies, S. J., Bennett, A. C., Gonzalez-</w:t>
       </w:r>
@@ -8941,8 +9895,8 @@
       <w:pPr>
         <w:pStyle w:val="Bibliography"/>
       </w:pPr>
-      <w:bookmarkStart w:id="161" w:name="ref-anderson-teixeira_size-related_2015"/>
-      <w:bookmarkEnd w:id="160"/>
+      <w:bookmarkStart w:id="300" w:name="ref-anderson-teixeira_size-related_2015"/>
+      <w:bookmarkEnd w:id="299"/>
       <w:r>
         <w:t>Anderson-Teixeira, K. J., McGarvey, J. C., Muller-Landau, H. C., Park, J. Y., Gonzalez-</w:t>
       </w:r>
@@ -8993,8 +9947,8 @@
       <w:pPr>
         <w:pStyle w:val="Bibliography"/>
       </w:pPr>
-      <w:bookmarkStart w:id="162" w:name="ref-babst_when_2018"/>
-      <w:bookmarkEnd w:id="161"/>
+      <w:bookmarkStart w:id="301" w:name="ref-babst_when_2018"/>
+      <w:bookmarkEnd w:id="300"/>
       <w:proofErr w:type="spellStart"/>
       <w:r>
         <w:t>Babst</w:t>
@@ -9098,8 +10052,8 @@
       <w:pPr>
         <w:pStyle w:val="Bibliography"/>
       </w:pPr>
-      <w:bookmarkStart w:id="163" w:name="ref-babst_twentieth_2019"/>
-      <w:bookmarkEnd w:id="162"/>
+      <w:bookmarkStart w:id="302" w:name="ref-babst_twentieth_2019"/>
+      <w:bookmarkEnd w:id="301"/>
       <w:proofErr w:type="spellStart"/>
       <w:r>
         <w:t>Babst</w:t>
@@ -9155,8 +10109,8 @@
       <w:pPr>
         <w:pStyle w:val="Bibliography"/>
       </w:pPr>
-      <w:bookmarkStart w:id="164" w:name="ref-banbury_morgan_global_nodate"/>
-      <w:bookmarkEnd w:id="163"/>
+      <w:bookmarkStart w:id="303" w:name="ref-banbury_morgan_global_nodate"/>
+      <w:bookmarkEnd w:id="302"/>
       <w:r>
         <w:t xml:space="preserve">Banbury Morgan, B., Herrmann, V., </w:t>
       </w:r>
@@ -9190,8 +10144,8 @@
       <w:pPr>
         <w:pStyle w:val="Bibliography"/>
       </w:pPr>
-      <w:bookmarkStart w:id="165" w:name="ref-beedlow_importance_2013"/>
-      <w:bookmarkEnd w:id="164"/>
+      <w:bookmarkStart w:id="304" w:name="ref-beedlow_importance_2013"/>
+      <w:bookmarkEnd w:id="303"/>
       <w:proofErr w:type="spellStart"/>
       <w:r>
         <w:t>Beedlow</w:t>
@@ -9239,8 +10193,8 @@
       <w:pPr>
         <w:pStyle w:val="Bibliography"/>
       </w:pPr>
-      <w:bookmarkStart w:id="166" w:name="ref-bennett_larger_2015"/>
-      <w:bookmarkEnd w:id="165"/>
+      <w:bookmarkStart w:id="305" w:name="ref-bennett_larger_2015"/>
+      <w:bookmarkEnd w:id="304"/>
       <w:r>
         <w:t xml:space="preserve">Bennett, A. C., McDowell, N. G., Allen, C. D., &amp; Anderson-Teixeira, K. J. (2015). Larger trees suffer most during drought in forests worldwide. </w:t>
       </w:r>
@@ -9275,8 +10229,8 @@
       <w:pPr>
         <w:pStyle w:val="Bibliography"/>
       </w:pPr>
-      <w:bookmarkStart w:id="167" w:name="ref-biondi_theory-driven_2008"/>
-      <w:bookmarkEnd w:id="166"/>
+      <w:bookmarkStart w:id="306" w:name="ref-biondi_theory-driven_2008"/>
+      <w:bookmarkEnd w:id="305"/>
       <w:r>
         <w:t xml:space="preserve">Biondi, F., &amp; </w:t>
       </w:r>
@@ -9319,8 +10273,8 @@
       <w:pPr>
         <w:pStyle w:val="Bibliography"/>
       </w:pPr>
-      <w:bookmarkStart w:id="168" w:name="ref-birch_birch_2020"/>
-      <w:bookmarkEnd w:id="167"/>
+      <w:bookmarkStart w:id="307" w:name="ref-birch_birch_2020"/>
+      <w:bookmarkEnd w:id="306"/>
       <w:r>
         <w:lastRenderedPageBreak/>
         <w:t xml:space="preserve">Birch, J. D., DeRose, R. J., &amp; Lutz, J. A. (2020a). Birch - Cedar Breaks National Monument - ABBI - ITRDB UT545. </w:t>
@@ -9347,8 +10301,8 @@
       <w:pPr>
         <w:pStyle w:val="Bibliography"/>
       </w:pPr>
-      <w:bookmarkStart w:id="169" w:name="ref-birch_birch_2020-2"/>
-      <w:bookmarkEnd w:id="168"/>
+      <w:bookmarkStart w:id="308" w:name="ref-birch_birch_2020-2"/>
+      <w:bookmarkEnd w:id="307"/>
       <w:r>
         <w:t xml:space="preserve">Birch, J. D., DeRose, R. J., &amp; Lutz, J. A. (2020b). Birch - Cedar Breaks National Monument - PCEN - ITRDB UT546. </w:t>
       </w:r>
@@ -9374,8 +10328,8 @@
       <w:pPr>
         <w:pStyle w:val="Bibliography"/>
       </w:pPr>
-      <w:bookmarkStart w:id="170" w:name="ref-birch_birch_2020-3"/>
-      <w:bookmarkEnd w:id="169"/>
+      <w:bookmarkStart w:id="309" w:name="ref-birch_birch_2020-3"/>
+      <w:bookmarkEnd w:id="308"/>
       <w:r>
         <w:t xml:space="preserve">Birch, J. D., DeRose, R. J., &amp; Lutz, J. A. (2020c). Birch - Cedar Breaks National Monument - PIFL - ITRDB UT547. </w:t>
       </w:r>
@@ -9401,8 +10355,8 @@
       <w:pPr>
         <w:pStyle w:val="Bibliography"/>
       </w:pPr>
-      <w:bookmarkStart w:id="171" w:name="ref-birch_birch_2020-4"/>
-      <w:bookmarkEnd w:id="170"/>
+      <w:bookmarkStart w:id="310" w:name="ref-birch_birch_2020-4"/>
+      <w:bookmarkEnd w:id="309"/>
       <w:r>
         <w:t xml:space="preserve">Birch, J. D., DeRose, R. J., &amp; Lutz, J. A. (2020d). Birch - Cedar Breaks National Monument - PSME - ITRDB UT548. </w:t>
       </w:r>
@@ -9428,8 +10382,8 @@
       <w:pPr>
         <w:pStyle w:val="Bibliography"/>
       </w:pPr>
-      <w:bookmarkStart w:id="172" w:name="ref-bowman_detecting_2013"/>
-      <w:bookmarkEnd w:id="171"/>
+      <w:bookmarkStart w:id="311" w:name="ref-bowman_detecting_2013"/>
+      <w:bookmarkEnd w:id="310"/>
       <w:r>
         <w:t xml:space="preserve">Bowman, D. M. J. S., </w:t>
       </w:r>
@@ -9480,8 +10434,8 @@
       <w:pPr>
         <w:pStyle w:val="Bibliography"/>
       </w:pPr>
-      <w:bookmarkStart w:id="173" w:name="ref-braker_measuring_2002"/>
-      <w:bookmarkEnd w:id="172"/>
+      <w:bookmarkStart w:id="312" w:name="ref-braker_measuring_2002"/>
+      <w:bookmarkEnd w:id="311"/>
       <w:proofErr w:type="spellStart"/>
       <w:r>
         <w:t>Bräker</w:t>
@@ -9531,8 +10485,8 @@
       <w:pPr>
         <w:pStyle w:val="Bibliography"/>
       </w:pPr>
-      <w:bookmarkStart w:id="174" w:name="ref-brienen_detecting_2012"/>
-      <w:bookmarkEnd w:id="173"/>
+      <w:bookmarkStart w:id="313" w:name="ref-brienen_detecting_2012"/>
+      <w:bookmarkEnd w:id="312"/>
       <w:proofErr w:type="spellStart"/>
       <w:r>
         <w:t>Brienen</w:t>
@@ -9606,8 +10560,8 @@
       <w:pPr>
         <w:pStyle w:val="Bibliography"/>
       </w:pPr>
-      <w:bookmarkStart w:id="175" w:name="ref-brienen_tree_2017"/>
-      <w:bookmarkEnd w:id="174"/>
+      <w:bookmarkStart w:id="314" w:name="ref-brienen_tree_2017"/>
+      <w:bookmarkEnd w:id="313"/>
       <w:proofErr w:type="spellStart"/>
       <w:r>
         <w:t>Brienen</w:t>
@@ -9655,8 +10609,8 @@
       <w:pPr>
         <w:pStyle w:val="Bibliography"/>
       </w:pPr>
-      <w:bookmarkStart w:id="176" w:name="ref-bumann_assessing_2019"/>
-      <w:bookmarkEnd w:id="175"/>
+      <w:bookmarkStart w:id="315" w:name="ref-bumann_assessing_2019"/>
+      <w:bookmarkEnd w:id="314"/>
       <w:proofErr w:type="spellStart"/>
       <w:r>
         <w:t>Bumann</w:t>
@@ -9748,8 +10702,8 @@
       <w:pPr>
         <w:pStyle w:val="Bibliography"/>
       </w:pPr>
-      <w:bookmarkStart w:id="177" w:name="ref-buntgen_2500_2011"/>
-      <w:bookmarkEnd w:id="176"/>
+      <w:bookmarkStart w:id="316" w:name="ref-buntgen_2500_2011"/>
+      <w:bookmarkEnd w:id="315"/>
       <w:proofErr w:type="spellStart"/>
       <w:r>
         <w:t>Buntgen</w:t>
@@ -9837,8 +10791,8 @@
       <w:pPr>
         <w:pStyle w:val="Bibliography"/>
       </w:pPr>
-      <w:bookmarkStart w:id="178" w:name="ref-cailleret_synthesis_2017"/>
-      <w:bookmarkEnd w:id="177"/>
+      <w:bookmarkStart w:id="317" w:name="ref-cailleret_synthesis_2017"/>
+      <w:bookmarkEnd w:id="316"/>
       <w:proofErr w:type="spellStart"/>
       <w:r>
         <w:t>Cailleret</w:t>
@@ -9986,8 +10940,8 @@
       <w:pPr>
         <w:pStyle w:val="Bibliography"/>
       </w:pPr>
-      <w:bookmarkStart w:id="179" w:name="ref-cavin_highest_2017"/>
-      <w:bookmarkEnd w:id="178"/>
+      <w:bookmarkStart w:id="318" w:name="ref-cavin_highest_2017"/>
+      <w:bookmarkEnd w:id="317"/>
       <w:r>
         <w:t xml:space="preserve">Cavin, L., &amp; Jump, A. S. (2017). Highest drought sensitivity and lowest resistance to growth suppression are found in the range core of the tree Fagus sylvatica L. Not the equatorial range edge. </w:t>
       </w:r>
@@ -10022,8 +10976,8 @@
       <w:pPr>
         <w:pStyle w:val="Bibliography"/>
       </w:pPr>
-      <w:bookmarkStart w:id="180" w:name="ref-charney_observed_2016"/>
-      <w:bookmarkEnd w:id="179"/>
+      <w:bookmarkStart w:id="319" w:name="ref-charney_observed_2016"/>
+      <w:bookmarkEnd w:id="318"/>
       <w:r>
         <w:t xml:space="preserve">Charney, N. D., </w:t>
       </w:r>
@@ -10082,8 +11036,8 @@
       <w:pPr>
         <w:pStyle w:val="Bibliography"/>
       </w:pPr>
-      <w:bookmarkStart w:id="181" w:name="ref-cherubini_potential_1998"/>
-      <w:bookmarkEnd w:id="180"/>
+      <w:bookmarkStart w:id="320" w:name="ref-cherubini_potential_1998"/>
+      <w:bookmarkEnd w:id="319"/>
       <w:r>
         <w:t xml:space="preserve">Cherubini, P., </w:t>
       </w:r>
@@ -10126,8 +11080,8 @@
       <w:pPr>
         <w:pStyle w:val="Bibliography"/>
       </w:pPr>
-      <w:bookmarkStart w:id="182" w:name="ref-cook_climate_1989"/>
-      <w:bookmarkEnd w:id="181"/>
+      <w:bookmarkStart w:id="321" w:name="ref-cook_climate_1989"/>
+      <w:bookmarkEnd w:id="320"/>
       <w:r>
         <w:t xml:space="preserve">Cook, E. R., &amp; Johnson, </w:t>
       </w:r>
@@ -10170,8 +11124,8 @@
       <w:pPr>
         <w:pStyle w:val="Bibliography"/>
       </w:pPr>
-      <w:bookmarkStart w:id="183" w:name="ref-cook_calculating_1997"/>
-      <w:bookmarkEnd w:id="182"/>
+      <w:bookmarkStart w:id="322" w:name="ref-cook_calculating_1997"/>
+      <w:bookmarkEnd w:id="321"/>
       <w:r>
         <w:t xml:space="preserve">Cook, E. R., &amp; Peters, K. (1997). Calculating unbiased tree-ring indices for the study of climatic and environmental change. </w:t>
       </w:r>
@@ -10206,8 +11160,8 @@
       <w:pPr>
         <w:pStyle w:val="Bibliography"/>
       </w:pPr>
-      <w:bookmarkStart w:id="184" w:name="ref-davies_forestgeo_2021"/>
-      <w:bookmarkEnd w:id="183"/>
+      <w:bookmarkStart w:id="323" w:name="ref-davies_forestgeo_2021"/>
+      <w:bookmarkEnd w:id="322"/>
       <w:r>
         <w:t xml:space="preserve">Davies, S. J., </w:t>
       </w:r>
@@ -10298,8 +11252,8 @@
       <w:pPr>
         <w:pStyle w:val="Bibliography"/>
       </w:pPr>
-      <w:bookmarkStart w:id="185" w:name="ref-davis_forest_2009"/>
-      <w:bookmarkEnd w:id="184"/>
+      <w:bookmarkStart w:id="324" w:name="ref-davis_forest_2009"/>
+      <w:bookmarkEnd w:id="323"/>
       <w:r>
         <w:t xml:space="preserve">Davis, S. C., </w:t>
       </w:r>
@@ -10342,8 +11296,8 @@
       <w:pPr>
         <w:pStyle w:val="Bibliography"/>
       </w:pPr>
-      <w:bookmarkStart w:id="186" w:name="ref-dearborn_permafrost_2020"/>
-      <w:bookmarkEnd w:id="185"/>
+      <w:bookmarkStart w:id="325" w:name="ref-dearborn_permafrost_2020"/>
+      <w:bookmarkEnd w:id="324"/>
       <w:r>
         <w:t xml:space="preserve">Dearborn, K. D., Wallace, C. A., </w:t>
       </w:r>
@@ -10385,8 +11339,8 @@
       <w:pPr>
         <w:pStyle w:val="Bibliography"/>
       </w:pPr>
-      <w:bookmarkStart w:id="187" w:name="ref-desoto_low_2020"/>
-      <w:bookmarkEnd w:id="186"/>
+      <w:bookmarkStart w:id="326" w:name="ref-desoto_low_2020"/>
+      <w:bookmarkEnd w:id="325"/>
       <w:r>
         <w:t xml:space="preserve">DeSoto, L., </w:t>
       </w:r>
@@ -10517,8 +11471,8 @@
       <w:pPr>
         <w:pStyle w:val="Bibliography"/>
       </w:pPr>
-      <w:bookmarkStart w:id="188" w:name="ref-dye_comparing_2016"/>
-      <w:bookmarkEnd w:id="187"/>
+      <w:bookmarkStart w:id="327" w:name="ref-dye_comparing_2016"/>
+      <w:bookmarkEnd w:id="326"/>
       <w:r>
         <w:t xml:space="preserve">Dye, A., Barker Plotkin, A., Bishop, D., Pederson, N., Poulter, B., &amp; </w:t>
       </w:r>
@@ -10561,8 +11515,8 @@
       <w:pPr>
         <w:pStyle w:val="Bibliography"/>
       </w:pPr>
-      <w:bookmarkStart w:id="189" w:name="ref-elling_dendroecological_2009"/>
-      <w:bookmarkEnd w:id="188"/>
+      <w:bookmarkStart w:id="328" w:name="ref-elling_dendroecological_2009"/>
+      <w:bookmarkEnd w:id="327"/>
       <w:r>
         <w:lastRenderedPageBreak/>
         <w:t xml:space="preserve">Elling, W., Dittmar, C., </w:t>
@@ -10614,8 +11568,8 @@
       <w:pPr>
         <w:pStyle w:val="Bibliography"/>
       </w:pPr>
-      <w:bookmarkStart w:id="190" w:name="ref-enquist_global_2002"/>
-      <w:bookmarkEnd w:id="189"/>
+      <w:bookmarkStart w:id="329" w:name="ref-enquist_global_2002"/>
+      <w:bookmarkEnd w:id="328"/>
       <w:proofErr w:type="spellStart"/>
       <w:r>
         <w:t>Enquist</w:t>
@@ -10663,8 +11617,8 @@
       <w:pPr>
         <w:pStyle w:val="Bibliography"/>
       </w:pPr>
-      <w:bookmarkStart w:id="191" w:name="ref-esper_divergence_2009"/>
-      <w:bookmarkEnd w:id="190"/>
+      <w:bookmarkStart w:id="330" w:name="ref-esper_divergence_2009"/>
+      <w:bookmarkEnd w:id="329"/>
       <w:r>
         <w:t xml:space="preserve">Esper, J., &amp; Frank, D. (2009). Divergence pitfalls in tree-ring research. </w:t>
       </w:r>
@@ -10699,8 +11653,8 @@
       <w:pPr>
         <w:pStyle w:val="Bibliography"/>
       </w:pPr>
-      <w:bookmarkStart w:id="192" w:name="ref-evans_fusing_2017"/>
-      <w:bookmarkEnd w:id="191"/>
+      <w:bookmarkStart w:id="331" w:name="ref-evans_fusing_2017"/>
+      <w:bookmarkEnd w:id="330"/>
       <w:r>
         <w:t xml:space="preserve">Evans, M. E. K., Falk, D. A., Arizpe, A., </w:t>
       </w:r>
@@ -10751,8 +11705,8 @@
       <w:pPr>
         <w:pStyle w:val="Bibliography"/>
       </w:pPr>
-      <w:bookmarkStart w:id="193" w:name="ref-finzi_carbon_2020"/>
-      <w:bookmarkEnd w:id="192"/>
+      <w:bookmarkStart w:id="332" w:name="ref-finzi_carbon_2020"/>
+      <w:bookmarkEnd w:id="331"/>
       <w:proofErr w:type="spellStart"/>
       <w:r>
         <w:t>Finzi</w:t>
@@ -10832,8 +11786,8 @@
       <w:pPr>
         <w:pStyle w:val="Bibliography"/>
       </w:pPr>
-      <w:bookmarkStart w:id="194" w:name="ref-forrester_does_2021"/>
-      <w:bookmarkEnd w:id="193"/>
+      <w:bookmarkStart w:id="333" w:name="ref-forrester_does_2021"/>
+      <w:bookmarkEnd w:id="332"/>
       <w:r>
         <w:t xml:space="preserve">Forrester, D. I. (2021). Does individual-tree biomass growth increase continuously with tree size? </w:t>
       </w:r>
@@ -10868,8 +11822,8 @@
       <w:pPr>
         <w:pStyle w:val="Bibliography"/>
       </w:pPr>
-      <w:bookmarkStart w:id="195" w:name="ref-foster_predicting_2016"/>
-      <w:bookmarkEnd w:id="194"/>
+      <w:bookmarkStart w:id="334" w:name="ref-foster_predicting_2016"/>
+      <w:bookmarkEnd w:id="333"/>
       <w:r>
         <w:t xml:space="preserve">Foster, J. R., Finley, A. O., D’Amato, A. W., Bradford, J. B., &amp; Banerjee, S. (2016). Predicting tree biomass growth in the </w:t>
       </w:r>
@@ -10912,8 +11866,8 @@
       <w:pPr>
         <w:pStyle w:val="Bibliography"/>
       </w:pPr>
-      <w:bookmarkStart w:id="196" w:name="ref-friedlingstein_climatecarbon_2006"/>
-      <w:bookmarkEnd w:id="195"/>
+      <w:bookmarkStart w:id="335" w:name="ref-friedlingstein_climatecarbon_2006"/>
+      <w:bookmarkEnd w:id="334"/>
       <w:proofErr w:type="spellStart"/>
       <w:r>
         <w:t>Friedlingstein</w:t>
@@ -11025,8 +11979,8 @@
       <w:pPr>
         <w:pStyle w:val="Bibliography"/>
       </w:pPr>
-      <w:bookmarkStart w:id="197" w:name="ref-fritts_tree_1976"/>
-      <w:bookmarkEnd w:id="196"/>
+      <w:bookmarkStart w:id="336" w:name="ref-fritts_tree_1976"/>
+      <w:bookmarkEnd w:id="335"/>
       <w:r>
         <w:t xml:space="preserve">Fritts, H. C. (1976). </w:t>
       </w:r>
@@ -11044,8 +11998,8 @@
       <w:pPr>
         <w:pStyle w:val="Bibliography"/>
       </w:pPr>
-      <w:bookmarkStart w:id="198" w:name="ref-fritts_dendroecology_1989"/>
-      <w:bookmarkEnd w:id="197"/>
+      <w:bookmarkStart w:id="337" w:name="ref-fritts_dendroecology_1989"/>
+      <w:bookmarkEnd w:id="336"/>
       <w:r>
         <w:t xml:space="preserve">Fritts, H. C., &amp; </w:t>
       </w:r>
@@ -11095,8 +12049,8 @@
       <w:pPr>
         <w:pStyle w:val="Bibliography"/>
       </w:pPr>
-      <w:bookmarkStart w:id="199" w:name="ref-gillerot_tree_2020"/>
-      <w:bookmarkEnd w:id="198"/>
+      <w:bookmarkStart w:id="338" w:name="ref-gillerot_tree_2020"/>
+      <w:bookmarkEnd w:id="337"/>
       <w:proofErr w:type="spellStart"/>
       <w:r>
         <w:t>Gillerot</w:t>
@@ -11151,8 +12105,8 @@
       <w:pPr>
         <w:pStyle w:val="Bibliography"/>
       </w:pPr>
-      <w:bookmarkStart w:id="200" w:name="ref-girardin_no_2016"/>
-      <w:bookmarkEnd w:id="199"/>
+      <w:bookmarkStart w:id="339" w:name="ref-girardin_no_2016"/>
+      <w:bookmarkEnd w:id="338"/>
       <w:r>
         <w:lastRenderedPageBreak/>
         <w:t xml:space="preserve">Girardin, M. P., </w:t>
@@ -11212,8 +12166,8 @@
       <w:pPr>
         <w:pStyle w:val="Bibliography"/>
       </w:pPr>
-      <w:bookmarkStart w:id="201" w:name="X81070c8dded57796bffe4e046459a048702f082"/>
-      <w:bookmarkEnd w:id="200"/>
+      <w:bookmarkStart w:id="340" w:name="X81070c8dded57796bffe4e046459a048702f082"/>
+      <w:bookmarkEnd w:id="339"/>
       <w:r>
         <w:t>Gonzalez-</w:t>
       </w:r>
@@ -11299,8 +12253,8 @@
       <w:pPr>
         <w:pStyle w:val="Bibliography"/>
       </w:pPr>
-      <w:bookmarkStart w:id="202" w:name="ref-goulden_patterns_2011"/>
-      <w:bookmarkEnd w:id="201"/>
+      <w:bookmarkStart w:id="341" w:name="ref-goulden_patterns_2011"/>
+      <w:bookmarkEnd w:id="340"/>
       <w:proofErr w:type="spellStart"/>
       <w:r>
         <w:t>Goulden</w:t>
@@ -11348,8 +12302,8 @@
       <w:pPr>
         <w:pStyle w:val="Bibliography"/>
       </w:pPr>
-      <w:bookmarkStart w:id="203" w:name="ref-graumlich_long-term_1989"/>
-      <w:bookmarkEnd w:id="202"/>
+      <w:bookmarkStart w:id="342" w:name="ref-graumlich_long-term_1989"/>
+      <w:bookmarkEnd w:id="341"/>
       <w:proofErr w:type="spellStart"/>
       <w:r>
         <w:t>Graumlich</w:t>
@@ -11389,8 +12343,8 @@
       <w:pPr>
         <w:pStyle w:val="Bibliography"/>
       </w:pPr>
-      <w:bookmarkStart w:id="204" w:name="ref-groenendijk_no_2015"/>
-      <w:bookmarkEnd w:id="203"/>
+      <w:bookmarkStart w:id="343" w:name="ref-groenendijk_no_2015"/>
+      <w:bookmarkEnd w:id="342"/>
       <w:proofErr w:type="spellStart"/>
       <w:r>
         <w:t>Groenendijk</w:t>
@@ -11470,8 +12424,8 @@
       <w:pPr>
         <w:pStyle w:val="Bibliography"/>
       </w:pPr>
-      <w:bookmarkStart w:id="205" w:name="ref-hacket-pain_consistent_2016"/>
-      <w:bookmarkEnd w:id="204"/>
+      <w:bookmarkStart w:id="344" w:name="ref-hacket-pain_consistent_2016"/>
+      <w:bookmarkEnd w:id="343"/>
       <w:proofErr w:type="spellStart"/>
       <w:r>
         <w:t>Hacket</w:t>
@@ -11511,8 +12465,8 @@
       <w:pPr>
         <w:pStyle w:val="Bibliography"/>
       </w:pPr>
-      <w:bookmarkStart w:id="206" w:name="ref-hararuk_tree_2019"/>
-      <w:bookmarkEnd w:id="205"/>
+      <w:bookmarkStart w:id="345" w:name="ref-hararuk_tree_2019"/>
+      <w:bookmarkEnd w:id="344"/>
       <w:proofErr w:type="spellStart"/>
       <w:r>
         <w:t>Hararuk</w:t>
@@ -11569,8 +12523,8 @@
       <w:pPr>
         <w:pStyle w:val="Bibliography"/>
       </w:pPr>
-      <w:bookmarkStart w:id="207" w:name="ref-harris_updated_2014"/>
-      <w:bookmarkEnd w:id="206"/>
+      <w:bookmarkStart w:id="346" w:name="ref-harris_updated_2014"/>
+      <w:bookmarkEnd w:id="345"/>
       <w:r>
         <w:t xml:space="preserve">Harris, I., Jones, P. D., Osborn, T. J., &amp; Lister, D. H. (2014). Updated high-resolution grids of monthly climatic observations - the CRU TS3.10 Dataset. </w:t>
       </w:r>
@@ -11605,8 +12559,8 @@
       <w:pPr>
         <w:pStyle w:val="Bibliography"/>
       </w:pPr>
-      <w:bookmarkStart w:id="208" w:name="ref-harris_version_2020"/>
-      <w:bookmarkEnd w:id="207"/>
+      <w:bookmarkStart w:id="347" w:name="ref-harris_version_2020"/>
+      <w:bookmarkEnd w:id="346"/>
       <w:r>
         <w:t xml:space="preserve">Harris, Ian, Osborn, T. J., Jones, P., &amp; Lister, D. (2020). Version 4 of the CRU TS monthly high-resolution gridded multivariate climate dataset. </w:t>
       </w:r>
@@ -11641,8 +12595,8 @@
       <w:pPr>
         <w:pStyle w:val="Bibliography"/>
       </w:pPr>
-      <w:bookmarkStart w:id="209" w:name="ref-helcoski_growing_2019"/>
-      <w:bookmarkEnd w:id="208"/>
+      <w:bookmarkStart w:id="348" w:name="ref-helcoski_growing_2019"/>
+      <w:bookmarkEnd w:id="347"/>
       <w:proofErr w:type="spellStart"/>
       <w:r>
         <w:t>Helcoski</w:t>
@@ -11690,8 +12644,8 @@
       <w:pPr>
         <w:pStyle w:val="Bibliography"/>
       </w:pPr>
-      <w:bookmarkStart w:id="210" w:name="ref-hember_tree_2019"/>
-      <w:bookmarkEnd w:id="209"/>
+      <w:bookmarkStart w:id="349" w:name="ref-hember_tree_2019"/>
+      <w:bookmarkEnd w:id="348"/>
       <w:proofErr w:type="spellStart"/>
       <w:r>
         <w:lastRenderedPageBreak/>
@@ -11748,8 +12702,8 @@
       <w:pPr>
         <w:pStyle w:val="Bibliography"/>
       </w:pPr>
-      <w:bookmarkStart w:id="211" w:name="ref-kaspar_species-specific_nodate"/>
-      <w:bookmarkEnd w:id="210"/>
+      <w:bookmarkStart w:id="350" w:name="ref-kaspar_species-specific_nodate"/>
+      <w:bookmarkEnd w:id="349"/>
       <w:proofErr w:type="spellStart"/>
       <w:r>
         <w:t>Kašpar</w:t>
@@ -11796,8 +12750,8 @@
       <w:pPr>
         <w:pStyle w:val="Bibliography"/>
       </w:pPr>
-      <w:bookmarkStart w:id="212" w:name="ref-klesse_sampling_2018"/>
-      <w:bookmarkEnd w:id="211"/>
+      <w:bookmarkStart w:id="351" w:name="ref-klesse_sampling_2018"/>
+      <w:bookmarkEnd w:id="350"/>
       <w:proofErr w:type="spellStart"/>
       <w:r>
         <w:t>Klesse</w:t>
@@ -11845,8 +12799,8 @@
       <w:pPr>
         <w:pStyle w:val="Bibliography"/>
       </w:pPr>
-      <w:bookmarkStart w:id="213" w:name="ref-klesse_amplifying_2020"/>
-      <w:bookmarkEnd w:id="212"/>
+      <w:bookmarkStart w:id="352" w:name="ref-klesse_amplifying_2020"/>
+      <w:bookmarkEnd w:id="351"/>
       <w:proofErr w:type="spellStart"/>
       <w:r>
         <w:t>Klesse</w:t>
@@ -11901,8 +12855,8 @@
       <w:pPr>
         <w:pStyle w:val="Bibliography"/>
       </w:pPr>
-      <w:bookmarkStart w:id="214" w:name="ref-kumarathunge_acclimation_2019"/>
-      <w:bookmarkEnd w:id="213"/>
+      <w:bookmarkStart w:id="353" w:name="ref-kumarathunge_acclimation_2019"/>
+      <w:bookmarkEnd w:id="352"/>
       <w:proofErr w:type="spellStart"/>
       <w:r>
         <w:t>Kumarathunge</w:t>
@@ -12014,8 +12968,8 @@
       <w:pPr>
         <w:pStyle w:val="Bibliography"/>
       </w:pPr>
-      <w:bookmarkStart w:id="215" w:name="ref-levesque_water_2017"/>
-      <w:bookmarkEnd w:id="214"/>
+      <w:bookmarkStart w:id="354" w:name="ref-levesque_water_2017"/>
+      <w:bookmarkEnd w:id="353"/>
       <w:r>
         <w:t>Levesque, M., Andreu-</w:t>
       </w:r>
@@ -12067,8 +13021,8 @@
       <w:pPr>
         <w:pStyle w:val="Bibliography"/>
       </w:pPr>
-      <w:bookmarkStart w:id="216" w:name="ref-ljungqvist_assessing_2020"/>
-      <w:bookmarkEnd w:id="215"/>
+      <w:bookmarkStart w:id="355" w:name="ref-ljungqvist_assessing_2020"/>
+      <w:bookmarkEnd w:id="354"/>
       <w:proofErr w:type="spellStart"/>
       <w:r>
         <w:t>Ljungqvist</w:t>
@@ -12166,8 +13120,8 @@
       <w:pPr>
         <w:pStyle w:val="Bibliography"/>
       </w:pPr>
-      <w:bookmarkStart w:id="217" w:name="ref-mathias_disentangling_2018"/>
-      <w:bookmarkEnd w:id="216"/>
+      <w:bookmarkStart w:id="356" w:name="ref-mathias_disentangling_2018"/>
+      <w:bookmarkEnd w:id="355"/>
       <w:r>
         <w:t xml:space="preserve">Mathias, J. M., &amp; Thomas, R. B. (2018). Disentangling the effects of acidic air pollution, atmospheric CO </w:t>
       </w:r>
@@ -12207,8 +13161,8 @@
       <w:pPr>
         <w:pStyle w:val="Bibliography"/>
       </w:pPr>
-      <w:bookmarkStart w:id="218" w:name="ref-maxwell_declining_2016"/>
-      <w:bookmarkEnd w:id="217"/>
+      <w:bookmarkStart w:id="357" w:name="ref-maxwell_declining_2016"/>
+      <w:bookmarkEnd w:id="356"/>
       <w:r>
         <w:t xml:space="preserve">Maxwell, J. T., Harley, G. L., &amp; Robeson, S. M. (2016). On the declining relationship between tree growth and climate in the Midwest United States: The fading drought signal. </w:t>
       </w:r>
@@ -12243,8 +13197,8 @@
       <w:pPr>
         <w:pStyle w:val="Bibliography"/>
       </w:pPr>
-      <w:bookmarkStart w:id="219" w:name="ref-mcdowell_pervasive_2020"/>
-      <w:bookmarkEnd w:id="218"/>
+      <w:bookmarkStart w:id="358" w:name="ref-mcdowell_pervasive_2020"/>
+      <w:bookmarkEnd w:id="357"/>
       <w:r>
         <w:t xml:space="preserve">McDowell, N. G., Allen, C. D., Anderson-Teixeira, K., </w:t>
       </w:r>
@@ -12343,8 +13297,8 @@
       <w:pPr>
         <w:pStyle w:val="Bibliography"/>
       </w:pPr>
-      <w:bookmarkStart w:id="220" w:name="ref-mcgregor_tree_2020"/>
-      <w:bookmarkEnd w:id="219"/>
+      <w:bookmarkStart w:id="359" w:name="ref-mcgregor_tree_2020"/>
+      <w:bookmarkEnd w:id="358"/>
       <w:r>
         <w:lastRenderedPageBreak/>
         <w:t xml:space="preserve">McGregor, I. R., </w:t>
@@ -12411,8 +13365,8 @@
       <w:pPr>
         <w:pStyle w:val="Bibliography"/>
       </w:pPr>
-      <w:bookmarkStart w:id="221" w:name="ref-meakem_role_2018"/>
-      <w:bookmarkEnd w:id="220"/>
+      <w:bookmarkStart w:id="360" w:name="ref-meakem_role_2018"/>
+      <w:bookmarkEnd w:id="359"/>
       <w:proofErr w:type="spellStart"/>
       <w:r>
         <w:t>Meakem</w:t>
@@ -12460,8 +13414,8 @@
       <w:pPr>
         <w:pStyle w:val="Bibliography"/>
       </w:pPr>
-      <w:bookmarkStart w:id="222" w:name="ref-meko_seascorr_2011"/>
-      <w:bookmarkEnd w:id="221"/>
+      <w:bookmarkStart w:id="361" w:name="ref-meko_seascorr_2011"/>
+      <w:bookmarkEnd w:id="360"/>
       <w:r>
         <w:t xml:space="preserve">Meko, D. M., </w:t>
       </w:r>
@@ -12520,8 +13474,8 @@
       <w:pPr>
         <w:pStyle w:val="Bibliography"/>
       </w:pPr>
-      <w:bookmarkStart w:id="223" w:name="ref-muller-landau_testing_2006"/>
-      <w:bookmarkEnd w:id="222"/>
+      <w:bookmarkStart w:id="362" w:name="ref-muller-landau_testing_2006"/>
+      <w:bookmarkEnd w:id="361"/>
       <w:r>
         <w:t xml:space="preserve">Muller-Landau, H. C., Condit, R. S., </w:t>
       </w:r>
@@ -12620,8 +13574,8 @@
       <w:pPr>
         <w:pStyle w:val="Bibliography"/>
       </w:pPr>
-      <w:bookmarkStart w:id="224" w:name="ref-naimi_where_2014"/>
-      <w:bookmarkEnd w:id="223"/>
+      <w:bookmarkStart w:id="363" w:name="ref-naimi_where_2014"/>
+      <w:bookmarkEnd w:id="362"/>
       <w:proofErr w:type="spellStart"/>
       <w:r>
         <w:t>Naimi</w:t>
@@ -12671,8 +13625,8 @@
       <w:pPr>
         <w:pStyle w:val="Bibliography"/>
       </w:pPr>
-      <w:bookmarkStart w:id="225" w:name="ref-nehrbassahles_influence_2014"/>
-      <w:bookmarkEnd w:id="224"/>
+      <w:bookmarkStart w:id="364" w:name="ref-nehrbassahles_influence_2014"/>
+      <w:bookmarkEnd w:id="363"/>
       <w:proofErr w:type="spellStart"/>
       <w:r>
         <w:t>Nehrbass</w:t>
@@ -12752,8 +13706,8 @@
       <w:pPr>
         <w:pStyle w:val="Bibliography"/>
       </w:pPr>
-      <w:bookmarkStart w:id="226" w:name="ref-nock_longterm_2011"/>
-      <w:bookmarkEnd w:id="225"/>
+      <w:bookmarkStart w:id="365" w:name="ref-nock_longterm_2011"/>
+      <w:bookmarkEnd w:id="364"/>
       <w:r>
         <w:t xml:space="preserve">Nock, C. A., Baker, P. J., </w:t>
       </w:r>
@@ -12820,8 +13774,8 @@
       <w:pPr>
         <w:pStyle w:val="Bibliography"/>
       </w:pPr>
-      <w:bookmarkStart w:id="227" w:name="ref-pederson_framework_2020"/>
-      <w:bookmarkEnd w:id="226"/>
+      <w:bookmarkStart w:id="366" w:name="ref-pederson_framework_2020"/>
+      <w:bookmarkEnd w:id="365"/>
       <w:r>
         <w:t xml:space="preserve">Pederson, N., Leland, C., Bishop, D. A., Pearl, J. K., </w:t>
       </w:r>
@@ -12888,8 +13842,8 @@
       <w:pPr>
         <w:pStyle w:val="Bibliography"/>
       </w:pPr>
-      <w:bookmarkStart w:id="228" w:name="ref-peltier_tree_2020"/>
-      <w:bookmarkEnd w:id="227"/>
+      <w:bookmarkStart w:id="367" w:name="ref-peltier_tree_2020"/>
+      <w:bookmarkEnd w:id="366"/>
       <w:r>
         <w:t xml:space="preserve">Peltier, D. M. P., &amp; Ogle, K. (2020). Tree growth sensitivity to climate is temporally variable. </w:t>
       </w:r>
@@ -12924,8 +13878,8 @@
       <w:pPr>
         <w:pStyle w:val="Bibliography"/>
       </w:pPr>
-      <w:bookmarkStart w:id="229" w:name="ref-peters_detecting_2015"/>
-      <w:bookmarkEnd w:id="228"/>
+      <w:bookmarkStart w:id="368" w:name="ref-peters_detecting_2015"/>
+      <w:bookmarkEnd w:id="367"/>
       <w:r>
         <w:t xml:space="preserve">Peters, R. L., </w:t>
       </w:r>
@@ -12984,8 +13938,8 @@
       <w:pPr>
         <w:pStyle w:val="Bibliography"/>
       </w:pPr>
-      <w:bookmarkStart w:id="230" w:name="ref-pregitzer_carbon_2004"/>
-      <w:bookmarkEnd w:id="229"/>
+      <w:bookmarkStart w:id="369" w:name="ref-pregitzer_carbon_2004"/>
+      <w:bookmarkEnd w:id="368"/>
       <w:proofErr w:type="spellStart"/>
       <w:r>
         <w:lastRenderedPageBreak/>
@@ -13026,8 +13980,8 @@
       <w:pPr>
         <w:pStyle w:val="Bibliography"/>
       </w:pPr>
-      <w:bookmarkStart w:id="231" w:name="ref-pretzsch_drought_2018"/>
-      <w:bookmarkEnd w:id="230"/>
+      <w:bookmarkStart w:id="370" w:name="ref-pretzsch_drought_2018"/>
+      <w:bookmarkEnd w:id="369"/>
       <w:proofErr w:type="spellStart"/>
       <w:r>
         <w:t>Pretzsch</w:t>
@@ -13091,8 +14045,8 @@
       <w:pPr>
         <w:pStyle w:val="Bibliography"/>
       </w:pPr>
-      <w:bookmarkStart w:id="232" w:name="ref-rayback_dendroecological_2020"/>
-      <w:bookmarkEnd w:id="231"/>
+      <w:bookmarkStart w:id="371" w:name="ref-rayback_dendroecological_2020"/>
+      <w:bookmarkEnd w:id="370"/>
       <w:proofErr w:type="spellStart"/>
       <w:r>
         <w:t>Rayback</w:t>
@@ -13150,8 +14104,8 @@
       <w:pPr>
         <w:pStyle w:val="Bibliography"/>
       </w:pPr>
-      <w:bookmarkStart w:id="233" w:name="ref-rejoumechain_biomass_2017"/>
-      <w:bookmarkEnd w:id="232"/>
+      <w:bookmarkStart w:id="372" w:name="ref-rejoumechain_biomass_2017"/>
+      <w:bookmarkEnd w:id="371"/>
       <w:proofErr w:type="spellStart"/>
       <w:r>
         <w:t>Réjou-Méchain</w:t>
@@ -13215,8 +14169,8 @@
       <w:pPr>
         <w:pStyle w:val="Bibliography"/>
       </w:pPr>
-      <w:bookmarkStart w:id="234" w:name="ref-rollinson_climate_2021"/>
-      <w:bookmarkEnd w:id="233"/>
+      <w:bookmarkStart w:id="373" w:name="ref-rollinson_climate_2021"/>
+      <w:bookmarkEnd w:id="372"/>
       <w:r>
         <w:t xml:space="preserve">Rollinson, C. R., Alexander, M. R., Dye, A. W., Moore, D. J. P., Pederson, N., &amp; </w:t>
       </w:r>
@@ -13259,8 +14213,8 @@
       <w:pPr>
         <w:pStyle w:val="Bibliography"/>
       </w:pPr>
-      <w:bookmarkStart w:id="235" w:name="ref-rossi_age-dependent_2007"/>
-      <w:bookmarkEnd w:id="234"/>
+      <w:bookmarkStart w:id="374" w:name="ref-rossi_age-dependent_2007"/>
+      <w:bookmarkEnd w:id="373"/>
       <w:r>
         <w:t xml:space="preserve">Rossi, S., </w:t>
       </w:r>
@@ -13327,8 +14281,8 @@
       <w:pPr>
         <w:pStyle w:val="Bibliography"/>
       </w:pPr>
-      <w:bookmarkStart w:id="236" w:name="ref-sanchez-salguero_disentangling_2015"/>
-      <w:bookmarkEnd w:id="235"/>
+      <w:bookmarkStart w:id="375" w:name="ref-sanchez-salguero_disentangling_2015"/>
+      <w:bookmarkEnd w:id="374"/>
       <w:r>
         <w:t xml:space="preserve">Sánchez-Salguero, R., Linares, J. C., </w:t>
       </w:r>
@@ -13411,8 +14365,8 @@
       <w:pPr>
         <w:pStyle w:val="Bibliography"/>
       </w:pPr>
-      <w:bookmarkStart w:id="237" w:name="ref-schelhaas_species-specific_2018"/>
-      <w:bookmarkEnd w:id="236"/>
+      <w:bookmarkStart w:id="376" w:name="ref-schelhaas_species-specific_2018"/>
+      <w:bookmarkEnd w:id="375"/>
       <w:proofErr w:type="spellStart"/>
       <w:r>
         <w:t>Schelhaas</w:t>
@@ -13540,8 +14494,8 @@
       <w:pPr>
         <w:pStyle w:val="Bibliography"/>
       </w:pPr>
-      <w:bookmarkStart w:id="238" w:name="ref-sheil_does_2017"/>
-      <w:bookmarkEnd w:id="237"/>
+      <w:bookmarkStart w:id="377" w:name="ref-sheil_does_2017"/>
+      <w:bookmarkEnd w:id="376"/>
       <w:proofErr w:type="spellStart"/>
       <w:r>
         <w:t>Sheil</w:t>
@@ -13629,8 +14583,8 @@
       <w:pPr>
         <w:pStyle w:val="Bibliography"/>
       </w:pPr>
-      <w:bookmarkStart w:id="239" w:name="ref-sniderhan_growth_2016"/>
-      <w:bookmarkEnd w:id="238"/>
+      <w:bookmarkStart w:id="378" w:name="ref-sniderhan_growth_2016"/>
+      <w:bookmarkEnd w:id="377"/>
       <w:proofErr w:type="spellStart"/>
       <w:r>
         <w:t>Sniderhan</w:t>
@@ -13711,8 +14665,8 @@
       <w:pPr>
         <w:pStyle w:val="Bibliography"/>
       </w:pPr>
-      <w:bookmarkStart w:id="240" w:name="ref-speer_fundamentals_2010"/>
-      <w:bookmarkEnd w:id="239"/>
+      <w:bookmarkStart w:id="379" w:name="ref-speer_fundamentals_2010"/>
+      <w:bookmarkEnd w:id="378"/>
       <w:r>
         <w:t xml:space="preserve">Speer, J. H. (2010). </w:t>
       </w:r>
@@ -13730,8 +14684,8 @@
       <w:pPr>
         <w:pStyle w:val="Bibliography"/>
       </w:pPr>
-      <w:bookmarkStart w:id="241" w:name="ref-stephenson_rate_2014"/>
-      <w:bookmarkEnd w:id="240"/>
+      <w:bookmarkStart w:id="380" w:name="ref-stephenson_rate_2014"/>
+      <w:bookmarkEnd w:id="379"/>
       <w:r>
         <w:lastRenderedPageBreak/>
         <w:t xml:space="preserve">Stephenson, N. L., Das, A. J., Condit, R., Russo, S. E., Baker, P. J., Beckman, N. G., </w:t>
@@ -13815,8 +14769,8 @@
       <w:pPr>
         <w:pStyle w:val="Bibliography"/>
       </w:pPr>
-      <w:bookmarkStart w:id="242" w:name="ref-stokes_introduction_1968"/>
-      <w:bookmarkEnd w:id="241"/>
+      <w:bookmarkStart w:id="381" w:name="ref-stokes_introduction_1968"/>
+      <w:bookmarkEnd w:id="380"/>
       <w:r>
         <w:t xml:space="preserve">Stokes, M. A. (1968). </w:t>
       </w:r>
@@ -13834,8 +14788,8 @@
       <w:pPr>
         <w:pStyle w:val="Bibliography"/>
       </w:pPr>
-      <w:bookmarkStart w:id="243" w:name="ref-sullivan_long-term_2020"/>
-      <w:bookmarkEnd w:id="242"/>
+      <w:bookmarkStart w:id="382" w:name="ref-sullivan_long-term_2020"/>
+      <w:bookmarkEnd w:id="381"/>
       <w:r>
         <w:t xml:space="preserve">Sullivan, M. J. P., Lewis, S. L., </w:t>
       </w:r>
@@ -13958,8 +14912,8 @@
       <w:pPr>
         <w:pStyle w:val="Bibliography"/>
       </w:pPr>
-      <w:bookmarkStart w:id="244" w:name="ref-sullivan_effect_2016"/>
-      <w:bookmarkEnd w:id="243"/>
+      <w:bookmarkStart w:id="383" w:name="ref-sullivan_effect_2016"/>
+      <w:bookmarkEnd w:id="382"/>
       <w:r>
         <w:t xml:space="preserve">Sullivan, P. F., Pattison, R. R., Brownlee, A. H., Cahoon, S. M. P., &amp; Hollingsworth, T. N. (2016). Effect of tree-ring detrending method on apparent growth trends of black and white spruce in interior Alaska. </w:t>
       </w:r>
@@ -13994,8 +14948,8 @@
       <w:pPr>
         <w:pStyle w:val="Bibliography"/>
       </w:pPr>
-      <w:bookmarkStart w:id="245" w:name="ref-samonil_individual-based_2013"/>
-      <w:bookmarkEnd w:id="244"/>
+      <w:bookmarkStart w:id="384" w:name="ref-samonil_individual-based_2013"/>
+      <w:bookmarkEnd w:id="383"/>
       <w:proofErr w:type="spellStart"/>
       <w:r>
         <w:t>Šamonil</w:t>
@@ -14083,8 +15037,8 @@
       <w:pPr>
         <w:pStyle w:val="Bibliography"/>
       </w:pPr>
-      <w:bookmarkStart w:id="246" w:name="ref-samonil_long-term_2008"/>
-      <w:bookmarkEnd w:id="245"/>
+      <w:bookmarkStart w:id="385" w:name="ref-samonil_long-term_2008"/>
+      <w:bookmarkEnd w:id="384"/>
       <w:proofErr w:type="spellStart"/>
       <w:r>
         <w:t>Šamonil</w:t>
@@ -14140,8 +15094,8 @@
       <w:pPr>
         <w:pStyle w:val="Bibliography"/>
       </w:pPr>
-      <w:bookmarkStart w:id="247" w:name="ref-teets_linking_2018"/>
-      <w:bookmarkEnd w:id="246"/>
+      <w:bookmarkStart w:id="386" w:name="ref-teets_linking_2018"/>
+      <w:bookmarkEnd w:id="385"/>
       <w:proofErr w:type="spellStart"/>
       <w:r>
         <w:t>Teets</w:t>
@@ -14197,8 +15151,8 @@
       <w:pPr>
         <w:pStyle w:val="Bibliography"/>
       </w:pPr>
-      <w:bookmarkStart w:id="248" w:name="ref-teets_quantifying_2018"/>
-      <w:bookmarkEnd w:id="247"/>
+      <w:bookmarkStart w:id="387" w:name="ref-teets_quantifying_2018"/>
+      <w:bookmarkEnd w:id="386"/>
       <w:proofErr w:type="spellStart"/>
       <w:r>
         <w:t>Teets</w:t>
@@ -14254,8 +15208,8 @@
       <w:pPr>
         <w:pStyle w:val="Bibliography"/>
       </w:pPr>
-      <w:bookmarkStart w:id="249" w:name="ref-meinzer_age-related_2011"/>
-      <w:bookmarkEnd w:id="248"/>
+      <w:bookmarkStart w:id="388" w:name="ref-meinzer_age-related_2011"/>
+      <w:bookmarkEnd w:id="387"/>
       <w:r>
         <w:t xml:space="preserve">Thomas, S. C. (2011). Age-Related Changes in Tree Growth and Functional Biology: The Role of Reproduction. In F. C. </w:t>
       </w:r>
@@ -14297,8 +15251,8 @@
       <w:pPr>
         <w:pStyle w:val="Bibliography"/>
       </w:pPr>
-      <w:bookmarkStart w:id="250" w:name="ref-tolwinski-ward_bayesian_2013"/>
-      <w:bookmarkEnd w:id="249"/>
+      <w:bookmarkStart w:id="389" w:name="ref-tolwinski-ward_bayesian_2013"/>
+      <w:bookmarkEnd w:id="388"/>
       <w:proofErr w:type="spellStart"/>
       <w:r>
         <w:t>Tolwinski</w:t>
@@ -14346,8 +15300,8 @@
       <w:pPr>
         <w:pStyle w:val="Bibliography"/>
       </w:pPr>
-      <w:bookmarkStart w:id="251" w:name="ref-touchan_millennial_2011"/>
-      <w:bookmarkEnd w:id="250"/>
+      <w:bookmarkStart w:id="390" w:name="ref-touchan_millennial_2011"/>
+      <w:bookmarkEnd w:id="389"/>
       <w:proofErr w:type="spellStart"/>
       <w:r>
         <w:lastRenderedPageBreak/>
@@ -14396,8 +15350,8 @@
       <w:pPr>
         <w:pStyle w:val="Bibliography"/>
       </w:pPr>
-      <w:bookmarkStart w:id="252" w:name="ref-trouillier_size_2019"/>
-      <w:bookmarkEnd w:id="251"/>
+      <w:bookmarkStart w:id="391" w:name="ref-trouillier_size_2019"/>
+      <w:bookmarkEnd w:id="390"/>
       <w:proofErr w:type="spellStart"/>
       <w:r>
         <w:t>Trouillier</w:t>
@@ -14485,8 +15439,8 @@
       <w:pPr>
         <w:pStyle w:val="Bibliography"/>
       </w:pPr>
-      <w:bookmarkStart w:id="253" w:name="ref-tumajer_increasing_2017"/>
-      <w:bookmarkEnd w:id="252"/>
+      <w:bookmarkStart w:id="392" w:name="ref-tumajer_increasing_2017"/>
+      <w:bookmarkEnd w:id="391"/>
       <w:proofErr w:type="spellStart"/>
       <w:r>
         <w:t>Tumajer</w:t>
@@ -14550,8 +15504,8 @@
       <w:pPr>
         <w:pStyle w:val="Bibliography"/>
       </w:pPr>
-      <w:bookmarkStart w:id="254" w:name="ref-van_de_pol_identifying_2016"/>
-      <w:bookmarkEnd w:id="253"/>
+      <w:bookmarkStart w:id="393" w:name="ref-van_de_pol_identifying_2016"/>
+      <w:bookmarkEnd w:id="392"/>
       <w:r>
         <w:t xml:space="preserve">van de Pol, M., Bailey, L. D., McLean, N., </w:t>
       </w:r>
@@ -14594,8 +15548,8 @@
       <w:pPr>
         <w:pStyle w:val="Bibliography"/>
       </w:pPr>
-      <w:bookmarkStart w:id="255" w:name="ref-van_der_sleen_no_2015"/>
-      <w:bookmarkEnd w:id="254"/>
+      <w:bookmarkStart w:id="394" w:name="ref-van_der_sleen_no_2015"/>
+      <w:bookmarkEnd w:id="393"/>
       <w:r>
         <w:t xml:space="preserve">van der </w:t>
       </w:r>
@@ -14686,8 +15640,8 @@
       <w:pPr>
         <w:pStyle w:val="Bibliography"/>
       </w:pPr>
-      <w:bookmarkStart w:id="256" w:name="ref-vlam_temperature_2014"/>
-      <w:bookmarkEnd w:id="255"/>
+      <w:bookmarkStart w:id="395" w:name="ref-vlam_temperature_2014"/>
+      <w:bookmarkEnd w:id="394"/>
       <w:proofErr w:type="spellStart"/>
       <w:r>
         <w:t>Vlam</w:t>
@@ -14745,8 +15699,8 @@
       <w:pPr>
         <w:pStyle w:val="Bibliography"/>
       </w:pPr>
-      <w:bookmarkStart w:id="257" w:name="ref-voelker_historical_2006"/>
-      <w:bookmarkEnd w:id="256"/>
+      <w:bookmarkStart w:id="396" w:name="ref-voelker_historical_2006"/>
+      <w:bookmarkEnd w:id="395"/>
       <w:r>
         <w:t xml:space="preserve">Voelker, S. L., </w:t>
       </w:r>
@@ -14797,8 +15751,8 @@
       <w:pPr>
         <w:pStyle w:val="Bibliography"/>
       </w:pPr>
-      <w:bookmarkStart w:id="258" w:name="ref-vrska_european_2009"/>
-      <w:bookmarkEnd w:id="257"/>
+      <w:bookmarkStart w:id="397" w:name="ref-vrska_european_2009"/>
+      <w:bookmarkEnd w:id="396"/>
       <w:proofErr w:type="spellStart"/>
       <w:r>
         <w:t>Vrška</w:t>
@@ -14870,8 +15824,8 @@
       <w:pPr>
         <w:pStyle w:val="Bibliography"/>
       </w:pPr>
-      <w:bookmarkStart w:id="259" w:name="ref-walker_integrating_2020"/>
-      <w:bookmarkEnd w:id="258"/>
+      <w:bookmarkStart w:id="398" w:name="ref-walker_integrating_2020"/>
+      <w:bookmarkEnd w:id="397"/>
       <w:r>
         <w:t xml:space="preserve">Walker, A. P., </w:t>
       </w:r>
@@ -14994,8 +15948,8 @@
       <w:pPr>
         <w:pStyle w:val="Bibliography"/>
       </w:pPr>
-      <w:bookmarkStart w:id="260" w:name="ref-williams_temperature_2013"/>
-      <w:bookmarkEnd w:id="259"/>
+      <w:bookmarkStart w:id="399" w:name="ref-williams_temperature_2013"/>
+      <w:bookmarkEnd w:id="398"/>
       <w:r>
         <w:t xml:space="preserve">Williams, A. P., Allen, C. D., </w:t>
       </w:r>
@@ -15058,8 +16012,8 @@
       <w:pPr>
         <w:pStyle w:val="Bibliography"/>
       </w:pPr>
-      <w:bookmarkStart w:id="261" w:name="ref-wilmking_global_2020"/>
-      <w:bookmarkEnd w:id="260"/>
+      <w:bookmarkStart w:id="400" w:name="ref-wilmking_global_2020"/>
+      <w:bookmarkEnd w:id="399"/>
       <w:proofErr w:type="spellStart"/>
       <w:r>
         <w:t>Wilmking</w:t>
@@ -15163,8 +16117,8 @@
       <w:pPr>
         <w:pStyle w:val="Bibliography"/>
       </w:pPr>
-      <w:bookmarkStart w:id="262" w:name="ref-wood_fast_2011"/>
-      <w:bookmarkEnd w:id="261"/>
+      <w:bookmarkStart w:id="401" w:name="ref-wood_fast_2011"/>
+      <w:bookmarkEnd w:id="400"/>
       <w:r>
         <w:t xml:space="preserve">Wood, S. N. (2011). Fast stable restricted maximum likelihood and marginal likelihood estimation of semiparametric generalized linear models: Estimation of Semiparametric Generalized Linear Models. </w:t>
       </w:r>
@@ -15199,8 +16153,8 @@
       <w:pPr>
         <w:pStyle w:val="Bibliography"/>
       </w:pPr>
-      <w:bookmarkStart w:id="263" w:name="ref-woodhouse_artificial_1999"/>
-      <w:bookmarkEnd w:id="262"/>
+      <w:bookmarkStart w:id="402" w:name="ref-woodhouse_artificial_1999"/>
+      <w:bookmarkEnd w:id="401"/>
       <w:r>
         <w:t xml:space="preserve">Woodhouse, C. A. (1999). Artificial neural networks and dendroclimatic reconstructions: An example from the Front Range, Colorado, USA: </w:t>
       </w:r>
@@ -15226,8 +16180,8 @@
       <w:pPr>
         <w:pStyle w:val="Bibliography"/>
       </w:pPr>
-      <w:bookmarkStart w:id="264" w:name="ref-zang_dendroclimatic_2013"/>
-      <w:bookmarkEnd w:id="263"/>
+      <w:bookmarkStart w:id="403" w:name="ref-zang_dendroclimatic_2013"/>
+      <w:bookmarkEnd w:id="402"/>
       <w:r>
         <w:t xml:space="preserve">Zang, C., &amp; Biondi, F. (2013). Dendroclimatic calibration in R: The </w:t>
       </w:r>
@@ -15272,8 +16226,8 @@
       <w:pPr>
         <w:pStyle w:val="Bibliography"/>
       </w:pPr>
-      <w:bookmarkStart w:id="265" w:name="ref-zang_treeclim_2015"/>
-      <w:bookmarkEnd w:id="264"/>
+      <w:bookmarkStart w:id="404" w:name="ref-zang_treeclim_2015"/>
+      <w:bookmarkEnd w:id="403"/>
       <w:r>
         <w:t xml:space="preserve">Zang, C., &amp; Biondi, F. (2015). </w:t>
       </w:r>
@@ -15323,8 +16277,8 @@
       <w:pPr>
         <w:pStyle w:val="Bibliography"/>
       </w:pPr>
-      <w:bookmarkStart w:id="266" w:name="ref-zuidema_recent_2020"/>
-      <w:bookmarkEnd w:id="265"/>
+      <w:bookmarkStart w:id="405" w:name="ref-zuidema_recent_2020"/>
+      <w:bookmarkEnd w:id="404"/>
       <w:proofErr w:type="spellStart"/>
       <w:r>
         <w:t>Zuidema</w:t>
@@ -15392,9 +16346,9 @@
           <w:t>https://doi.org/10.1111/gcb.15092</w:t>
         </w:r>
       </w:hyperlink>
-      <w:bookmarkEnd w:id="153"/>
-      <w:bookmarkEnd w:id="155"/>
-      <w:bookmarkEnd w:id="266"/>
+      <w:bookmarkEnd w:id="292"/>
+      <w:bookmarkEnd w:id="294"/>
+      <w:bookmarkEnd w:id="405"/>
     </w:p>
     <w:sectPr>
       <w:pgSz w:w="12240" w:h="15840"/>
@@ -15435,7 +16389,7 @@
       </w:r>
     </w:p>
   </w:comment>
-  <w:comment w:id="42" w:author="Tepley, Alan J." w:date="2021-02-14T17:56:00Z" w:initials="TAJ">
+  <w:comment w:id="95" w:author="Tepley, Alan J." w:date="2021-02-14T17:56:00Z" w:initials="TAJ">
     <w:p>
       <w:pPr>
         <w:pStyle w:val="CommentText"/>
@@ -15447,31 +16401,45 @@
         <w:annotationRef/>
       </w:r>
       <w:r>
+        <w:rPr>
+          <w:highlight w:val="yellow"/>
+        </w:rPr>
         <w:t xml:space="preserve">There are two common approaches after fitting a curve: (1) subtract the fitted function from the observed values and then standardize to produce a </w:t>
       </w:r>
       <w:r>
         <w:rPr>
           <w:i/>
           <w:iCs/>
+          <w:highlight w:val="yellow"/>
         </w:rPr>
         <w:t>residual chronology</w:t>
       </w:r>
       <w:r>
+        <w:rPr>
+          <w:highlight w:val="yellow"/>
+        </w:rPr>
         <w:t xml:space="preserve">, or (2) divide observed values by the smooth function to produce a </w:t>
       </w:r>
       <w:r>
         <w:rPr>
           <w:i/>
           <w:iCs/>
+          <w:highlight w:val="yellow"/>
         </w:rPr>
         <w:t>standard chronology</w:t>
       </w:r>
       <w:r>
-        <w:t xml:space="preserve">. </w:t>
+        <w:rPr>
+          <w:highlight w:val="yellow"/>
+        </w:rPr>
+        <w:t>.</w:t>
+      </w:r>
+      <w:r>
+        <w:t xml:space="preserve"> </w:t>
       </w:r>
     </w:p>
   </w:comment>
-  <w:comment w:id="43" w:author="Tepley, Alan J." w:date="2021-02-14T18:02:00Z" w:initials="TAJ">
+  <w:comment w:id="97" w:author="Tepley, Alan J." w:date="2021-02-14T18:02:00Z" w:initials="TAJ">
     <w:p>
       <w:pPr>
         <w:pStyle w:val="CommentText"/>
@@ -15486,15 +16454,22 @@
         <w:rPr>
           <w:i/>
           <w:iCs/>
+          <w:highlight w:val="yellow"/>
         </w:rPr>
         <w:t>Mean sensitivity</w:t>
       </w:r>
       <w:r>
-        <w:t xml:space="preserve"> is a dendrochronology a term that is quantifies the degree of year-to-year variation in ring width.  </w:t>
+        <w:rPr>
+          <w:highlight w:val="yellow"/>
+        </w:rPr>
+        <w:t xml:space="preserve"> is a dendrochronology a term that is quantifies the degree of year-to-year variation in ring width.</w:t>
+      </w:r>
+      <w:r>
+        <w:t xml:space="preserve">  </w:t>
       </w:r>
     </w:p>
   </w:comment>
-  <w:comment w:id="76" w:author="Tepley, Alan J." w:date="2021-02-26T11:27:00Z" w:initials="TAJ">
+  <w:comment w:id="194" w:author="Tepley, Alan J." w:date="2021-02-26T11:27:00Z" w:initials="TAJ">
     <w:p>
       <w:pPr>
         <w:pStyle w:val="CommentText"/>
@@ -15510,7 +16485,7 @@
       </w:r>
     </w:p>
   </w:comment>
-  <w:comment w:id="87" w:author="Tepley, Alan J." w:date="2021-02-14T18:28:00Z" w:initials="TAJ">
+  <w:comment w:id="226" w:author="Tepley, Alan J." w:date="2021-02-14T18:28:00Z" w:initials="TAJ">
     <w:p>
       <w:pPr>
         <w:pStyle w:val="CommentText"/>
@@ -15617,7 +16592,7 @@
       </m:oMath>
     </w:p>
   </w:comment>
-  <w:comment w:id="108" w:author="Tepley, Alan J." w:date="2021-02-26T12:18:00Z" w:initials="TAJ">
+  <w:comment w:id="247" w:author="Tepley, Alan J." w:date="2021-02-26T12:18:00Z" w:initials="TAJ">
     <w:p>
       <w:pPr>
         <w:pStyle w:val="CommentText"/>
@@ -15633,7 +16608,7 @@
       </w:r>
     </w:p>
   </w:comment>
-  <w:comment w:id="109" w:author="Tepley, Alan J." w:date="2021-02-26T12:32:00Z" w:initials="TAJ">
+  <w:comment w:id="248" w:author="Tepley, Alan J." w:date="2021-02-26T12:32:00Z" w:initials="TAJ">
     <w:p>
       <w:pPr>
         <w:pStyle w:val="CommentText"/>
@@ -15649,7 +16624,7 @@
       </w:r>
     </w:p>
   </w:comment>
-  <w:comment w:id="120" w:author="Tepley, Alan J." w:date="2021-02-14T19:32:00Z" w:initials="TAJ">
+  <w:comment w:id="259" w:author="Tepley, Alan J." w:date="2021-02-14T19:32:00Z" w:initials="TAJ">
     <w:p>
       <w:pPr>
         <w:pStyle w:val="CommentText"/>
@@ -15665,7 +16640,7 @@
       </w:r>
     </w:p>
   </w:comment>
-  <w:comment w:id="130" w:author="Tepley, Alan J." w:date="2021-02-26T13:03:00Z" w:initials="TAJ">
+  <w:comment w:id="269" w:author="Tepley, Alan J." w:date="2021-02-26T13:03:00Z" w:initials="TAJ">
     <w:p>
       <w:pPr>
         <w:pStyle w:val="CommentText"/>
@@ -15681,7 +16656,7 @@
       </w:r>
     </w:p>
   </w:comment>
-  <w:comment w:id="134" w:author="Tepley, Alan J." w:date="2021-02-26T13:08:00Z" w:initials="TAJ">
+  <w:comment w:id="273" w:author="Tepley, Alan J." w:date="2021-02-26T13:08:00Z" w:initials="TAJ">
     <w:p>
       <w:pPr>
         <w:pStyle w:val="CommentText"/>
@@ -15697,7 +16672,7 @@
       </w:r>
     </w:p>
   </w:comment>
-  <w:comment w:id="135" w:author="Tepley, Alan J." w:date="2021-02-26T13:35:00Z" w:initials="TAJ">
+  <w:comment w:id="274" w:author="Tepley, Alan J." w:date="2021-02-26T13:35:00Z" w:initials="TAJ">
     <w:p>
       <w:pPr>
         <w:pStyle w:val="CommentText"/>
@@ -15773,7 +16748,7 @@
       </w:r>
     </w:p>
   </w:comment>
-  <w:comment w:id="137" w:author="Tepley, Alan J." w:date="2021-02-26T13:16:00Z" w:initials="TAJ">
+  <w:comment w:id="276" w:author="Tepley, Alan J." w:date="2021-02-26T13:16:00Z" w:initials="TAJ">
     <w:p>
       <w:pPr>
         <w:pStyle w:val="CommentText"/>
@@ -15789,7 +16764,7 @@
       </w:r>
     </w:p>
   </w:comment>
-  <w:comment w:id="139" w:author="Tepley, Alan J." w:date="2021-02-26T13:26:00Z" w:initials="TAJ">
+  <w:comment w:id="278" w:author="Tepley, Alan J." w:date="2021-02-26T13:26:00Z" w:initials="TAJ">
     <w:p>
       <w:pPr>
         <w:pStyle w:val="CommentText"/>
@@ -15805,7 +16780,7 @@
       </w:r>
     </w:p>
   </w:comment>
-  <w:comment w:id="140" w:author="Tepley, Alan J." w:date="2021-02-15T22:18:00Z" w:initials="TAJ">
+  <w:comment w:id="279" w:author="Tepley, Alan J." w:date="2021-02-15T22:18:00Z" w:initials="TAJ">
     <w:p>
       <w:pPr>
         <w:pStyle w:val="CommentText"/>
@@ -15858,7 +16833,7 @@
       </w:r>
     </w:p>
   </w:comment>
-  <w:comment w:id="143" w:author="Tepley, Alan J." w:date="2021-02-26T13:46:00Z" w:initials="TAJ">
+  <w:comment w:id="282" w:author="Tepley, Alan J." w:date="2021-02-26T13:46:00Z" w:initials="TAJ">
     <w:p>
       <w:pPr>
         <w:pStyle w:val="CommentText"/>
@@ -16420,6 +17395,9 @@
 <w15:people xmlns:wpc="http://schemas.microsoft.com/office/word/2010/wordprocessingCanvas" xmlns:cx="http://schemas.microsoft.com/office/drawing/2014/chartex" xmlns:cx1="http://schemas.microsoft.com/office/drawing/2015/9/8/chartex" xmlns:cx2="http://schemas.microsoft.com/office/drawing/2015/10/21/chartex" xmlns:cx3="http://schemas.microsoft.com/office/drawing/2016/5/9/chartex" xmlns:cx4="http://schemas.microsoft.com/office/drawing/2016/5/10/chartex" xmlns:cx5="http://schemas.microsoft.com/office/drawing/2016/5/11/chartex" xmlns:cx6="http://schemas.microsoft.com/office/drawing/2016/5/12/chartex" xmlns:cx7="http://schemas.microsoft.com/office/drawing/2016/5/13/chartex" xmlns:cx8="http://schemas.microsoft.com/office/drawing/2016/5/14/chartex" xmlns:mc="http://schemas.openxmlformats.org/markup-compatibility/2006" xmlns:aink="http://schemas.microsoft.com/office/drawing/2016/ink" xmlns:am3d="http://schemas.microsoft.com/office/drawing/2017/model3d" xmlns:o="urn:schemas-microsoft-com:office:office" xmlns:r="http://schemas.openxmlformats.org/officeDocument/2006/relationships" xmlns:m="http://schemas.openxmlformats.org/officeDocument/2006/math" xmlns:v="urn:schemas-microsoft-com:vml" xmlns:wp14="http://schemas.microsoft.com/office/word/2010/wordprocessingDrawing" xmlns:wp="http://schemas.openxmlformats.org/drawingml/2006/wordprocessingDrawing" xmlns:w10="urn:schemas-microsoft-com:office:word" xmlns:w="http://schemas.openxmlformats.org/wordprocessingml/2006/main" xmlns:w14="http://schemas.microsoft.com/office/word/2010/wordml" xmlns:w15="http://schemas.microsoft.com/office/word/2012/wordml" xmlns:w16cex="http://schemas.microsoft.com/office/word/2018/wordml/cex" xmlns:w16cid="http://schemas.microsoft.com/office/word/2016/wordml/cid" xmlns:w16="http://schemas.microsoft.com/office/word/2018/wordml" xmlns:w16se="http://schemas.microsoft.com/office/word/2015/wordml/symex" xmlns:wpg="http://schemas.microsoft.com/office/word/2010/wordprocessingGroup" xmlns:wpi="http://schemas.microsoft.com/office/word/2010/wordprocessingInk" xmlns:wne="http://schemas.microsoft.com/office/word/2006/wordml" xmlns:wps="http://schemas.microsoft.com/office/word/2010/wordprocessingShape" mc:Ignorable="w14 w15 w16se w16cid w16 w16cex wp14">
   <w15:person w15:author="Tepley, Alan J.">
     <w15:presenceInfo w15:providerId="AD" w15:userId="S::TepleyA@SI.EDU::19e94370-fbda-4cb3-a2d6-dd620de4a0b6"/>
+  </w15:person>
+  <w15:person w15:author="Teixeira, Kristina A.">
+    <w15:presenceInfo w15:providerId="AD" w15:userId="S::teixeirak@si.edu::c41ea8dc-24b5-4131-938a-b2bb13d1b202"/>
   </w15:person>
 </w15:people>
 </file>

</xml_diff>

<commit_message>
working on AJT comments (through Methods)
</commit_message>
<xml_diff>
--- a/doc/manuscript/coauthor_feedback/2021_02/MEE_manuscript_Feb12_AT.docx
+++ b/doc/manuscript/coauthor_feedback/2021_02/MEE_manuscript_Feb12_AT.docx
@@ -3956,7 +3956,16 @@
       </w:r>
       <w:ins w:id="228" w:author="Tepley, Alan J." w:date="2021-02-26T11:42:00Z">
         <w:r>
-          <w:t xml:space="preserve"> (step 1)</w:t>
+          <w:t xml:space="preserve"> </w:t>
+        </w:r>
+        <w:r>
+          <w:rPr>
+            <w:highlight w:val="yellow"/>
+            <w:rPrChange w:id="229" w:author="Teixeira, Kristina A." w:date="2021-03-13T10:22:00Z">
+              <w:rPr/>
+            </w:rPrChange>
+          </w:rPr>
+          <w:t>(step 1)</w:t>
         </w:r>
       </w:ins>
     </w:p>
@@ -4110,7 +4119,7 @@
       <w:r>
         <w:t>, growth and aging of the tree, change in competitive dynamics, atmospheric pollution), we detrended the response variables by fit</w:t>
       </w:r>
-      <w:ins w:id="229" w:author="Tepley, Alan J." w:date="2021-02-14T18:34:00Z">
+      <w:ins w:id="230" w:author="Tepley, Alan J." w:date="2021-02-14T18:34:00Z">
         <w:r>
           <w:t>t</w:t>
         </w:r>
@@ -4185,7 +4194,7 @@
       <w:r>
         <w:t>) from each core, thereby producing residuals. The smoothing parameters were automatical</w:t>
       </w:r>
-      <w:ins w:id="230" w:author="Tepley, Alan J." w:date="2021-02-14T18:35:00Z">
+      <w:ins w:id="231" w:author="Tepley, Alan J." w:date="2021-02-14T18:35:00Z">
         <w:r>
           <w:t>l</w:t>
         </w:r>
@@ -4312,20 +4321,50 @@
         <w:t>climate</w:t>
       </w:r>
       <w:r>
-        <w:t xml:space="preserve"> specifies one of the climate drivers in the climate variable group, analyzed over one of all possible combinations of consecutive months over a 15</w:t>
-      </w:r>
-      <w:ins w:id="231" w:author="Tepley, Alan J." w:date="2021-02-26T11:45:00Z">
-        <w:r>
+        <w:t xml:space="preserve"> specifies one of the climate drivers in the climate variable group, analyzed over one of all possible combinations of consecutive months </w:t>
+      </w:r>
+      <w:r>
+        <w:rPr>
+          <w:highlight w:val="yellow"/>
+          <w:rPrChange w:id="232" w:author="Teixeira, Kristina A." w:date="2021-03-13T10:22:00Z">
+            <w:rPr/>
+          </w:rPrChange>
+        </w:rPr>
+        <w:t>over a 15</w:t>
+      </w:r>
+      <w:ins w:id="233" w:author="Tepley, Alan J." w:date="2021-02-26T11:45:00Z">
+        <w:r>
+          <w:rPr>
+            <w:highlight w:val="yellow"/>
+            <w:rPrChange w:id="234" w:author="Teixeira, Kristina A." w:date="2021-03-13T10:22:00Z">
+              <w:rPr/>
+            </w:rPrChange>
+          </w:rPr>
           <w:t>-</w:t>
         </w:r>
       </w:ins>
-      <w:del w:id="232" w:author="Tepley, Alan J." w:date="2021-02-26T11:45:00Z">
-        <w:r>
+      <w:del w:id="235" w:author="Tepley, Alan J." w:date="2021-02-26T11:45:00Z">
+        <w:r>
+          <w:rPr>
+            <w:highlight w:val="yellow"/>
+            <w:rPrChange w:id="236" w:author="Teixeira, Kristina A." w:date="2021-03-13T10:22:00Z">
+              <w:rPr/>
+            </w:rPrChange>
+          </w:rPr>
           <w:delText xml:space="preserve"> </w:delText>
         </w:r>
       </w:del>
       <w:r>
-        <w:t xml:space="preserve">month period ending near the time of cessation of formation of each annual ring (Table S1). </w:t>
+        <w:rPr>
+          <w:highlight w:val="yellow"/>
+          <w:rPrChange w:id="237" w:author="Teixeira, Kristina A." w:date="2021-03-13T10:22:00Z">
+            <w:rPr/>
+          </w:rPrChange>
+        </w:rPr>
+        <w:t>month period</w:t>
+      </w:r>
+      <w:r>
+        <w:t xml:space="preserve"> ending near the time of cessation of formation of each annual ring (Table S1). </w:t>
       </w:r>
       <w:proofErr w:type="spellStart"/>
       <w:r>
@@ -4355,15 +4394,36 @@
         <w:pStyle w:val="BodyText"/>
       </w:pPr>
       <w:r>
-        <w:t xml:space="preserve">We tested whether this process identified similar climate variable-month combinations </w:t>
-      </w:r>
-      <w:ins w:id="233" w:author="Tepley, Alan J." w:date="2021-02-14T18:37:00Z">
-        <w:r>
+        <w:t xml:space="preserve">We tested whether this process identified similar climate variable-month </w:t>
+      </w:r>
+      <w:r>
+        <w:rPr>
+          <w:highlight w:val="yellow"/>
+          <w:rPrChange w:id="238" w:author="Teixeira, Kristina A." w:date="2021-03-13T10:22:00Z">
+            <w:rPr/>
+          </w:rPrChange>
+        </w:rPr>
+        <w:t xml:space="preserve">combinations </w:t>
+      </w:r>
+      <w:ins w:id="239" w:author="Tepley, Alan J." w:date="2021-02-14T18:37:00Z">
+        <w:r>
+          <w:rPr>
+            <w:highlight w:val="yellow"/>
+            <w:rPrChange w:id="240" w:author="Teixeira, Kristina A." w:date="2021-03-13T10:22:00Z">
+              <w:rPr/>
+            </w:rPrChange>
+          </w:rPr>
           <w:t>to</w:t>
         </w:r>
       </w:ins>
-      <w:del w:id="234" w:author="Tepley, Alan J." w:date="2021-02-14T18:37:00Z">
-        <w:r>
+      <w:del w:id="241" w:author="Tepley, Alan J." w:date="2021-02-14T18:37:00Z">
+        <w:r>
+          <w:rPr>
+            <w:highlight w:val="yellow"/>
+            <w:rPrChange w:id="242" w:author="Teixeira, Kristina A." w:date="2021-03-13T10:22:00Z">
+              <w:rPr/>
+            </w:rPrChange>
+          </w:rPr>
           <w:delText>as</w:delText>
         </w:r>
       </w:del>
@@ -4399,12 +4459,27 @@
       <w:pPr>
         <w:pStyle w:val="Heading3"/>
       </w:pPr>
-      <w:bookmarkStart w:id="235" w:name="Combining"/>
-      <w:r>
-        <w:t>Combining drivers in GLS model</w:t>
-      </w:r>
-      <w:ins w:id="236" w:author="Tepley, Alan J." w:date="2021-02-26T11:47:00Z">
-        <w:r>
+      <w:bookmarkStart w:id="243" w:name="Combining"/>
+      <w:r>
+        <w:t xml:space="preserve">Combining drivers in GLS </w:t>
+      </w:r>
+      <w:r>
+        <w:rPr>
+          <w:highlight w:val="yellow"/>
+          <w:rPrChange w:id="244" w:author="Teixeira, Kristina A." w:date="2021-03-13T10:23:00Z">
+            <w:rPr/>
+          </w:rPrChange>
+        </w:rPr>
+        <w:t>model</w:t>
+      </w:r>
+      <w:ins w:id="245" w:author="Tepley, Alan J." w:date="2021-02-26T11:47:00Z">
+        <w:r>
+          <w:rPr>
+            <w:highlight w:val="yellow"/>
+            <w:rPrChange w:id="246" w:author="Teixeira, Kristina A." w:date="2021-03-13T10:23:00Z">
+              <w:rPr/>
+            </w:rPrChange>
+          </w:rPr>
           <w:t xml:space="preserve"> (step 2)</w:t>
         </w:r>
       </w:ins>
@@ -4436,23 +4511,59 @@
         </m:r>
       </m:oMath>
       <w:r>
-        <w:t xml:space="preserve"> and its climate interactions) in</w:t>
-      </w:r>
-      <w:ins w:id="237" w:author="Tepley, Alan J." w:date="2021-02-14T18:38:00Z">
-        <w:r>
+        <w:t xml:space="preserve"> and its climate interactions</w:t>
+      </w:r>
+      <w:r>
+        <w:rPr>
+          <w:highlight w:val="yellow"/>
+          <w:rPrChange w:id="247" w:author="Teixeira, Kristina A." w:date="2021-03-13T11:16:00Z">
+            <w:rPr/>
+          </w:rPrChange>
+        </w:rPr>
+        <w:t>) in</w:t>
+      </w:r>
+      <w:ins w:id="248" w:author="Tepley, Alan J." w:date="2021-02-14T18:38:00Z">
+        <w:r>
+          <w:rPr>
+            <w:highlight w:val="yellow"/>
+            <w:rPrChange w:id="249" w:author="Teixeira, Kristina A." w:date="2021-03-13T11:16:00Z">
+              <w:rPr/>
+            </w:rPrChange>
+          </w:rPr>
           <w:t>to</w:t>
         </w:r>
       </w:ins>
       <w:r>
+        <w:rPr>
+          <w:highlight w:val="yellow"/>
+          <w:rPrChange w:id="250" w:author="Teixeira, Kristina A." w:date="2021-03-13T11:16:00Z">
+            <w:rPr/>
+          </w:rPrChange>
+        </w:rPr>
         <w:t xml:space="preserve"> </w:t>
       </w:r>
-      <w:del w:id="238" w:author="Tepley, Alan J." w:date="2021-02-14T18:38:00Z">
-        <w:r>
+      <w:del w:id="251" w:author="Tepley, Alan J." w:date="2021-02-14T18:38:00Z">
+        <w:r>
+          <w:rPr>
+            <w:highlight w:val="yellow"/>
+            <w:rPrChange w:id="252" w:author="Teixeira, Kristina A." w:date="2021-03-13T11:16:00Z">
+              <w:rPr/>
+            </w:rPrChange>
+          </w:rPr>
           <w:delText xml:space="preserve">a </w:delText>
         </w:r>
       </w:del>
       <w:r>
-        <w:t xml:space="preserve">linear mixed-effects models (function </w:t>
+        <w:rPr>
+          <w:highlight w:val="yellow"/>
+          <w:rPrChange w:id="253" w:author="Teixeira, Kristina A." w:date="2021-03-13T11:16:00Z">
+            <w:rPr/>
+          </w:rPrChange>
+        </w:rPr>
+        <w:t>linear</w:t>
+      </w:r>
+      <w:r>
+        <w:t xml:space="preserve"> mixed-effects models (function </w:t>
       </w:r>
       <w:proofErr w:type="spellStart"/>
       <w:r>
@@ -4474,34 +4585,82 @@
       </w:r>
       <w:proofErr w:type="spellEnd"/>
       <w:r>
-        <w:t>), with core identity as</w:t>
-      </w:r>
-      <w:ins w:id="239" w:author="Tepley, Alan J." w:date="2021-02-26T11:51:00Z">
-        <w:r>
+        <w:t xml:space="preserve">), with core </w:t>
+      </w:r>
+      <w:r>
+        <w:rPr>
+          <w:highlight w:val="yellow"/>
+          <w:rPrChange w:id="254" w:author="Teixeira, Kristina A." w:date="2021-03-13T11:17:00Z">
+            <w:rPr/>
+          </w:rPrChange>
+        </w:rPr>
+        <w:t>identity as</w:t>
+      </w:r>
+      <w:ins w:id="255" w:author="Tepley, Alan J." w:date="2021-02-26T11:51:00Z">
+        <w:r>
+          <w:rPr>
+            <w:highlight w:val="yellow"/>
+            <w:rPrChange w:id="256" w:author="Teixeira, Kristina A." w:date="2021-03-13T11:17:00Z">
+              <w:rPr/>
+            </w:rPrChange>
+          </w:rPr>
           <w:t xml:space="preserve"> the</w:t>
         </w:r>
       </w:ins>
       <w:r>
+        <w:rPr>
+          <w:highlight w:val="yellow"/>
+          <w:rPrChange w:id="257" w:author="Teixeira, Kristina A." w:date="2021-03-13T11:17:00Z">
+            <w:rPr/>
+          </w:rPrChange>
+        </w:rPr>
         <w:t xml:space="preserve"> random intercept and </w:t>
       </w:r>
       <m:oMath>
         <m:r>
           <w:rPr>
             <w:rFonts w:ascii="Cambria Math" w:hAnsi="Cambria Math"/>
+            <w:highlight w:val="yellow"/>
+            <w:rPrChange w:id="258" w:author="Teixeira, Kristina A." w:date="2021-03-13T11:17:00Z">
+              <w:rPr>
+                <w:rFonts w:ascii="Cambria Math" w:hAnsi="Cambria Math"/>
+              </w:rPr>
+            </w:rPrChange>
           </w:rPr>
           <m:t>year</m:t>
         </m:r>
       </m:oMath>
       <w:r>
+        <w:rPr>
+          <w:highlight w:val="yellow"/>
+          <w:rPrChange w:id="259" w:author="Teixeira, Kristina A." w:date="2021-03-13T11:17:00Z">
+            <w:rPr/>
+          </w:rPrChange>
+        </w:rPr>
         <w:t xml:space="preserve"> as </w:t>
       </w:r>
-      <w:ins w:id="240" w:author="Tepley, Alan J." w:date="2021-02-26T11:52:00Z">
-        <w:r>
+      <w:ins w:id="260" w:author="Tepley, Alan J." w:date="2021-02-26T11:52:00Z">
+        <w:r>
+          <w:rPr>
+            <w:highlight w:val="yellow"/>
+            <w:rPrChange w:id="261" w:author="Teixeira, Kristina A." w:date="2021-03-13T11:17:00Z">
+              <w:rPr/>
+            </w:rPrChange>
+          </w:rPr>
           <w:t xml:space="preserve">a </w:t>
         </w:r>
       </w:ins>
       <w:r>
-        <w:t xml:space="preserve">continuous time covariate for the within-group correlation structure (function </w:t>
+        <w:rPr>
+          <w:highlight w:val="yellow"/>
+          <w:rPrChange w:id="262" w:author="Teixeira, Kristina A." w:date="2021-03-13T11:17:00Z">
+            <w:rPr/>
+          </w:rPrChange>
+        </w:rPr>
+        <w:t>continuous time covariate</w:t>
+      </w:r>
+      <w:r>
+        <w:t xml:space="preserve"> for the within-group correlation structure (function </w:t>
       </w:r>
       <w:r>
         <w:rPr>
@@ -4510,15 +4669,39 @@
         <w:t>corCAR1</w:t>
       </w:r>
       <w:r>
-        <w:t>). We will re</w:t>
-      </w:r>
-      <w:del w:id="241" w:author="Tepley, Alan J." w:date="2021-02-14T18:38:00Z">
-        <w:r>
+        <w:t xml:space="preserve">). We </w:t>
+      </w:r>
+      <w:r>
+        <w:rPr>
+          <w:highlight w:val="yellow"/>
+          <w:rPrChange w:id="263" w:author="Teixeira, Kristina A." w:date="2021-03-13T11:17:00Z">
+            <w:rPr/>
+          </w:rPrChange>
+        </w:rPr>
+        <w:t>will re</w:t>
+      </w:r>
+      <w:del w:id="264" w:author="Tepley, Alan J." w:date="2021-02-14T18:38:00Z">
+        <w:r>
+          <w:rPr>
+            <w:highlight w:val="yellow"/>
+            <w:rPrChange w:id="265" w:author="Teixeira, Kristina A." w:date="2021-03-13T11:17:00Z">
+              <w:rPr/>
+            </w:rPrChange>
+          </w:rPr>
           <w:delText>f</w:delText>
         </w:r>
       </w:del>
       <w:r>
-        <w:t>fer to this model as a generalized least squares (GLS) model (Fig. 1).</w:t>
+        <w:rPr>
+          <w:highlight w:val="yellow"/>
+          <w:rPrChange w:id="266" w:author="Teixeira, Kristina A." w:date="2021-03-13T11:17:00Z">
+            <w:rPr/>
+          </w:rPrChange>
+        </w:rPr>
+        <w:t>fer to</w:t>
+      </w:r>
+      <w:r>
+        <w:t xml:space="preserve"> this model as a generalized least squares (GLS) model (Fig. 1).</w:t>
       </w:r>
     </w:p>
     <w:p>
@@ -4596,20 +4779,47 @@
         <m:r>
           <w:rPr>
             <w:rFonts w:ascii="Cambria Math" w:hAnsi="Cambria Math"/>
+            <w:highlight w:val="yellow"/>
+            <w:rPrChange w:id="267" w:author="Teixeira, Kristina A." w:date="2021-03-13T11:18:00Z">
+              <w:rPr>
+                <w:rFonts w:ascii="Cambria Math" w:hAnsi="Cambria Math"/>
+              </w:rPr>
+            </w:rPrChange>
           </w:rPr>
           <m:t>DBH</m:t>
         </m:r>
       </m:oMath>
       <w:r>
+        <w:rPr>
+          <w:highlight w:val="yellow"/>
+          <w:rPrChange w:id="268" w:author="Teixeira, Kristina A." w:date="2021-03-13T11:18:00Z">
+            <w:rPr/>
+          </w:rPrChange>
+        </w:rPr>
         <w:t>, including both first- and second-order terms of polynomial for each. For climate response</w:t>
       </w:r>
-      <w:del w:id="242" w:author="Tepley, Alan J." w:date="2021-02-14T18:39:00Z">
-        <w:r>
+      <w:del w:id="269" w:author="Tepley, Alan J." w:date="2021-02-14T18:39:00Z">
+        <w:r>
+          <w:rPr>
+            <w:highlight w:val="yellow"/>
+            <w:rPrChange w:id="270" w:author="Teixeira, Kristina A." w:date="2021-03-13T11:18:00Z">
+              <w:rPr/>
+            </w:rPrChange>
+          </w:rPr>
           <w:delText>s</w:delText>
         </w:r>
       </w:del>
       <w:r>
-        <w:t>, we allowed concave-down fits, but ignored any concave-up fits on the basis that these are not expected biologically and, when identified in initial analyses, often appeared to be cases of over-fitting.</w:t>
+        <w:rPr>
+          <w:highlight w:val="yellow"/>
+          <w:rPrChange w:id="271" w:author="Teixeira, Kristina A." w:date="2021-03-13T11:18:00Z">
+            <w:rPr/>
+          </w:rPrChange>
+        </w:rPr>
+        <w:t>,</w:t>
+      </w:r>
+      <w:r>
+        <w:t xml:space="preserve"> we allowed concave-down fits, but ignored any concave-up fits on the basis that these are not expected biologically and, when identified in initial analyses, often appeared to be cases of over-fitting.</w:t>
       </w:r>
     </w:p>
     <w:p>
@@ -4617,23 +4827,59 @@
         <w:pStyle w:val="BodyText"/>
       </w:pPr>
       <w:r>
-        <w:t>As an example</w:t>
-      </w:r>
-      <w:ins w:id="243" w:author="Tepley, Alan J." w:date="2021-02-14T18:40:00Z">
-        <w:r>
+        <w:t xml:space="preserve">As an </w:t>
+      </w:r>
+      <w:r>
+        <w:rPr>
+          <w:highlight w:val="yellow"/>
+          <w:rPrChange w:id="272" w:author="Teixeira, Kristina A." w:date="2021-03-13T11:18:00Z">
+            <w:rPr/>
+          </w:rPrChange>
+        </w:rPr>
+        <w:t>example</w:t>
+      </w:r>
+      <w:ins w:id="273" w:author="Tepley, Alan J." w:date="2021-02-14T18:40:00Z">
+        <w:r>
+          <w:rPr>
+            <w:highlight w:val="yellow"/>
+            <w:rPrChange w:id="274" w:author="Teixeira, Kristina A." w:date="2021-03-13T11:18:00Z">
+              <w:rPr/>
+            </w:rPrChange>
+          </w:rPr>
           <w:t>,</w:t>
         </w:r>
       </w:ins>
       <w:r>
+        <w:rPr>
+          <w:highlight w:val="yellow"/>
+          <w:rPrChange w:id="275" w:author="Teixeira, Kristina A." w:date="2021-03-13T11:18:00Z">
+            <w:rPr/>
+          </w:rPrChange>
+        </w:rPr>
         <w:t xml:space="preserve"> </w:t>
       </w:r>
-      <w:del w:id="244" w:author="Tepley, Alan J." w:date="2021-02-14T18:40:00Z">
-        <w:r>
+      <w:del w:id="276" w:author="Tepley, Alan J." w:date="2021-02-14T18:40:00Z">
+        <w:r>
+          <w:rPr>
+            <w:highlight w:val="yellow"/>
+            <w:rPrChange w:id="277" w:author="Teixeira, Kristina A." w:date="2021-03-13T11:18:00Z">
+              <w:rPr/>
+            </w:rPrChange>
+          </w:rPr>
           <w:delText xml:space="preserve">of </w:delText>
         </w:r>
       </w:del>
       <w:r>
-        <w:t xml:space="preserve">a full model for </w:t>
+        <w:rPr>
+          <w:highlight w:val="yellow"/>
+          <w:rPrChange w:id="278" w:author="Teixeira, Kristina A." w:date="2021-03-13T11:18:00Z">
+            <w:rPr/>
+          </w:rPrChange>
+        </w:rPr>
+        <w:t>a full</w:t>
+      </w:r>
+      <w:r>
+        <w:t xml:space="preserve"> model for </w:t>
       </w:r>
       <m:oMath>
         <m:r>
@@ -4958,20 +5204,47 @@
         </m:r>
       </m:oMath>
       <w:r>
-        <w:t xml:space="preserve"> effects, we limited the analysis to species with reasonable coverage of a</w:t>
-      </w:r>
-      <w:del w:id="245" w:author="Tepley, Alan J." w:date="2021-02-14T18:41:00Z">
-        <w:r>
+        <w:t xml:space="preserve"> effects, we limited the analysis to species with reasonable </w:t>
+      </w:r>
+      <w:r>
+        <w:rPr>
+          <w:highlight w:val="yellow"/>
+          <w:rPrChange w:id="279" w:author="Teixeira, Kristina A." w:date="2021-03-13T11:18:00Z">
+            <w:rPr/>
+          </w:rPrChange>
+        </w:rPr>
+        <w:t>coverage of a</w:t>
+      </w:r>
+      <w:del w:id="280" w:author="Tepley, Alan J." w:date="2021-02-14T18:41:00Z">
+        <w:r>
+          <w:rPr>
+            <w:highlight w:val="yellow"/>
+            <w:rPrChange w:id="281" w:author="Teixeira, Kristina A." w:date="2021-03-13T11:18:00Z">
+              <w:rPr/>
+            </w:rPrChange>
+          </w:rPr>
           <w:delText>n</w:delText>
         </w:r>
       </w:del>
       <w:r>
+        <w:rPr>
+          <w:highlight w:val="yellow"/>
+          <w:rPrChange w:id="282" w:author="Teixeira, Kristina A." w:date="2021-03-13T11:18:00Z">
+            <w:rPr/>
+          </w:rPrChange>
+        </w:rPr>
         <w:t xml:space="preserve"> </w:t>
       </w:r>
       <m:oMath>
         <m:r>
           <w:rPr>
             <w:rFonts w:ascii="Cambria Math" w:hAnsi="Cambria Math"/>
+            <w:highlight w:val="yellow"/>
+            <w:rPrChange w:id="283" w:author="Teixeira, Kristina A." w:date="2021-03-13T11:18:00Z">
+              <w:rPr>
+                <w:rFonts w:ascii="Cambria Math" w:hAnsi="Cambria Math"/>
+              </w:rPr>
+            </w:rPrChange>
           </w:rPr>
           <m:t>DBH</m:t>
         </m:r>
@@ -5185,10 +5458,10 @@
       <w:pPr>
         <w:pStyle w:val="Heading1"/>
       </w:pPr>
-      <w:bookmarkStart w:id="246" w:name="Results"/>
+      <w:bookmarkStart w:id="284" w:name="Results"/>
       <w:bookmarkEnd w:id="190"/>
       <w:bookmarkEnd w:id="227"/>
-      <w:bookmarkEnd w:id="235"/>
+      <w:bookmarkEnd w:id="243"/>
       <w:r>
         <w:t>Results</w:t>
       </w:r>
@@ -5356,17 +5629,17 @@
       <w:r>
         <w:t xml:space="preserve">, </w:t>
       </w:r>
-      <w:commentRangeStart w:id="247"/>
+      <w:commentRangeStart w:id="285"/>
       <w:r>
         <w:t xml:space="preserve">where window open and close </w:t>
       </w:r>
-      <w:commentRangeEnd w:id="247"/>
+      <w:commentRangeEnd w:id="285"/>
       <w:r>
         <w:rPr>
           <w:rStyle w:val="CommentReference"/>
           <w:i w:val="0"/>
         </w:rPr>
-        <w:commentReference w:id="247"/>
+        <w:commentReference w:id="285"/>
       </w:r>
       <w:r>
         <w:t xml:space="preserve">indicate months prior to current August, and cells across the lower diagonal indicate single-month tests (akin to panel </w:t>
@@ -5861,34 +6134,34 @@
       <w:r>
         <w:t xml:space="preserve"> at HF; Fig. 3). Negative second-order terms were commonly included in the best model (32 of 42 with positive first-order terms), generally resulting in a deceleration or decline at the highest levels of precipitation, but occasionally producing a unimodal (e.g., several species at SCBI) or predominantly negative response (e.g., </w:t>
       </w:r>
-      <w:commentRangeStart w:id="248"/>
-      <w:ins w:id="249" w:author="Tepley, Alan J." w:date="2021-02-26T12:31:00Z">
+      <w:commentRangeStart w:id="286"/>
+      <w:ins w:id="287" w:author="Tepley, Alan J." w:date="2021-02-26T12:31:00Z">
         <w:r>
           <w:rPr>
             <w:i/>
             <w:iCs/>
-            <w:rPrChange w:id="250" w:author="Tepley, Alan J." w:date="2021-02-26T12:31:00Z">
+            <w:rPrChange w:id="288" w:author="Tepley, Alan J." w:date="2021-02-26T12:31:00Z">
               <w:rPr/>
             </w:rPrChange>
           </w:rPr>
           <w:t xml:space="preserve">Betula </w:t>
         </w:r>
       </w:ins>
-      <w:commentRangeEnd w:id="248"/>
-      <w:ins w:id="251" w:author="Tepley, Alan J." w:date="2021-02-26T12:32:00Z">
+      <w:commentRangeEnd w:id="286"/>
+      <w:ins w:id="289" w:author="Tepley, Alan J." w:date="2021-02-26T12:32:00Z">
         <w:r>
           <w:rPr>
             <w:rStyle w:val="CommentReference"/>
           </w:rPr>
-          <w:commentReference w:id="248"/>
+          <w:commentReference w:id="286"/>
         </w:r>
       </w:ins>
-      <w:ins w:id="252" w:author="Tepley, Alan J." w:date="2021-02-26T12:31:00Z">
+      <w:ins w:id="290" w:author="Tepley, Alan J." w:date="2021-02-26T12:31:00Z">
         <w:r>
           <w:rPr>
             <w:i/>
             <w:iCs/>
-            <w:rPrChange w:id="253" w:author="Tepley, Alan J." w:date="2021-02-26T12:31:00Z">
+            <w:rPrChange w:id="291" w:author="Tepley, Alan J." w:date="2021-02-26T12:31:00Z">
               <w:rPr/>
             </w:rPrChange>
           </w:rPr>
@@ -6062,12 +6335,12 @@
       <w:r>
         <w:t xml:space="preserve"> at BCNM were only marginally significant (Fig. 3). Optimal time windows most commonly occurred during the peak </w:t>
       </w:r>
-      <w:ins w:id="254" w:author="Tepley, Alan J." w:date="2021-02-14T19:28:00Z">
+      <w:ins w:id="292" w:author="Tepley, Alan J." w:date="2021-02-14T19:28:00Z">
         <w:r>
           <w:t>of the curr</w:t>
         </w:r>
       </w:ins>
-      <w:ins w:id="255" w:author="Tepley, Alan J." w:date="2021-02-14T19:29:00Z">
+      <w:ins w:id="293" w:author="Tepley, Alan J." w:date="2021-02-14T19:29:00Z">
         <w:r>
           <w:t xml:space="preserve">ent </w:t>
         </w:r>
@@ -6075,7 +6348,7 @@
       <w:r>
         <w:t xml:space="preserve">growing season </w:t>
       </w:r>
-      <w:del w:id="256" w:author="Tepley, Alan J." w:date="2021-02-14T19:29:00Z">
+      <w:del w:id="294" w:author="Tepley, Alan J." w:date="2021-02-14T19:29:00Z">
         <w:r>
           <w:delText xml:space="preserve">of the current year </w:delText>
         </w:r>
@@ -6169,7 +6442,7 @@
         </w:rPr>
         <w:t xml:space="preserve">Tsuga </w:t>
       </w:r>
-      <w:del w:id="257" w:author="Tepley, Alan J." w:date="2021-02-26T12:34:00Z">
+      <w:del w:id="295" w:author="Tepley, Alan J." w:date="2021-02-26T12:34:00Z">
         <w:r>
           <w:rPr>
             <w:i/>
@@ -6177,7 +6450,7 @@
           <w:delText>C</w:delText>
         </w:r>
       </w:del>
-      <w:ins w:id="258" w:author="Tepley, Alan J." w:date="2021-02-26T12:34:00Z">
+      <w:ins w:id="296" w:author="Tepley, Alan J." w:date="2021-02-26T12:34:00Z">
         <w:r>
           <w:rPr>
             <w:i/>
@@ -6194,16 +6467,16 @@
       <w:r>
         <w:t xml:space="preserve"> at HF, the latter contrasting with a negative response of the other </w:t>
       </w:r>
-      <w:commentRangeStart w:id="259"/>
+      <w:commentRangeStart w:id="297"/>
       <w:r>
         <w:t xml:space="preserve">three species </w:t>
       </w:r>
-      <w:commentRangeEnd w:id="259"/>
+      <w:commentRangeEnd w:id="297"/>
       <w:r>
         <w:rPr>
           <w:rStyle w:val="CommentReference"/>
         </w:rPr>
-        <w:commentReference w:id="259"/>
+        <w:commentReference w:id="297"/>
       </w:r>
       <w:r>
         <w:t xml:space="preserve">at HF (Fig. 3). At the highest-latitude site (SC), which has undergone rapid warming and permafrost melt, </w:t>
@@ -6238,7 +6511,7 @@
       <w:pPr>
         <w:pStyle w:val="Heading2"/>
       </w:pPr>
-      <w:bookmarkStart w:id="260" w:name="Influence"/>
+      <w:bookmarkStart w:id="298" w:name="Influence"/>
       <w:r>
         <w:lastRenderedPageBreak/>
         <w:t>Influence of DBH</w:t>
@@ -7002,8 +7275,8 @@
       <w:pPr>
         <w:pStyle w:val="Heading2"/>
       </w:pPr>
-      <w:bookmarkStart w:id="261" w:name="Additive"/>
-      <w:bookmarkEnd w:id="260"/>
+      <w:bookmarkStart w:id="299" w:name="Additive"/>
+      <w:bookmarkEnd w:id="298"/>
       <w:r>
         <w:t>Additive and interactive effects of climate and DBH</w:t>
       </w:r>
@@ -7434,12 +7707,12 @@
       <w:r>
         <w:t xml:space="preserve"> Shown are modeled response functions at the minimum and maximum and maximum </w:t>
       </w:r>
-      <w:ins w:id="262" w:author="Tepley, Alan J." w:date="2021-02-26T12:46:00Z">
+      <w:ins w:id="300" w:author="Tepley, Alan J." w:date="2021-02-26T12:46:00Z">
         <w:r>
           <w:t xml:space="preserve">tails </w:t>
         </w:r>
       </w:ins>
-      <w:del w:id="263" w:author="Tepley, Alan J." w:date="2021-02-26T12:46:00Z">
+      <w:del w:id="301" w:author="Tepley, Alan J." w:date="2021-02-26T12:46:00Z">
         <w:r>
           <w:delText xml:space="preserve">ends </w:delText>
         </w:r>
@@ -7458,12 +7731,12 @@
       <w:r>
         <w:t xml:space="preserve"> </w:t>
       </w:r>
-      <w:del w:id="264" w:author="Tepley, Alan J." w:date="2021-02-26T12:46:00Z">
+      <w:del w:id="302" w:author="Tepley, Alan J." w:date="2021-02-26T12:46:00Z">
         <w:r>
           <w:delText>range</w:delText>
         </w:r>
       </w:del>
-      <w:ins w:id="265" w:author="Tepley, Alan J." w:date="2021-02-26T12:46:00Z">
+      <w:ins w:id="303" w:author="Tepley, Alan J." w:date="2021-02-26T12:46:00Z">
         <w:r>
           <w:t>distribution</w:t>
         </w:r>
@@ -7476,8 +7749,8 @@
       <w:pPr>
         <w:pStyle w:val="Heading2"/>
       </w:pPr>
-      <w:bookmarkStart w:id="266" w:name="Effects"/>
-      <w:bookmarkEnd w:id="261"/>
+      <w:bookmarkStart w:id="304" w:name="Effects"/>
+      <w:bookmarkEnd w:id="299"/>
       <w:r>
         <w:t>Effects of year</w:t>
       </w:r>
@@ -7812,9 +8085,9 @@
       <w:pPr>
         <w:pStyle w:val="Heading1"/>
       </w:pPr>
-      <w:bookmarkStart w:id="267" w:name="Discussion"/>
-      <w:bookmarkEnd w:id="246"/>
-      <w:bookmarkEnd w:id="266"/>
+      <w:bookmarkStart w:id="305" w:name="Discussion"/>
+      <w:bookmarkEnd w:id="284"/>
+      <w:bookmarkEnd w:id="304"/>
       <w:r>
         <w:t>Discussion</w:t>
       </w:r>
@@ -7835,7 +8108,7 @@
       <w:pPr>
         <w:pStyle w:val="Heading2"/>
       </w:pPr>
-      <w:bookmarkStart w:id="268" w:name="Climate"/>
+      <w:bookmarkStart w:id="306" w:name="Climate"/>
       <w:r>
         <w:t>Climate sensitivity</w:t>
       </w:r>
@@ -7910,16 +8183,16 @@
       <w:r>
         <w:t xml:space="preserve">), with the exception of several positive responses at times and in places where </w:t>
       </w:r>
-      <w:commentRangeStart w:id="269"/>
+      <w:commentRangeStart w:id="307"/>
       <w:r>
         <w:t xml:space="preserve">temperature </w:t>
       </w:r>
-      <w:commentRangeEnd w:id="269"/>
+      <w:commentRangeEnd w:id="307"/>
       <w:r>
         <w:rPr>
           <w:rStyle w:val="CommentReference"/>
         </w:rPr>
-        <w:commentReference w:id="269"/>
+        <w:commentReference w:id="307"/>
       </w:r>
       <w:r>
         <w:t>was limiting (Fig. 3). These findings are generally consistent with the global-scale analysis of (</w:t>
@@ -7962,7 +8235,7 @@
       <w:r>
         <w:t xml:space="preserve"> While our approach identifies similar climate sensitivities to those that would be identified using conventional methods (Figs. 2, S11-S14; Table S5), it differs in some substantive ways. First, in determining the most important climate drivers (step 1; Fig. 1), we consider the full sample of individual cores, as opposed to a </w:t>
       </w:r>
-      <w:del w:id="270" w:author="Tepley, Alan J." w:date="2021-02-26T13:06:00Z">
+      <w:del w:id="308" w:author="Tepley, Alan J." w:date="2021-02-26T13:06:00Z">
         <w:r>
           <w:delText xml:space="preserve">residual </w:delText>
         </w:r>
@@ -7970,12 +8243,12 @@
       <w:r>
         <w:t>chronology in which variance has been standardized and the individual cores have been averaged. Some differences in variables identified and the slope between growth and climate are to be expected giv</w:t>
       </w:r>
-      <w:ins w:id="271" w:author="Tepley, Alan J." w:date="2021-02-26T13:06:00Z">
+      <w:ins w:id="309" w:author="Tepley, Alan J." w:date="2021-02-26T13:06:00Z">
         <w:r>
           <w:t>en</w:t>
         </w:r>
       </w:ins>
-      <w:del w:id="272" w:author="Tepley, Alan J." w:date="2021-02-26T13:06:00Z">
+      <w:del w:id="310" w:author="Tepley, Alan J." w:date="2021-02-26T13:06:00Z">
         <w:r>
           <w:delText>ing</w:delText>
         </w:r>
@@ -7983,16 +8256,16 @@
       <w:r>
         <w:t xml:space="preserve"> the methodological differences (Appendix S4); however, as a whole the identified drivers and directions of response are consistent with conventional methods (2, S11-S14; Table S5). Another way in which the current analysis differed from conventional methods is that we </w:t>
       </w:r>
-      <w:commentRangeStart w:id="273"/>
+      <w:commentRangeStart w:id="311"/>
       <w:r>
         <w:t xml:space="preserve">pooled species by site when determining the top climate drivers </w:t>
       </w:r>
-      <w:commentRangeEnd w:id="273"/>
+      <w:commentRangeEnd w:id="311"/>
       <w:r>
         <w:rPr>
           <w:rStyle w:val="CommentReference"/>
         </w:rPr>
-        <w:commentReference w:id="273"/>
+        <w:commentReference w:id="311"/>
       </w:r>
       <w:r>
         <w:t xml:space="preserve">(step 1; Fig. 1). This decision was motivated by the expectation that differences in optimal climate windows across species in one site would be minimal compared to cross-site differences (cf. Figs. 2, 3); however, analyses focused on interspecific differences could optimize species-specific climate sensitivity estimates by fitting </w:t>
@@ -8136,16 +8409,16 @@
       <w:r>
         <w:t xml:space="preserve"> et al., 2020). In fact, a recent literature survey revealed that such non-stationarity in the climate sensitivity of tree growth occurs globally and in the majority </w:t>
       </w:r>
-      <w:commentRangeStart w:id="274"/>
+      <w:commentRangeStart w:id="312"/>
       <w:r>
         <w:t>of tested cases</w:t>
       </w:r>
-      <w:commentRangeEnd w:id="274"/>
+      <w:commentRangeEnd w:id="312"/>
       <w:r>
         <w:rPr>
           <w:rStyle w:val="CommentReference"/>
         </w:rPr>
-        <w:commentReference w:id="274"/>
+        <w:commentReference w:id="312"/>
       </w:r>
       <w:r>
         <w:t xml:space="preserve"> (</w:t>
@@ -8163,8 +8436,8 @@
       <w:pPr>
         <w:pStyle w:val="Heading2"/>
       </w:pPr>
-      <w:bookmarkStart w:id="275" w:name="Variation"/>
-      <w:bookmarkEnd w:id="268"/>
+      <w:bookmarkStart w:id="313" w:name="Variation"/>
+      <w:bookmarkEnd w:id="306"/>
       <w:r>
         <w:t xml:space="preserve">Variation with </w:t>
       </w:r>
@@ -8231,7 +8504,7 @@
       <w:r>
         <w:t xml:space="preserve"> for the vast majority of site-species combinations (81 - 98% depending on growth metric; Fig. 4). Variation in these patterns–particularly for </w:t>
       </w:r>
-      <w:commentRangeStart w:id="276"/>
+      <w:commentRangeStart w:id="314"/>
       <m:oMath>
         <m:r>
           <w:rPr>
@@ -8243,12 +8516,12 @@
       <w:r>
         <w:t>, for which variation was most pronounced</w:t>
       </w:r>
-      <w:commentRangeEnd w:id="276"/>
+      <w:commentRangeEnd w:id="314"/>
       <w:r>
         <w:rPr>
           <w:rStyle w:val="CommentReference"/>
         </w:rPr>
-        <w:commentReference w:id="276"/>
+        <w:commentReference w:id="314"/>
       </w:r>
       <w:r>
         <w:t>–was driven by two primary, interrelated factors: species ecology and stand history. Species that would have established in fairly open conditions–</w:t>
@@ -8463,8 +8736,8 @@
       <w:pPr>
         <w:pStyle w:val="Heading2"/>
       </w:pPr>
-      <w:bookmarkStart w:id="277" w:name="Changing"/>
-      <w:bookmarkEnd w:id="275"/>
+      <w:bookmarkStart w:id="315" w:name="Changing"/>
+      <w:bookmarkEnd w:id="313"/>
       <w:r>
         <w:t>Changing growth rates</w:t>
       </w:r>
@@ -8509,16 +8782,16 @@
       <w:r>
         <w:t xml:space="preserve"> trends by decade (Figs. 6, S58-S67), indicating that our approach is robust in its analytical structure. Indeed, in a comparative analysis of several methods commonly used to detect growth trends, an approach </w:t>
       </w:r>
-      <w:commentRangeStart w:id="278"/>
+      <w:commentRangeStart w:id="316"/>
       <w:r>
         <w:t>parallel</w:t>
       </w:r>
-      <w:commentRangeEnd w:id="278"/>
+      <w:commentRangeEnd w:id="316"/>
       <w:r>
         <w:rPr>
           <w:rStyle w:val="CommentReference"/>
         </w:rPr>
-        <w:commentReference w:id="278"/>
+        <w:commentReference w:id="316"/>
       </w:r>
       <w:r>
         <w:t xml:space="preserve"> to that employed here (regional curve standardization) performed better at growth trend detection (Peters et al., 2015) than two of the most commonly used methods for analyzing growth trends, conservative detrending and basal area correction (see Peters et al., 2015), both of which would fail to capture the observed trends in </w:t>
@@ -8732,19 +9005,19 @@
       <w:r>
         <w:t xml:space="preserve"> classes as time proceeds. In secondary stands, particularly those where many of the sampled species recruited in pulses that were followed by low recruitment (e.g., SCBI, HF; Appendix S1, Figs. S1-S10), growth declines are consistent with the tendency for faster tree growth during early succession (</w:t>
       </w:r>
-      <w:commentRangeStart w:id="279"/>
+      <w:commentRangeStart w:id="317"/>
       <w:r>
         <w:rPr>
           <w:b/>
         </w:rPr>
         <w:t>REFS</w:t>
       </w:r>
-      <w:commentRangeEnd w:id="279"/>
+      <w:commentRangeEnd w:id="317"/>
       <w:r>
         <w:rPr>
           <w:rStyle w:val="CommentReference"/>
         </w:rPr>
-        <w:commentReference w:id="279"/>
+        <w:commentReference w:id="317"/>
       </w:r>
       <w:r>
         <w:t xml:space="preserve">), and with increasing competition and declining woody productivity as young stands mature (e.g., </w:t>
@@ -8856,7 +9129,7 @@
         </w:rPr>
         <w:t xml:space="preserve">Pinus </w:t>
       </w:r>
-      <w:del w:id="280" w:author="Tepley, Alan J." w:date="2021-02-15T22:20:00Z">
+      <w:del w:id="318" w:author="Tepley, Alan J." w:date="2021-02-15T22:20:00Z">
         <w:r>
           <w:rPr>
             <w:i/>
@@ -8864,7 +9137,7 @@
           <w:delText>P</w:delText>
         </w:r>
       </w:del>
-      <w:ins w:id="281" w:author="Tepley, Alan J." w:date="2021-02-15T22:20:00Z">
+      <w:ins w:id="319" w:author="Tepley, Alan J." w:date="2021-02-15T22:20:00Z">
         <w:r>
           <w:rPr>
             <w:i/>
@@ -8881,16 +9154,16 @@
       <w:r>
         <w:t xml:space="preserve"> declined</w:t>
       </w:r>
-      <w:commentRangeStart w:id="282"/>
+      <w:commentRangeStart w:id="320"/>
       <w:r>
         <w:t xml:space="preserve">, we suspect that the dominant climate drivers identified here might not fully capture a strong regional drying trend </w:t>
       </w:r>
-      <w:commentRangeEnd w:id="282"/>
+      <w:commentRangeEnd w:id="320"/>
       <w:r>
         <w:rPr>
           <w:rStyle w:val="CommentReference"/>
         </w:rPr>
-        <w:commentReference w:id="282"/>
+        <w:commentReference w:id="320"/>
       </w:r>
       <w:r>
         <w:t>(</w:t>
@@ -8903,7 +9176,7 @@
       <w:r>
         <w:t xml:space="preserve"> et al., 2011; Williams et al., 2013), although sampling biases remain possible. At Scotty Creek, </w:t>
       </w:r>
-      <w:ins w:id="283" w:author="Tepley, Alan J." w:date="2021-02-26T13:46:00Z">
+      <w:ins w:id="321" w:author="Tepley, Alan J." w:date="2021-02-26T13:46:00Z">
         <w:r>
           <w:t xml:space="preserve">in northern Canada, </w:t>
         </w:r>
@@ -8969,7 +9242,7 @@
       <w:r>
         <w:t xml:space="preserve">, corroborating previous analyses from HKK </w:t>
       </w:r>
-      <w:ins w:id="284" w:author="Tepley, Alan J." w:date="2021-02-26T13:47:00Z">
+      <w:ins w:id="322" w:author="Tepley, Alan J." w:date="2021-02-26T13:47:00Z">
         <w:r>
           <w:t>(</w:t>
         </w:r>
@@ -8982,7 +9255,7 @@
       <w:r>
         <w:t xml:space="preserve"> et al. </w:t>
       </w:r>
-      <w:del w:id="285" w:author="Tepley, Alan J." w:date="2021-02-26T13:47:00Z">
+      <w:del w:id="323" w:author="Tepley, Alan J." w:date="2021-02-26T13:47:00Z">
         <w:r>
           <w:delText>(</w:delText>
         </w:r>
@@ -8990,7 +9263,7 @@
       <w:r>
         <w:t>2017)</w:t>
       </w:r>
-      <w:ins w:id="286" w:author="Tepley, Alan J." w:date="2021-02-26T13:47:00Z">
+      <w:ins w:id="324" w:author="Tepley, Alan J." w:date="2021-02-26T13:47:00Z">
         <w:r>
           <w:t>.</w:t>
         </w:r>
@@ -9123,8 +9396,8 @@
       <w:pPr>
         <w:pStyle w:val="Heading2"/>
       </w:pPr>
-      <w:bookmarkStart w:id="287" w:name="Conclusions"/>
-      <w:bookmarkEnd w:id="277"/>
+      <w:bookmarkStart w:id="325" w:name="Conclusions"/>
+      <w:bookmarkEnd w:id="315"/>
       <w:r>
         <w:lastRenderedPageBreak/>
         <w:t>Conclusions</w:t>
@@ -9164,9 +9437,9 @@
       <w:pPr>
         <w:pStyle w:val="Heading1"/>
       </w:pPr>
-      <w:bookmarkStart w:id="288" w:name="Acknowledgements"/>
-      <w:bookmarkEnd w:id="267"/>
-      <w:bookmarkEnd w:id="287"/>
+      <w:bookmarkStart w:id="326" w:name="Acknowledgements"/>
+      <w:bookmarkEnd w:id="305"/>
+      <w:bookmarkEnd w:id="325"/>
       <w:r>
         <w:t>Acknowledgements</w:t>
       </w:r>
@@ -9183,8 +9456,8 @@
       <w:pPr>
         <w:pStyle w:val="Heading1"/>
       </w:pPr>
-      <w:bookmarkStart w:id="289" w:name="Authors"/>
-      <w:bookmarkEnd w:id="288"/>
+      <w:bookmarkStart w:id="327" w:name="Authors"/>
+      <w:bookmarkEnd w:id="326"/>
       <w:r>
         <w:t>Authors’ contributions</w:t>
       </w:r>
@@ -9209,8 +9482,8 @@
       <w:pPr>
         <w:pStyle w:val="Heading1"/>
       </w:pPr>
-      <w:bookmarkStart w:id="290" w:name="Data"/>
-      <w:bookmarkEnd w:id="289"/>
+      <w:bookmarkStart w:id="328" w:name="Data"/>
+      <w:bookmarkEnd w:id="327"/>
       <w:r>
         <w:t>Data availability</w:t>
       </w:r>
@@ -9291,8 +9564,8 @@
       <w:pPr>
         <w:pStyle w:val="Heading1"/>
       </w:pPr>
-      <w:bookmarkStart w:id="291" w:name="Supplementary"/>
-      <w:bookmarkEnd w:id="290"/>
+      <w:bookmarkStart w:id="329" w:name="Supplementary"/>
+      <w:bookmarkEnd w:id="328"/>
       <w:r>
         <w:t>Supplementary files</w:t>
       </w:r>
@@ -9560,8 +9833,8 @@
       <w:pPr>
         <w:pStyle w:val="Heading1"/>
       </w:pPr>
-      <w:bookmarkStart w:id="292" w:name="References"/>
-      <w:bookmarkEnd w:id="291"/>
+      <w:bookmarkStart w:id="330" w:name="References"/>
+      <w:bookmarkEnd w:id="329"/>
       <w:r>
         <w:t>References</w:t>
       </w:r>
@@ -9570,8 +9843,8 @@
       <w:pPr>
         <w:pStyle w:val="Bibliography"/>
       </w:pPr>
-      <w:bookmarkStart w:id="293" w:name="ref-alexander_potential_2019"/>
-      <w:bookmarkStart w:id="294" w:name="refs"/>
+      <w:bookmarkStart w:id="331" w:name="ref-alexander_potential_2019"/>
+      <w:bookmarkStart w:id="332" w:name="refs"/>
       <w:r>
         <w:t xml:space="preserve">Alexander, M. R., Pearl, J. K., Bishop, D. A., Cook, E. R., </w:t>
       </w:r>
@@ -9614,8 +9887,8 @@
       <w:pPr>
         <w:pStyle w:val="Bibliography"/>
       </w:pPr>
-      <w:bookmarkStart w:id="295" w:name="ref-alexander_relative_2018"/>
-      <w:bookmarkEnd w:id="293"/>
+      <w:bookmarkStart w:id="333" w:name="ref-alexander_relative_2018"/>
+      <w:bookmarkEnd w:id="331"/>
       <w:r>
         <w:t xml:space="preserve">Alexander, M. R., Rollinson, C. R., </w:t>
       </w:r>
@@ -9666,8 +9939,8 @@
       <w:pPr>
         <w:pStyle w:val="Bibliography"/>
       </w:pPr>
-      <w:bookmarkStart w:id="296" w:name="ref-alfaro-sanchez_growth_2017"/>
-      <w:bookmarkEnd w:id="295"/>
+      <w:bookmarkStart w:id="334" w:name="ref-alfaro-sanchez_growth_2017"/>
+      <w:bookmarkEnd w:id="333"/>
       <w:r>
         <w:t xml:space="preserve">Alfaro-Sánchez, R., Muller-Landau, H. C., Wright, S. J., &amp; </w:t>
       </w:r>
@@ -9703,8 +9976,8 @@
       <w:pPr>
         <w:pStyle w:val="Bibliography"/>
       </w:pPr>
-      <w:bookmarkStart w:id="297" w:name="ref-amoroso_dendroecology_2017"/>
-      <w:bookmarkEnd w:id="296"/>
+      <w:bookmarkStart w:id="335" w:name="ref-amoroso_dendroecology_2017"/>
+      <w:bookmarkEnd w:id="334"/>
       <w:r>
         <w:lastRenderedPageBreak/>
         <w:t xml:space="preserve">Amoroso, M. M., Daniels, L., Baker, P. J., &amp; </w:t>
@@ -9739,8 +10012,8 @@
       <w:pPr>
         <w:pStyle w:val="Bibliography"/>
       </w:pPr>
-      <w:bookmarkStart w:id="298" w:name="X7472afe191c4e6f910d2bf0bfbf82e114a2f267"/>
-      <w:bookmarkEnd w:id="297"/>
+      <w:bookmarkStart w:id="336" w:name="X7472afe191c4e6f910d2bf0bfbf82e114a2f267"/>
+      <w:bookmarkEnd w:id="335"/>
       <w:r>
         <w:t xml:space="preserve">Anderson-Teixeira, K., Gonzalez, B., </w:t>
       </w:r>
@@ -9806,8 +10079,8 @@
       <w:pPr>
         <w:pStyle w:val="Bibliography"/>
       </w:pPr>
-      <w:bookmarkStart w:id="299" w:name="X004b0b0adcb3b0fd197baeba21c22fc647d3498"/>
-      <w:bookmarkEnd w:id="298"/>
+      <w:bookmarkStart w:id="337" w:name="X004b0b0adcb3b0fd197baeba21c22fc647d3498"/>
+      <w:bookmarkEnd w:id="336"/>
       <w:r>
         <w:t>Anderson-Teixeira, K. J., Davies, S. J., Bennett, A. C., Gonzalez-</w:t>
       </w:r>
@@ -9895,8 +10168,8 @@
       <w:pPr>
         <w:pStyle w:val="Bibliography"/>
       </w:pPr>
-      <w:bookmarkStart w:id="300" w:name="ref-anderson-teixeira_size-related_2015"/>
-      <w:bookmarkEnd w:id="299"/>
+      <w:bookmarkStart w:id="338" w:name="ref-anderson-teixeira_size-related_2015"/>
+      <w:bookmarkEnd w:id="337"/>
       <w:r>
         <w:t>Anderson-Teixeira, K. J., McGarvey, J. C., Muller-Landau, H. C., Park, J. Y., Gonzalez-</w:t>
       </w:r>
@@ -9947,8 +10220,8 @@
       <w:pPr>
         <w:pStyle w:val="Bibliography"/>
       </w:pPr>
-      <w:bookmarkStart w:id="301" w:name="ref-babst_when_2018"/>
-      <w:bookmarkEnd w:id="300"/>
+      <w:bookmarkStart w:id="339" w:name="ref-babst_when_2018"/>
+      <w:bookmarkEnd w:id="338"/>
       <w:proofErr w:type="spellStart"/>
       <w:r>
         <w:t>Babst</w:t>
@@ -10052,8 +10325,8 @@
       <w:pPr>
         <w:pStyle w:val="Bibliography"/>
       </w:pPr>
-      <w:bookmarkStart w:id="302" w:name="ref-babst_twentieth_2019"/>
-      <w:bookmarkEnd w:id="301"/>
+      <w:bookmarkStart w:id="340" w:name="ref-babst_twentieth_2019"/>
+      <w:bookmarkEnd w:id="339"/>
       <w:proofErr w:type="spellStart"/>
       <w:r>
         <w:t>Babst</w:t>
@@ -10109,8 +10382,8 @@
       <w:pPr>
         <w:pStyle w:val="Bibliography"/>
       </w:pPr>
-      <w:bookmarkStart w:id="303" w:name="ref-banbury_morgan_global_nodate"/>
-      <w:bookmarkEnd w:id="302"/>
+      <w:bookmarkStart w:id="341" w:name="ref-banbury_morgan_global_nodate"/>
+      <w:bookmarkEnd w:id="340"/>
       <w:r>
         <w:t xml:space="preserve">Banbury Morgan, B., Herrmann, V., </w:t>
       </w:r>
@@ -10144,8 +10417,8 @@
       <w:pPr>
         <w:pStyle w:val="Bibliography"/>
       </w:pPr>
-      <w:bookmarkStart w:id="304" w:name="ref-beedlow_importance_2013"/>
-      <w:bookmarkEnd w:id="303"/>
+      <w:bookmarkStart w:id="342" w:name="ref-beedlow_importance_2013"/>
+      <w:bookmarkEnd w:id="341"/>
       <w:proofErr w:type="spellStart"/>
       <w:r>
         <w:t>Beedlow</w:t>
@@ -10193,8 +10466,8 @@
       <w:pPr>
         <w:pStyle w:val="Bibliography"/>
       </w:pPr>
-      <w:bookmarkStart w:id="305" w:name="ref-bennett_larger_2015"/>
-      <w:bookmarkEnd w:id="304"/>
+      <w:bookmarkStart w:id="343" w:name="ref-bennett_larger_2015"/>
+      <w:bookmarkEnd w:id="342"/>
       <w:r>
         <w:t xml:space="preserve">Bennett, A. C., McDowell, N. G., Allen, C. D., &amp; Anderson-Teixeira, K. J. (2015). Larger trees suffer most during drought in forests worldwide. </w:t>
       </w:r>
@@ -10229,8 +10502,8 @@
       <w:pPr>
         <w:pStyle w:val="Bibliography"/>
       </w:pPr>
-      <w:bookmarkStart w:id="306" w:name="ref-biondi_theory-driven_2008"/>
-      <w:bookmarkEnd w:id="305"/>
+      <w:bookmarkStart w:id="344" w:name="ref-biondi_theory-driven_2008"/>
+      <w:bookmarkEnd w:id="343"/>
       <w:r>
         <w:t xml:space="preserve">Biondi, F., &amp; </w:t>
       </w:r>
@@ -10273,8 +10546,8 @@
       <w:pPr>
         <w:pStyle w:val="Bibliography"/>
       </w:pPr>
-      <w:bookmarkStart w:id="307" w:name="ref-birch_birch_2020"/>
-      <w:bookmarkEnd w:id="306"/>
+      <w:bookmarkStart w:id="345" w:name="ref-birch_birch_2020"/>
+      <w:bookmarkEnd w:id="344"/>
       <w:r>
         <w:lastRenderedPageBreak/>
         <w:t xml:space="preserve">Birch, J. D., DeRose, R. J., &amp; Lutz, J. A. (2020a). Birch - Cedar Breaks National Monument - ABBI - ITRDB UT545. </w:t>
@@ -10301,8 +10574,8 @@
       <w:pPr>
         <w:pStyle w:val="Bibliography"/>
       </w:pPr>
-      <w:bookmarkStart w:id="308" w:name="ref-birch_birch_2020-2"/>
-      <w:bookmarkEnd w:id="307"/>
+      <w:bookmarkStart w:id="346" w:name="ref-birch_birch_2020-2"/>
+      <w:bookmarkEnd w:id="345"/>
       <w:r>
         <w:t xml:space="preserve">Birch, J. D., DeRose, R. J., &amp; Lutz, J. A. (2020b). Birch - Cedar Breaks National Monument - PCEN - ITRDB UT546. </w:t>
       </w:r>
@@ -10328,8 +10601,8 @@
       <w:pPr>
         <w:pStyle w:val="Bibliography"/>
       </w:pPr>
-      <w:bookmarkStart w:id="309" w:name="ref-birch_birch_2020-3"/>
-      <w:bookmarkEnd w:id="308"/>
+      <w:bookmarkStart w:id="347" w:name="ref-birch_birch_2020-3"/>
+      <w:bookmarkEnd w:id="346"/>
       <w:r>
         <w:t xml:space="preserve">Birch, J. D., DeRose, R. J., &amp; Lutz, J. A. (2020c). Birch - Cedar Breaks National Monument - PIFL - ITRDB UT547. </w:t>
       </w:r>
@@ -10355,8 +10628,8 @@
       <w:pPr>
         <w:pStyle w:val="Bibliography"/>
       </w:pPr>
-      <w:bookmarkStart w:id="310" w:name="ref-birch_birch_2020-4"/>
-      <w:bookmarkEnd w:id="309"/>
+      <w:bookmarkStart w:id="348" w:name="ref-birch_birch_2020-4"/>
+      <w:bookmarkEnd w:id="347"/>
       <w:r>
         <w:t xml:space="preserve">Birch, J. D., DeRose, R. J., &amp; Lutz, J. A. (2020d). Birch - Cedar Breaks National Monument - PSME - ITRDB UT548. </w:t>
       </w:r>
@@ -10382,8 +10655,8 @@
       <w:pPr>
         <w:pStyle w:val="Bibliography"/>
       </w:pPr>
-      <w:bookmarkStart w:id="311" w:name="ref-bowman_detecting_2013"/>
-      <w:bookmarkEnd w:id="310"/>
+      <w:bookmarkStart w:id="349" w:name="ref-bowman_detecting_2013"/>
+      <w:bookmarkEnd w:id="348"/>
       <w:r>
         <w:t xml:space="preserve">Bowman, D. M. J. S., </w:t>
       </w:r>
@@ -10434,8 +10707,8 @@
       <w:pPr>
         <w:pStyle w:val="Bibliography"/>
       </w:pPr>
-      <w:bookmarkStart w:id="312" w:name="ref-braker_measuring_2002"/>
-      <w:bookmarkEnd w:id="311"/>
+      <w:bookmarkStart w:id="350" w:name="ref-braker_measuring_2002"/>
+      <w:bookmarkEnd w:id="349"/>
       <w:proofErr w:type="spellStart"/>
       <w:r>
         <w:t>Bräker</w:t>
@@ -10485,8 +10758,8 @@
       <w:pPr>
         <w:pStyle w:val="Bibliography"/>
       </w:pPr>
-      <w:bookmarkStart w:id="313" w:name="ref-brienen_detecting_2012"/>
-      <w:bookmarkEnd w:id="312"/>
+      <w:bookmarkStart w:id="351" w:name="ref-brienen_detecting_2012"/>
+      <w:bookmarkEnd w:id="350"/>
       <w:proofErr w:type="spellStart"/>
       <w:r>
         <w:t>Brienen</w:t>
@@ -10560,8 +10833,8 @@
       <w:pPr>
         <w:pStyle w:val="Bibliography"/>
       </w:pPr>
-      <w:bookmarkStart w:id="314" w:name="ref-brienen_tree_2017"/>
-      <w:bookmarkEnd w:id="313"/>
+      <w:bookmarkStart w:id="352" w:name="ref-brienen_tree_2017"/>
+      <w:bookmarkEnd w:id="351"/>
       <w:proofErr w:type="spellStart"/>
       <w:r>
         <w:t>Brienen</w:t>
@@ -10609,8 +10882,8 @@
       <w:pPr>
         <w:pStyle w:val="Bibliography"/>
       </w:pPr>
-      <w:bookmarkStart w:id="315" w:name="ref-bumann_assessing_2019"/>
-      <w:bookmarkEnd w:id="314"/>
+      <w:bookmarkStart w:id="353" w:name="ref-bumann_assessing_2019"/>
+      <w:bookmarkEnd w:id="352"/>
       <w:proofErr w:type="spellStart"/>
       <w:r>
         <w:t>Bumann</w:t>
@@ -10702,8 +10975,8 @@
       <w:pPr>
         <w:pStyle w:val="Bibliography"/>
       </w:pPr>
-      <w:bookmarkStart w:id="316" w:name="ref-buntgen_2500_2011"/>
-      <w:bookmarkEnd w:id="315"/>
+      <w:bookmarkStart w:id="354" w:name="ref-buntgen_2500_2011"/>
+      <w:bookmarkEnd w:id="353"/>
       <w:proofErr w:type="spellStart"/>
       <w:r>
         <w:t>Buntgen</w:t>
@@ -10791,8 +11064,8 @@
       <w:pPr>
         <w:pStyle w:val="Bibliography"/>
       </w:pPr>
-      <w:bookmarkStart w:id="317" w:name="ref-cailleret_synthesis_2017"/>
-      <w:bookmarkEnd w:id="316"/>
+      <w:bookmarkStart w:id="355" w:name="ref-cailleret_synthesis_2017"/>
+      <w:bookmarkEnd w:id="354"/>
       <w:proofErr w:type="spellStart"/>
       <w:r>
         <w:t>Cailleret</w:t>
@@ -10940,8 +11213,8 @@
       <w:pPr>
         <w:pStyle w:val="Bibliography"/>
       </w:pPr>
-      <w:bookmarkStart w:id="318" w:name="ref-cavin_highest_2017"/>
-      <w:bookmarkEnd w:id="317"/>
+      <w:bookmarkStart w:id="356" w:name="ref-cavin_highest_2017"/>
+      <w:bookmarkEnd w:id="355"/>
       <w:r>
         <w:t xml:space="preserve">Cavin, L., &amp; Jump, A. S. (2017). Highest drought sensitivity and lowest resistance to growth suppression are found in the range core of the tree Fagus sylvatica L. Not the equatorial range edge. </w:t>
       </w:r>
@@ -10976,8 +11249,8 @@
       <w:pPr>
         <w:pStyle w:val="Bibliography"/>
       </w:pPr>
-      <w:bookmarkStart w:id="319" w:name="ref-charney_observed_2016"/>
-      <w:bookmarkEnd w:id="318"/>
+      <w:bookmarkStart w:id="357" w:name="ref-charney_observed_2016"/>
+      <w:bookmarkEnd w:id="356"/>
       <w:r>
         <w:t xml:space="preserve">Charney, N. D., </w:t>
       </w:r>
@@ -11036,8 +11309,8 @@
       <w:pPr>
         <w:pStyle w:val="Bibliography"/>
       </w:pPr>
-      <w:bookmarkStart w:id="320" w:name="ref-cherubini_potential_1998"/>
-      <w:bookmarkEnd w:id="319"/>
+      <w:bookmarkStart w:id="358" w:name="ref-cherubini_potential_1998"/>
+      <w:bookmarkEnd w:id="357"/>
       <w:r>
         <w:t xml:space="preserve">Cherubini, P., </w:t>
       </w:r>
@@ -11080,8 +11353,8 @@
       <w:pPr>
         <w:pStyle w:val="Bibliography"/>
       </w:pPr>
-      <w:bookmarkStart w:id="321" w:name="ref-cook_climate_1989"/>
-      <w:bookmarkEnd w:id="320"/>
+      <w:bookmarkStart w:id="359" w:name="ref-cook_climate_1989"/>
+      <w:bookmarkEnd w:id="358"/>
       <w:r>
         <w:t xml:space="preserve">Cook, E. R., &amp; Johnson, </w:t>
       </w:r>
@@ -11124,8 +11397,8 @@
       <w:pPr>
         <w:pStyle w:val="Bibliography"/>
       </w:pPr>
-      <w:bookmarkStart w:id="322" w:name="ref-cook_calculating_1997"/>
-      <w:bookmarkEnd w:id="321"/>
+      <w:bookmarkStart w:id="360" w:name="ref-cook_calculating_1997"/>
+      <w:bookmarkEnd w:id="359"/>
       <w:r>
         <w:t xml:space="preserve">Cook, E. R., &amp; Peters, K. (1997). Calculating unbiased tree-ring indices for the study of climatic and environmental change. </w:t>
       </w:r>
@@ -11160,8 +11433,8 @@
       <w:pPr>
         <w:pStyle w:val="Bibliography"/>
       </w:pPr>
-      <w:bookmarkStart w:id="323" w:name="ref-davies_forestgeo_2021"/>
-      <w:bookmarkEnd w:id="322"/>
+      <w:bookmarkStart w:id="361" w:name="ref-davies_forestgeo_2021"/>
+      <w:bookmarkEnd w:id="360"/>
       <w:r>
         <w:t xml:space="preserve">Davies, S. J., </w:t>
       </w:r>
@@ -11252,8 +11525,8 @@
       <w:pPr>
         <w:pStyle w:val="Bibliography"/>
       </w:pPr>
-      <w:bookmarkStart w:id="324" w:name="ref-davis_forest_2009"/>
-      <w:bookmarkEnd w:id="323"/>
+      <w:bookmarkStart w:id="362" w:name="ref-davis_forest_2009"/>
+      <w:bookmarkEnd w:id="361"/>
       <w:r>
         <w:t xml:space="preserve">Davis, S. C., </w:t>
       </w:r>
@@ -11296,8 +11569,8 @@
       <w:pPr>
         <w:pStyle w:val="Bibliography"/>
       </w:pPr>
-      <w:bookmarkStart w:id="325" w:name="ref-dearborn_permafrost_2020"/>
-      <w:bookmarkEnd w:id="324"/>
+      <w:bookmarkStart w:id="363" w:name="ref-dearborn_permafrost_2020"/>
+      <w:bookmarkEnd w:id="362"/>
       <w:r>
         <w:t xml:space="preserve">Dearborn, K. D., Wallace, C. A., </w:t>
       </w:r>
@@ -11339,8 +11612,8 @@
       <w:pPr>
         <w:pStyle w:val="Bibliography"/>
       </w:pPr>
-      <w:bookmarkStart w:id="326" w:name="ref-desoto_low_2020"/>
-      <w:bookmarkEnd w:id="325"/>
+      <w:bookmarkStart w:id="364" w:name="ref-desoto_low_2020"/>
+      <w:bookmarkEnd w:id="363"/>
       <w:r>
         <w:t xml:space="preserve">DeSoto, L., </w:t>
       </w:r>
@@ -11471,8 +11744,8 @@
       <w:pPr>
         <w:pStyle w:val="Bibliography"/>
       </w:pPr>
-      <w:bookmarkStart w:id="327" w:name="ref-dye_comparing_2016"/>
-      <w:bookmarkEnd w:id="326"/>
+      <w:bookmarkStart w:id="365" w:name="ref-dye_comparing_2016"/>
+      <w:bookmarkEnd w:id="364"/>
       <w:r>
         <w:t xml:space="preserve">Dye, A., Barker Plotkin, A., Bishop, D., Pederson, N., Poulter, B., &amp; </w:t>
       </w:r>
@@ -11515,8 +11788,8 @@
       <w:pPr>
         <w:pStyle w:val="Bibliography"/>
       </w:pPr>
-      <w:bookmarkStart w:id="328" w:name="ref-elling_dendroecological_2009"/>
-      <w:bookmarkEnd w:id="327"/>
+      <w:bookmarkStart w:id="366" w:name="ref-elling_dendroecological_2009"/>
+      <w:bookmarkEnd w:id="365"/>
       <w:r>
         <w:lastRenderedPageBreak/>
         <w:t xml:space="preserve">Elling, W., Dittmar, C., </w:t>
@@ -11568,8 +11841,8 @@
       <w:pPr>
         <w:pStyle w:val="Bibliography"/>
       </w:pPr>
-      <w:bookmarkStart w:id="329" w:name="ref-enquist_global_2002"/>
-      <w:bookmarkEnd w:id="328"/>
+      <w:bookmarkStart w:id="367" w:name="ref-enquist_global_2002"/>
+      <w:bookmarkEnd w:id="366"/>
       <w:proofErr w:type="spellStart"/>
       <w:r>
         <w:t>Enquist</w:t>
@@ -11617,8 +11890,8 @@
       <w:pPr>
         <w:pStyle w:val="Bibliography"/>
       </w:pPr>
-      <w:bookmarkStart w:id="330" w:name="ref-esper_divergence_2009"/>
-      <w:bookmarkEnd w:id="329"/>
+      <w:bookmarkStart w:id="368" w:name="ref-esper_divergence_2009"/>
+      <w:bookmarkEnd w:id="367"/>
       <w:r>
         <w:t xml:space="preserve">Esper, J., &amp; Frank, D. (2009). Divergence pitfalls in tree-ring research. </w:t>
       </w:r>
@@ -11653,8 +11926,8 @@
       <w:pPr>
         <w:pStyle w:val="Bibliography"/>
       </w:pPr>
-      <w:bookmarkStart w:id="331" w:name="ref-evans_fusing_2017"/>
-      <w:bookmarkEnd w:id="330"/>
+      <w:bookmarkStart w:id="369" w:name="ref-evans_fusing_2017"/>
+      <w:bookmarkEnd w:id="368"/>
       <w:r>
         <w:t xml:space="preserve">Evans, M. E. K., Falk, D. A., Arizpe, A., </w:t>
       </w:r>
@@ -11705,8 +11978,8 @@
       <w:pPr>
         <w:pStyle w:val="Bibliography"/>
       </w:pPr>
-      <w:bookmarkStart w:id="332" w:name="ref-finzi_carbon_2020"/>
-      <w:bookmarkEnd w:id="331"/>
+      <w:bookmarkStart w:id="370" w:name="ref-finzi_carbon_2020"/>
+      <w:bookmarkEnd w:id="369"/>
       <w:proofErr w:type="spellStart"/>
       <w:r>
         <w:t>Finzi</w:t>
@@ -11786,8 +12059,8 @@
       <w:pPr>
         <w:pStyle w:val="Bibliography"/>
       </w:pPr>
-      <w:bookmarkStart w:id="333" w:name="ref-forrester_does_2021"/>
-      <w:bookmarkEnd w:id="332"/>
+      <w:bookmarkStart w:id="371" w:name="ref-forrester_does_2021"/>
+      <w:bookmarkEnd w:id="370"/>
       <w:r>
         <w:t xml:space="preserve">Forrester, D. I. (2021). Does individual-tree biomass growth increase continuously with tree size? </w:t>
       </w:r>
@@ -11822,8 +12095,8 @@
       <w:pPr>
         <w:pStyle w:val="Bibliography"/>
       </w:pPr>
-      <w:bookmarkStart w:id="334" w:name="ref-foster_predicting_2016"/>
-      <w:bookmarkEnd w:id="333"/>
+      <w:bookmarkStart w:id="372" w:name="ref-foster_predicting_2016"/>
+      <w:bookmarkEnd w:id="371"/>
       <w:r>
         <w:t xml:space="preserve">Foster, J. R., Finley, A. O., D’Amato, A. W., Bradford, J. B., &amp; Banerjee, S. (2016). Predicting tree biomass growth in the </w:t>
       </w:r>
@@ -11866,8 +12139,8 @@
       <w:pPr>
         <w:pStyle w:val="Bibliography"/>
       </w:pPr>
-      <w:bookmarkStart w:id="335" w:name="ref-friedlingstein_climatecarbon_2006"/>
-      <w:bookmarkEnd w:id="334"/>
+      <w:bookmarkStart w:id="373" w:name="ref-friedlingstein_climatecarbon_2006"/>
+      <w:bookmarkEnd w:id="372"/>
       <w:proofErr w:type="spellStart"/>
       <w:r>
         <w:t>Friedlingstein</w:t>
@@ -11979,8 +12252,8 @@
       <w:pPr>
         <w:pStyle w:val="Bibliography"/>
       </w:pPr>
-      <w:bookmarkStart w:id="336" w:name="ref-fritts_tree_1976"/>
-      <w:bookmarkEnd w:id="335"/>
+      <w:bookmarkStart w:id="374" w:name="ref-fritts_tree_1976"/>
+      <w:bookmarkEnd w:id="373"/>
       <w:r>
         <w:t xml:space="preserve">Fritts, H. C. (1976). </w:t>
       </w:r>
@@ -11998,8 +12271,8 @@
       <w:pPr>
         <w:pStyle w:val="Bibliography"/>
       </w:pPr>
-      <w:bookmarkStart w:id="337" w:name="ref-fritts_dendroecology_1989"/>
-      <w:bookmarkEnd w:id="336"/>
+      <w:bookmarkStart w:id="375" w:name="ref-fritts_dendroecology_1989"/>
+      <w:bookmarkEnd w:id="374"/>
       <w:r>
         <w:t xml:space="preserve">Fritts, H. C., &amp; </w:t>
       </w:r>
@@ -12049,8 +12322,8 @@
       <w:pPr>
         <w:pStyle w:val="Bibliography"/>
       </w:pPr>
-      <w:bookmarkStart w:id="338" w:name="ref-gillerot_tree_2020"/>
-      <w:bookmarkEnd w:id="337"/>
+      <w:bookmarkStart w:id="376" w:name="ref-gillerot_tree_2020"/>
+      <w:bookmarkEnd w:id="375"/>
       <w:proofErr w:type="spellStart"/>
       <w:r>
         <w:t>Gillerot</w:t>
@@ -12105,8 +12378,8 @@
       <w:pPr>
         <w:pStyle w:val="Bibliography"/>
       </w:pPr>
-      <w:bookmarkStart w:id="339" w:name="ref-girardin_no_2016"/>
-      <w:bookmarkEnd w:id="338"/>
+      <w:bookmarkStart w:id="377" w:name="ref-girardin_no_2016"/>
+      <w:bookmarkEnd w:id="376"/>
       <w:r>
         <w:lastRenderedPageBreak/>
         <w:t xml:space="preserve">Girardin, M. P., </w:t>
@@ -12166,8 +12439,8 @@
       <w:pPr>
         <w:pStyle w:val="Bibliography"/>
       </w:pPr>
-      <w:bookmarkStart w:id="340" w:name="X81070c8dded57796bffe4e046459a048702f082"/>
-      <w:bookmarkEnd w:id="339"/>
+      <w:bookmarkStart w:id="378" w:name="X81070c8dded57796bffe4e046459a048702f082"/>
+      <w:bookmarkEnd w:id="377"/>
       <w:r>
         <w:t>Gonzalez-</w:t>
       </w:r>
@@ -12253,8 +12526,8 @@
       <w:pPr>
         <w:pStyle w:val="Bibliography"/>
       </w:pPr>
-      <w:bookmarkStart w:id="341" w:name="ref-goulden_patterns_2011"/>
-      <w:bookmarkEnd w:id="340"/>
+      <w:bookmarkStart w:id="379" w:name="ref-goulden_patterns_2011"/>
+      <w:bookmarkEnd w:id="378"/>
       <w:proofErr w:type="spellStart"/>
       <w:r>
         <w:t>Goulden</w:t>
@@ -12302,8 +12575,8 @@
       <w:pPr>
         <w:pStyle w:val="Bibliography"/>
       </w:pPr>
-      <w:bookmarkStart w:id="342" w:name="ref-graumlich_long-term_1989"/>
-      <w:bookmarkEnd w:id="341"/>
+      <w:bookmarkStart w:id="380" w:name="ref-graumlich_long-term_1989"/>
+      <w:bookmarkEnd w:id="379"/>
       <w:proofErr w:type="spellStart"/>
       <w:r>
         <w:t>Graumlich</w:t>
@@ -12343,8 +12616,8 @@
       <w:pPr>
         <w:pStyle w:val="Bibliography"/>
       </w:pPr>
-      <w:bookmarkStart w:id="343" w:name="ref-groenendijk_no_2015"/>
-      <w:bookmarkEnd w:id="342"/>
+      <w:bookmarkStart w:id="381" w:name="ref-groenendijk_no_2015"/>
+      <w:bookmarkEnd w:id="380"/>
       <w:proofErr w:type="spellStart"/>
       <w:r>
         <w:t>Groenendijk</w:t>
@@ -12424,8 +12697,8 @@
       <w:pPr>
         <w:pStyle w:val="Bibliography"/>
       </w:pPr>
-      <w:bookmarkStart w:id="344" w:name="ref-hacket-pain_consistent_2016"/>
-      <w:bookmarkEnd w:id="343"/>
+      <w:bookmarkStart w:id="382" w:name="ref-hacket-pain_consistent_2016"/>
+      <w:bookmarkEnd w:id="381"/>
       <w:proofErr w:type="spellStart"/>
       <w:r>
         <w:t>Hacket</w:t>
@@ -12465,8 +12738,8 @@
       <w:pPr>
         <w:pStyle w:val="Bibliography"/>
       </w:pPr>
-      <w:bookmarkStart w:id="345" w:name="ref-hararuk_tree_2019"/>
-      <w:bookmarkEnd w:id="344"/>
+      <w:bookmarkStart w:id="383" w:name="ref-hararuk_tree_2019"/>
+      <w:bookmarkEnd w:id="382"/>
       <w:proofErr w:type="spellStart"/>
       <w:r>
         <w:t>Hararuk</w:t>
@@ -12523,8 +12796,8 @@
       <w:pPr>
         <w:pStyle w:val="Bibliography"/>
       </w:pPr>
-      <w:bookmarkStart w:id="346" w:name="ref-harris_updated_2014"/>
-      <w:bookmarkEnd w:id="345"/>
+      <w:bookmarkStart w:id="384" w:name="ref-harris_updated_2014"/>
+      <w:bookmarkEnd w:id="383"/>
       <w:r>
         <w:t xml:space="preserve">Harris, I., Jones, P. D., Osborn, T. J., &amp; Lister, D. H. (2014). Updated high-resolution grids of monthly climatic observations - the CRU TS3.10 Dataset. </w:t>
       </w:r>
@@ -12559,8 +12832,8 @@
       <w:pPr>
         <w:pStyle w:val="Bibliography"/>
       </w:pPr>
-      <w:bookmarkStart w:id="347" w:name="ref-harris_version_2020"/>
-      <w:bookmarkEnd w:id="346"/>
+      <w:bookmarkStart w:id="385" w:name="ref-harris_version_2020"/>
+      <w:bookmarkEnd w:id="384"/>
       <w:r>
         <w:t xml:space="preserve">Harris, Ian, Osborn, T. J., Jones, P., &amp; Lister, D. (2020). Version 4 of the CRU TS monthly high-resolution gridded multivariate climate dataset. </w:t>
       </w:r>
@@ -12595,8 +12868,8 @@
       <w:pPr>
         <w:pStyle w:val="Bibliography"/>
       </w:pPr>
-      <w:bookmarkStart w:id="348" w:name="ref-helcoski_growing_2019"/>
-      <w:bookmarkEnd w:id="347"/>
+      <w:bookmarkStart w:id="386" w:name="ref-helcoski_growing_2019"/>
+      <w:bookmarkEnd w:id="385"/>
       <w:proofErr w:type="spellStart"/>
       <w:r>
         <w:t>Helcoski</w:t>
@@ -12644,8 +12917,8 @@
       <w:pPr>
         <w:pStyle w:val="Bibliography"/>
       </w:pPr>
-      <w:bookmarkStart w:id="349" w:name="ref-hember_tree_2019"/>
-      <w:bookmarkEnd w:id="348"/>
+      <w:bookmarkStart w:id="387" w:name="ref-hember_tree_2019"/>
+      <w:bookmarkEnd w:id="386"/>
       <w:proofErr w:type="spellStart"/>
       <w:r>
         <w:lastRenderedPageBreak/>
@@ -12702,8 +12975,8 @@
       <w:pPr>
         <w:pStyle w:val="Bibliography"/>
       </w:pPr>
-      <w:bookmarkStart w:id="350" w:name="ref-kaspar_species-specific_nodate"/>
-      <w:bookmarkEnd w:id="349"/>
+      <w:bookmarkStart w:id="388" w:name="ref-kaspar_species-specific_nodate"/>
+      <w:bookmarkEnd w:id="387"/>
       <w:proofErr w:type="spellStart"/>
       <w:r>
         <w:t>Kašpar</w:t>
@@ -12750,8 +13023,8 @@
       <w:pPr>
         <w:pStyle w:val="Bibliography"/>
       </w:pPr>
-      <w:bookmarkStart w:id="351" w:name="ref-klesse_sampling_2018"/>
-      <w:bookmarkEnd w:id="350"/>
+      <w:bookmarkStart w:id="389" w:name="ref-klesse_sampling_2018"/>
+      <w:bookmarkEnd w:id="388"/>
       <w:proofErr w:type="spellStart"/>
       <w:r>
         <w:t>Klesse</w:t>
@@ -12799,8 +13072,8 @@
       <w:pPr>
         <w:pStyle w:val="Bibliography"/>
       </w:pPr>
-      <w:bookmarkStart w:id="352" w:name="ref-klesse_amplifying_2020"/>
-      <w:bookmarkEnd w:id="351"/>
+      <w:bookmarkStart w:id="390" w:name="ref-klesse_amplifying_2020"/>
+      <w:bookmarkEnd w:id="389"/>
       <w:proofErr w:type="spellStart"/>
       <w:r>
         <w:t>Klesse</w:t>
@@ -12855,8 +13128,8 @@
       <w:pPr>
         <w:pStyle w:val="Bibliography"/>
       </w:pPr>
-      <w:bookmarkStart w:id="353" w:name="ref-kumarathunge_acclimation_2019"/>
-      <w:bookmarkEnd w:id="352"/>
+      <w:bookmarkStart w:id="391" w:name="ref-kumarathunge_acclimation_2019"/>
+      <w:bookmarkEnd w:id="390"/>
       <w:proofErr w:type="spellStart"/>
       <w:r>
         <w:t>Kumarathunge</w:t>
@@ -12968,8 +13241,8 @@
       <w:pPr>
         <w:pStyle w:val="Bibliography"/>
       </w:pPr>
-      <w:bookmarkStart w:id="354" w:name="ref-levesque_water_2017"/>
-      <w:bookmarkEnd w:id="353"/>
+      <w:bookmarkStart w:id="392" w:name="ref-levesque_water_2017"/>
+      <w:bookmarkEnd w:id="391"/>
       <w:r>
         <w:t>Levesque, M., Andreu-</w:t>
       </w:r>
@@ -13021,8 +13294,8 @@
       <w:pPr>
         <w:pStyle w:val="Bibliography"/>
       </w:pPr>
-      <w:bookmarkStart w:id="355" w:name="ref-ljungqvist_assessing_2020"/>
-      <w:bookmarkEnd w:id="354"/>
+      <w:bookmarkStart w:id="393" w:name="ref-ljungqvist_assessing_2020"/>
+      <w:bookmarkEnd w:id="392"/>
       <w:proofErr w:type="spellStart"/>
       <w:r>
         <w:t>Ljungqvist</w:t>
@@ -13120,8 +13393,8 @@
       <w:pPr>
         <w:pStyle w:val="Bibliography"/>
       </w:pPr>
-      <w:bookmarkStart w:id="356" w:name="ref-mathias_disentangling_2018"/>
-      <w:bookmarkEnd w:id="355"/>
+      <w:bookmarkStart w:id="394" w:name="ref-mathias_disentangling_2018"/>
+      <w:bookmarkEnd w:id="393"/>
       <w:r>
         <w:t xml:space="preserve">Mathias, J. M., &amp; Thomas, R. B. (2018). Disentangling the effects of acidic air pollution, atmospheric CO </w:t>
       </w:r>
@@ -13161,8 +13434,8 @@
       <w:pPr>
         <w:pStyle w:val="Bibliography"/>
       </w:pPr>
-      <w:bookmarkStart w:id="357" w:name="ref-maxwell_declining_2016"/>
-      <w:bookmarkEnd w:id="356"/>
+      <w:bookmarkStart w:id="395" w:name="ref-maxwell_declining_2016"/>
+      <w:bookmarkEnd w:id="394"/>
       <w:r>
         <w:t xml:space="preserve">Maxwell, J. T., Harley, G. L., &amp; Robeson, S. M. (2016). On the declining relationship between tree growth and climate in the Midwest United States: The fading drought signal. </w:t>
       </w:r>
@@ -13197,8 +13470,8 @@
       <w:pPr>
         <w:pStyle w:val="Bibliography"/>
       </w:pPr>
-      <w:bookmarkStart w:id="358" w:name="ref-mcdowell_pervasive_2020"/>
-      <w:bookmarkEnd w:id="357"/>
+      <w:bookmarkStart w:id="396" w:name="ref-mcdowell_pervasive_2020"/>
+      <w:bookmarkEnd w:id="395"/>
       <w:r>
         <w:t xml:space="preserve">McDowell, N. G., Allen, C. D., Anderson-Teixeira, K., </w:t>
       </w:r>
@@ -13297,8 +13570,8 @@
       <w:pPr>
         <w:pStyle w:val="Bibliography"/>
       </w:pPr>
-      <w:bookmarkStart w:id="359" w:name="ref-mcgregor_tree_2020"/>
-      <w:bookmarkEnd w:id="358"/>
+      <w:bookmarkStart w:id="397" w:name="ref-mcgregor_tree_2020"/>
+      <w:bookmarkEnd w:id="396"/>
       <w:r>
         <w:lastRenderedPageBreak/>
         <w:t xml:space="preserve">McGregor, I. R., </w:t>
@@ -13365,8 +13638,8 @@
       <w:pPr>
         <w:pStyle w:val="Bibliography"/>
       </w:pPr>
-      <w:bookmarkStart w:id="360" w:name="ref-meakem_role_2018"/>
-      <w:bookmarkEnd w:id="359"/>
+      <w:bookmarkStart w:id="398" w:name="ref-meakem_role_2018"/>
+      <w:bookmarkEnd w:id="397"/>
       <w:proofErr w:type="spellStart"/>
       <w:r>
         <w:t>Meakem</w:t>
@@ -13414,8 +13687,8 @@
       <w:pPr>
         <w:pStyle w:val="Bibliography"/>
       </w:pPr>
-      <w:bookmarkStart w:id="361" w:name="ref-meko_seascorr_2011"/>
-      <w:bookmarkEnd w:id="360"/>
+      <w:bookmarkStart w:id="399" w:name="ref-meko_seascorr_2011"/>
+      <w:bookmarkEnd w:id="398"/>
       <w:r>
         <w:t xml:space="preserve">Meko, D. M., </w:t>
       </w:r>
@@ -13474,8 +13747,8 @@
       <w:pPr>
         <w:pStyle w:val="Bibliography"/>
       </w:pPr>
-      <w:bookmarkStart w:id="362" w:name="ref-muller-landau_testing_2006"/>
-      <w:bookmarkEnd w:id="361"/>
+      <w:bookmarkStart w:id="400" w:name="ref-muller-landau_testing_2006"/>
+      <w:bookmarkEnd w:id="399"/>
       <w:r>
         <w:t xml:space="preserve">Muller-Landau, H. C., Condit, R. S., </w:t>
       </w:r>
@@ -13574,8 +13847,8 @@
       <w:pPr>
         <w:pStyle w:val="Bibliography"/>
       </w:pPr>
-      <w:bookmarkStart w:id="363" w:name="ref-naimi_where_2014"/>
-      <w:bookmarkEnd w:id="362"/>
+      <w:bookmarkStart w:id="401" w:name="ref-naimi_where_2014"/>
+      <w:bookmarkEnd w:id="400"/>
       <w:proofErr w:type="spellStart"/>
       <w:r>
         <w:t>Naimi</w:t>
@@ -13625,8 +13898,8 @@
       <w:pPr>
         <w:pStyle w:val="Bibliography"/>
       </w:pPr>
-      <w:bookmarkStart w:id="364" w:name="ref-nehrbassahles_influence_2014"/>
-      <w:bookmarkEnd w:id="363"/>
+      <w:bookmarkStart w:id="402" w:name="ref-nehrbassahles_influence_2014"/>
+      <w:bookmarkEnd w:id="401"/>
       <w:proofErr w:type="spellStart"/>
       <w:r>
         <w:t>Nehrbass</w:t>
@@ -13706,8 +13979,8 @@
       <w:pPr>
         <w:pStyle w:val="Bibliography"/>
       </w:pPr>
-      <w:bookmarkStart w:id="365" w:name="ref-nock_longterm_2011"/>
-      <w:bookmarkEnd w:id="364"/>
+      <w:bookmarkStart w:id="403" w:name="ref-nock_longterm_2011"/>
+      <w:bookmarkEnd w:id="402"/>
       <w:r>
         <w:t xml:space="preserve">Nock, C. A., Baker, P. J., </w:t>
       </w:r>
@@ -13774,8 +14047,8 @@
       <w:pPr>
         <w:pStyle w:val="Bibliography"/>
       </w:pPr>
-      <w:bookmarkStart w:id="366" w:name="ref-pederson_framework_2020"/>
-      <w:bookmarkEnd w:id="365"/>
+      <w:bookmarkStart w:id="404" w:name="ref-pederson_framework_2020"/>
+      <w:bookmarkEnd w:id="403"/>
       <w:r>
         <w:t xml:space="preserve">Pederson, N., Leland, C., Bishop, D. A., Pearl, J. K., </w:t>
       </w:r>
@@ -13842,8 +14115,8 @@
       <w:pPr>
         <w:pStyle w:val="Bibliography"/>
       </w:pPr>
-      <w:bookmarkStart w:id="367" w:name="ref-peltier_tree_2020"/>
-      <w:bookmarkEnd w:id="366"/>
+      <w:bookmarkStart w:id="405" w:name="ref-peltier_tree_2020"/>
+      <w:bookmarkEnd w:id="404"/>
       <w:r>
         <w:t xml:space="preserve">Peltier, D. M. P., &amp; Ogle, K. (2020). Tree growth sensitivity to climate is temporally variable. </w:t>
       </w:r>
@@ -13878,8 +14151,8 @@
       <w:pPr>
         <w:pStyle w:val="Bibliography"/>
       </w:pPr>
-      <w:bookmarkStart w:id="368" w:name="ref-peters_detecting_2015"/>
-      <w:bookmarkEnd w:id="367"/>
+      <w:bookmarkStart w:id="406" w:name="ref-peters_detecting_2015"/>
+      <w:bookmarkEnd w:id="405"/>
       <w:r>
         <w:t xml:space="preserve">Peters, R. L., </w:t>
       </w:r>
@@ -13938,8 +14211,8 @@
       <w:pPr>
         <w:pStyle w:val="Bibliography"/>
       </w:pPr>
-      <w:bookmarkStart w:id="369" w:name="ref-pregitzer_carbon_2004"/>
-      <w:bookmarkEnd w:id="368"/>
+      <w:bookmarkStart w:id="407" w:name="ref-pregitzer_carbon_2004"/>
+      <w:bookmarkEnd w:id="406"/>
       <w:proofErr w:type="spellStart"/>
       <w:r>
         <w:lastRenderedPageBreak/>
@@ -13980,8 +14253,8 @@
       <w:pPr>
         <w:pStyle w:val="Bibliography"/>
       </w:pPr>
-      <w:bookmarkStart w:id="370" w:name="ref-pretzsch_drought_2018"/>
-      <w:bookmarkEnd w:id="369"/>
+      <w:bookmarkStart w:id="408" w:name="ref-pretzsch_drought_2018"/>
+      <w:bookmarkEnd w:id="407"/>
       <w:proofErr w:type="spellStart"/>
       <w:r>
         <w:t>Pretzsch</w:t>
@@ -14045,8 +14318,8 @@
       <w:pPr>
         <w:pStyle w:val="Bibliography"/>
       </w:pPr>
-      <w:bookmarkStart w:id="371" w:name="ref-rayback_dendroecological_2020"/>
-      <w:bookmarkEnd w:id="370"/>
+      <w:bookmarkStart w:id="409" w:name="ref-rayback_dendroecological_2020"/>
+      <w:bookmarkEnd w:id="408"/>
       <w:proofErr w:type="spellStart"/>
       <w:r>
         <w:t>Rayback</w:t>
@@ -14104,8 +14377,8 @@
       <w:pPr>
         <w:pStyle w:val="Bibliography"/>
       </w:pPr>
-      <w:bookmarkStart w:id="372" w:name="ref-rejoumechain_biomass_2017"/>
-      <w:bookmarkEnd w:id="371"/>
+      <w:bookmarkStart w:id="410" w:name="ref-rejoumechain_biomass_2017"/>
+      <w:bookmarkEnd w:id="409"/>
       <w:proofErr w:type="spellStart"/>
       <w:r>
         <w:t>Réjou-Méchain</w:t>
@@ -14169,8 +14442,8 @@
       <w:pPr>
         <w:pStyle w:val="Bibliography"/>
       </w:pPr>
-      <w:bookmarkStart w:id="373" w:name="ref-rollinson_climate_2021"/>
-      <w:bookmarkEnd w:id="372"/>
+      <w:bookmarkStart w:id="411" w:name="ref-rollinson_climate_2021"/>
+      <w:bookmarkEnd w:id="410"/>
       <w:r>
         <w:t xml:space="preserve">Rollinson, C. R., Alexander, M. R., Dye, A. W., Moore, D. J. P., Pederson, N., &amp; </w:t>
       </w:r>
@@ -14213,8 +14486,8 @@
       <w:pPr>
         <w:pStyle w:val="Bibliography"/>
       </w:pPr>
-      <w:bookmarkStart w:id="374" w:name="ref-rossi_age-dependent_2007"/>
-      <w:bookmarkEnd w:id="373"/>
+      <w:bookmarkStart w:id="412" w:name="ref-rossi_age-dependent_2007"/>
+      <w:bookmarkEnd w:id="411"/>
       <w:r>
         <w:t xml:space="preserve">Rossi, S., </w:t>
       </w:r>
@@ -14281,8 +14554,8 @@
       <w:pPr>
         <w:pStyle w:val="Bibliography"/>
       </w:pPr>
-      <w:bookmarkStart w:id="375" w:name="ref-sanchez-salguero_disentangling_2015"/>
-      <w:bookmarkEnd w:id="374"/>
+      <w:bookmarkStart w:id="413" w:name="ref-sanchez-salguero_disentangling_2015"/>
+      <w:bookmarkEnd w:id="412"/>
       <w:r>
         <w:t xml:space="preserve">Sánchez-Salguero, R., Linares, J. C., </w:t>
       </w:r>
@@ -14365,8 +14638,8 @@
       <w:pPr>
         <w:pStyle w:val="Bibliography"/>
       </w:pPr>
-      <w:bookmarkStart w:id="376" w:name="ref-schelhaas_species-specific_2018"/>
-      <w:bookmarkEnd w:id="375"/>
+      <w:bookmarkStart w:id="414" w:name="ref-schelhaas_species-specific_2018"/>
+      <w:bookmarkEnd w:id="413"/>
       <w:proofErr w:type="spellStart"/>
       <w:r>
         <w:t>Schelhaas</w:t>
@@ -14494,8 +14767,8 @@
       <w:pPr>
         <w:pStyle w:val="Bibliography"/>
       </w:pPr>
-      <w:bookmarkStart w:id="377" w:name="ref-sheil_does_2017"/>
-      <w:bookmarkEnd w:id="376"/>
+      <w:bookmarkStart w:id="415" w:name="ref-sheil_does_2017"/>
+      <w:bookmarkEnd w:id="414"/>
       <w:proofErr w:type="spellStart"/>
       <w:r>
         <w:t>Sheil</w:t>
@@ -14583,8 +14856,8 @@
       <w:pPr>
         <w:pStyle w:val="Bibliography"/>
       </w:pPr>
-      <w:bookmarkStart w:id="378" w:name="ref-sniderhan_growth_2016"/>
-      <w:bookmarkEnd w:id="377"/>
+      <w:bookmarkStart w:id="416" w:name="ref-sniderhan_growth_2016"/>
+      <w:bookmarkEnd w:id="415"/>
       <w:proofErr w:type="spellStart"/>
       <w:r>
         <w:t>Sniderhan</w:t>
@@ -14665,8 +14938,8 @@
       <w:pPr>
         <w:pStyle w:val="Bibliography"/>
       </w:pPr>
-      <w:bookmarkStart w:id="379" w:name="ref-speer_fundamentals_2010"/>
-      <w:bookmarkEnd w:id="378"/>
+      <w:bookmarkStart w:id="417" w:name="ref-speer_fundamentals_2010"/>
+      <w:bookmarkEnd w:id="416"/>
       <w:r>
         <w:t xml:space="preserve">Speer, J. H. (2010). </w:t>
       </w:r>
@@ -14684,8 +14957,8 @@
       <w:pPr>
         <w:pStyle w:val="Bibliography"/>
       </w:pPr>
-      <w:bookmarkStart w:id="380" w:name="ref-stephenson_rate_2014"/>
-      <w:bookmarkEnd w:id="379"/>
+      <w:bookmarkStart w:id="418" w:name="ref-stephenson_rate_2014"/>
+      <w:bookmarkEnd w:id="417"/>
       <w:r>
         <w:lastRenderedPageBreak/>
         <w:t xml:space="preserve">Stephenson, N. L., Das, A. J., Condit, R., Russo, S. E., Baker, P. J., Beckman, N. G., </w:t>
@@ -14769,8 +15042,8 @@
       <w:pPr>
         <w:pStyle w:val="Bibliography"/>
       </w:pPr>
-      <w:bookmarkStart w:id="381" w:name="ref-stokes_introduction_1968"/>
-      <w:bookmarkEnd w:id="380"/>
+      <w:bookmarkStart w:id="419" w:name="ref-stokes_introduction_1968"/>
+      <w:bookmarkEnd w:id="418"/>
       <w:r>
         <w:t xml:space="preserve">Stokes, M. A. (1968). </w:t>
       </w:r>
@@ -14788,8 +15061,8 @@
       <w:pPr>
         <w:pStyle w:val="Bibliography"/>
       </w:pPr>
-      <w:bookmarkStart w:id="382" w:name="ref-sullivan_long-term_2020"/>
-      <w:bookmarkEnd w:id="381"/>
+      <w:bookmarkStart w:id="420" w:name="ref-sullivan_long-term_2020"/>
+      <w:bookmarkEnd w:id="419"/>
       <w:r>
         <w:t xml:space="preserve">Sullivan, M. J. P., Lewis, S. L., </w:t>
       </w:r>
@@ -14912,8 +15185,8 @@
       <w:pPr>
         <w:pStyle w:val="Bibliography"/>
       </w:pPr>
-      <w:bookmarkStart w:id="383" w:name="ref-sullivan_effect_2016"/>
-      <w:bookmarkEnd w:id="382"/>
+      <w:bookmarkStart w:id="421" w:name="ref-sullivan_effect_2016"/>
+      <w:bookmarkEnd w:id="420"/>
       <w:r>
         <w:t xml:space="preserve">Sullivan, P. F., Pattison, R. R., Brownlee, A. H., Cahoon, S. M. P., &amp; Hollingsworth, T. N. (2016). Effect of tree-ring detrending method on apparent growth trends of black and white spruce in interior Alaska. </w:t>
       </w:r>
@@ -14948,8 +15221,8 @@
       <w:pPr>
         <w:pStyle w:val="Bibliography"/>
       </w:pPr>
-      <w:bookmarkStart w:id="384" w:name="ref-samonil_individual-based_2013"/>
-      <w:bookmarkEnd w:id="383"/>
+      <w:bookmarkStart w:id="422" w:name="ref-samonil_individual-based_2013"/>
+      <w:bookmarkEnd w:id="421"/>
       <w:proofErr w:type="spellStart"/>
       <w:r>
         <w:t>Šamonil</w:t>
@@ -15037,8 +15310,8 @@
       <w:pPr>
         <w:pStyle w:val="Bibliography"/>
       </w:pPr>
-      <w:bookmarkStart w:id="385" w:name="ref-samonil_long-term_2008"/>
-      <w:bookmarkEnd w:id="384"/>
+      <w:bookmarkStart w:id="423" w:name="ref-samonil_long-term_2008"/>
+      <w:bookmarkEnd w:id="422"/>
       <w:proofErr w:type="spellStart"/>
       <w:r>
         <w:t>Šamonil</w:t>
@@ -15094,8 +15367,8 @@
       <w:pPr>
         <w:pStyle w:val="Bibliography"/>
       </w:pPr>
-      <w:bookmarkStart w:id="386" w:name="ref-teets_linking_2018"/>
-      <w:bookmarkEnd w:id="385"/>
+      <w:bookmarkStart w:id="424" w:name="ref-teets_linking_2018"/>
+      <w:bookmarkEnd w:id="423"/>
       <w:proofErr w:type="spellStart"/>
       <w:r>
         <w:t>Teets</w:t>
@@ -15151,8 +15424,8 @@
       <w:pPr>
         <w:pStyle w:val="Bibliography"/>
       </w:pPr>
-      <w:bookmarkStart w:id="387" w:name="ref-teets_quantifying_2018"/>
-      <w:bookmarkEnd w:id="386"/>
+      <w:bookmarkStart w:id="425" w:name="ref-teets_quantifying_2018"/>
+      <w:bookmarkEnd w:id="424"/>
       <w:proofErr w:type="spellStart"/>
       <w:r>
         <w:t>Teets</w:t>
@@ -15208,8 +15481,8 @@
       <w:pPr>
         <w:pStyle w:val="Bibliography"/>
       </w:pPr>
-      <w:bookmarkStart w:id="388" w:name="ref-meinzer_age-related_2011"/>
-      <w:bookmarkEnd w:id="387"/>
+      <w:bookmarkStart w:id="426" w:name="ref-meinzer_age-related_2011"/>
+      <w:bookmarkEnd w:id="425"/>
       <w:r>
         <w:t xml:space="preserve">Thomas, S. C. (2011). Age-Related Changes in Tree Growth and Functional Biology: The Role of Reproduction. In F. C. </w:t>
       </w:r>
@@ -15251,8 +15524,8 @@
       <w:pPr>
         <w:pStyle w:val="Bibliography"/>
       </w:pPr>
-      <w:bookmarkStart w:id="389" w:name="ref-tolwinski-ward_bayesian_2013"/>
-      <w:bookmarkEnd w:id="388"/>
+      <w:bookmarkStart w:id="427" w:name="ref-tolwinski-ward_bayesian_2013"/>
+      <w:bookmarkEnd w:id="426"/>
       <w:proofErr w:type="spellStart"/>
       <w:r>
         <w:t>Tolwinski</w:t>
@@ -15300,8 +15573,8 @@
       <w:pPr>
         <w:pStyle w:val="Bibliography"/>
       </w:pPr>
-      <w:bookmarkStart w:id="390" w:name="ref-touchan_millennial_2011"/>
-      <w:bookmarkEnd w:id="389"/>
+      <w:bookmarkStart w:id="428" w:name="ref-touchan_millennial_2011"/>
+      <w:bookmarkEnd w:id="427"/>
       <w:proofErr w:type="spellStart"/>
       <w:r>
         <w:lastRenderedPageBreak/>
@@ -15350,8 +15623,8 @@
       <w:pPr>
         <w:pStyle w:val="Bibliography"/>
       </w:pPr>
-      <w:bookmarkStart w:id="391" w:name="ref-trouillier_size_2019"/>
-      <w:bookmarkEnd w:id="390"/>
+      <w:bookmarkStart w:id="429" w:name="ref-trouillier_size_2019"/>
+      <w:bookmarkEnd w:id="428"/>
       <w:proofErr w:type="spellStart"/>
       <w:r>
         <w:t>Trouillier</w:t>
@@ -15439,8 +15712,8 @@
       <w:pPr>
         <w:pStyle w:val="Bibliography"/>
       </w:pPr>
-      <w:bookmarkStart w:id="392" w:name="ref-tumajer_increasing_2017"/>
-      <w:bookmarkEnd w:id="391"/>
+      <w:bookmarkStart w:id="430" w:name="ref-tumajer_increasing_2017"/>
+      <w:bookmarkEnd w:id="429"/>
       <w:proofErr w:type="spellStart"/>
       <w:r>
         <w:t>Tumajer</w:t>
@@ -15504,8 +15777,8 @@
       <w:pPr>
         <w:pStyle w:val="Bibliography"/>
       </w:pPr>
-      <w:bookmarkStart w:id="393" w:name="ref-van_de_pol_identifying_2016"/>
-      <w:bookmarkEnd w:id="392"/>
+      <w:bookmarkStart w:id="431" w:name="ref-van_de_pol_identifying_2016"/>
+      <w:bookmarkEnd w:id="430"/>
       <w:r>
         <w:t xml:space="preserve">van de Pol, M., Bailey, L. D., McLean, N., </w:t>
       </w:r>
@@ -15548,8 +15821,8 @@
       <w:pPr>
         <w:pStyle w:val="Bibliography"/>
       </w:pPr>
-      <w:bookmarkStart w:id="394" w:name="ref-van_der_sleen_no_2015"/>
-      <w:bookmarkEnd w:id="393"/>
+      <w:bookmarkStart w:id="432" w:name="ref-van_der_sleen_no_2015"/>
+      <w:bookmarkEnd w:id="431"/>
       <w:r>
         <w:t xml:space="preserve">van der </w:t>
       </w:r>
@@ -15640,8 +15913,8 @@
       <w:pPr>
         <w:pStyle w:val="Bibliography"/>
       </w:pPr>
-      <w:bookmarkStart w:id="395" w:name="ref-vlam_temperature_2014"/>
-      <w:bookmarkEnd w:id="394"/>
+      <w:bookmarkStart w:id="433" w:name="ref-vlam_temperature_2014"/>
+      <w:bookmarkEnd w:id="432"/>
       <w:proofErr w:type="spellStart"/>
       <w:r>
         <w:t>Vlam</w:t>
@@ -15699,8 +15972,8 @@
       <w:pPr>
         <w:pStyle w:val="Bibliography"/>
       </w:pPr>
-      <w:bookmarkStart w:id="396" w:name="ref-voelker_historical_2006"/>
-      <w:bookmarkEnd w:id="395"/>
+      <w:bookmarkStart w:id="434" w:name="ref-voelker_historical_2006"/>
+      <w:bookmarkEnd w:id="433"/>
       <w:r>
         <w:t xml:space="preserve">Voelker, S. L., </w:t>
       </w:r>
@@ -15751,8 +16024,8 @@
       <w:pPr>
         <w:pStyle w:val="Bibliography"/>
       </w:pPr>
-      <w:bookmarkStart w:id="397" w:name="ref-vrska_european_2009"/>
-      <w:bookmarkEnd w:id="396"/>
+      <w:bookmarkStart w:id="435" w:name="ref-vrska_european_2009"/>
+      <w:bookmarkEnd w:id="434"/>
       <w:proofErr w:type="spellStart"/>
       <w:r>
         <w:t>Vrška</w:t>
@@ -15824,8 +16097,8 @@
       <w:pPr>
         <w:pStyle w:val="Bibliography"/>
       </w:pPr>
-      <w:bookmarkStart w:id="398" w:name="ref-walker_integrating_2020"/>
-      <w:bookmarkEnd w:id="397"/>
+      <w:bookmarkStart w:id="436" w:name="ref-walker_integrating_2020"/>
+      <w:bookmarkEnd w:id="435"/>
       <w:r>
         <w:t xml:space="preserve">Walker, A. P., </w:t>
       </w:r>
@@ -15948,8 +16221,8 @@
       <w:pPr>
         <w:pStyle w:val="Bibliography"/>
       </w:pPr>
-      <w:bookmarkStart w:id="399" w:name="ref-williams_temperature_2013"/>
-      <w:bookmarkEnd w:id="398"/>
+      <w:bookmarkStart w:id="437" w:name="ref-williams_temperature_2013"/>
+      <w:bookmarkEnd w:id="436"/>
       <w:r>
         <w:t xml:space="preserve">Williams, A. P., Allen, C. D., </w:t>
       </w:r>
@@ -16012,8 +16285,8 @@
       <w:pPr>
         <w:pStyle w:val="Bibliography"/>
       </w:pPr>
-      <w:bookmarkStart w:id="400" w:name="ref-wilmking_global_2020"/>
-      <w:bookmarkEnd w:id="399"/>
+      <w:bookmarkStart w:id="438" w:name="ref-wilmking_global_2020"/>
+      <w:bookmarkEnd w:id="437"/>
       <w:proofErr w:type="spellStart"/>
       <w:r>
         <w:t>Wilmking</w:t>
@@ -16117,8 +16390,8 @@
       <w:pPr>
         <w:pStyle w:val="Bibliography"/>
       </w:pPr>
-      <w:bookmarkStart w:id="401" w:name="ref-wood_fast_2011"/>
-      <w:bookmarkEnd w:id="400"/>
+      <w:bookmarkStart w:id="439" w:name="ref-wood_fast_2011"/>
+      <w:bookmarkEnd w:id="438"/>
       <w:r>
         <w:t xml:space="preserve">Wood, S. N. (2011). Fast stable restricted maximum likelihood and marginal likelihood estimation of semiparametric generalized linear models: Estimation of Semiparametric Generalized Linear Models. </w:t>
       </w:r>
@@ -16153,8 +16426,8 @@
       <w:pPr>
         <w:pStyle w:val="Bibliography"/>
       </w:pPr>
-      <w:bookmarkStart w:id="402" w:name="ref-woodhouse_artificial_1999"/>
-      <w:bookmarkEnd w:id="401"/>
+      <w:bookmarkStart w:id="440" w:name="ref-woodhouse_artificial_1999"/>
+      <w:bookmarkEnd w:id="439"/>
       <w:r>
         <w:t xml:space="preserve">Woodhouse, C. A. (1999). Artificial neural networks and dendroclimatic reconstructions: An example from the Front Range, Colorado, USA: </w:t>
       </w:r>
@@ -16180,8 +16453,8 @@
       <w:pPr>
         <w:pStyle w:val="Bibliography"/>
       </w:pPr>
-      <w:bookmarkStart w:id="403" w:name="ref-zang_dendroclimatic_2013"/>
-      <w:bookmarkEnd w:id="402"/>
+      <w:bookmarkStart w:id="441" w:name="ref-zang_dendroclimatic_2013"/>
+      <w:bookmarkEnd w:id="440"/>
       <w:r>
         <w:t xml:space="preserve">Zang, C., &amp; Biondi, F. (2013). Dendroclimatic calibration in R: The </w:t>
       </w:r>
@@ -16226,8 +16499,8 @@
       <w:pPr>
         <w:pStyle w:val="Bibliography"/>
       </w:pPr>
-      <w:bookmarkStart w:id="404" w:name="ref-zang_treeclim_2015"/>
-      <w:bookmarkEnd w:id="403"/>
+      <w:bookmarkStart w:id="442" w:name="ref-zang_treeclim_2015"/>
+      <w:bookmarkEnd w:id="441"/>
       <w:r>
         <w:t xml:space="preserve">Zang, C., &amp; Biondi, F. (2015). </w:t>
       </w:r>
@@ -16277,8 +16550,8 @@
       <w:pPr>
         <w:pStyle w:val="Bibliography"/>
       </w:pPr>
-      <w:bookmarkStart w:id="405" w:name="ref-zuidema_recent_2020"/>
-      <w:bookmarkEnd w:id="404"/>
+      <w:bookmarkStart w:id="443" w:name="ref-zuidema_recent_2020"/>
+      <w:bookmarkEnd w:id="442"/>
       <w:proofErr w:type="spellStart"/>
       <w:r>
         <w:t>Zuidema</w:t>
@@ -16346,9 +16619,9 @@
           <w:t>https://doi.org/10.1111/gcb.15092</w:t>
         </w:r>
       </w:hyperlink>
-      <w:bookmarkEnd w:id="292"/>
-      <w:bookmarkEnd w:id="294"/>
-      <w:bookmarkEnd w:id="405"/>
+      <w:bookmarkEnd w:id="330"/>
+      <w:bookmarkEnd w:id="332"/>
+      <w:bookmarkEnd w:id="443"/>
     </w:p>
     <w:sectPr>
       <w:pgSz w:w="12240" w:h="15840"/>
@@ -16500,6 +16773,7 @@
         <m:r>
           <w:rPr>
             <w:rFonts w:ascii="Cambria Math" w:hAnsi="Cambria Math"/>
+            <w:highlight w:val="yellow"/>
           </w:rPr>
           <m:t>π</m:t>
         </m:r>
@@ -16509,6 +16783,7 @@
               <w:rPr>
                 <w:rFonts w:ascii="Cambria Math" w:hAnsi="Cambria Math"/>
                 <w:i/>
+                <w:highlight w:val="yellow"/>
               </w:rPr>
             </m:ctrlPr>
           </m:dPr>
@@ -16519,6 +16794,7 @@
                   <w:rPr>
                     <w:rFonts w:ascii="Cambria Math" w:hAnsi="Cambria Math"/>
                     <w:i/>
+                    <w:highlight w:val="yellow"/>
                   </w:rPr>
                 </m:ctrlPr>
               </m:sSubSupPr>
@@ -16526,6 +16802,7 @@
                 <m:r>
                   <w:rPr>
                     <w:rFonts w:ascii="Cambria Math" w:hAnsi="Cambria Math"/>
+                    <w:highlight w:val="yellow"/>
                   </w:rPr>
                   <m:t>r</m:t>
                 </m:r>
@@ -16534,6 +16811,7 @@
                 <m:r>
                   <w:rPr>
                     <w:rFonts w:ascii="Cambria Math" w:hAnsi="Cambria Math"/>
+                    <w:highlight w:val="yellow"/>
                   </w:rPr>
                   <m:t>y</m:t>
                 </m:r>
@@ -16542,6 +16820,7 @@
                 <m:r>
                   <w:rPr>
                     <w:rFonts w:ascii="Cambria Math" w:hAnsi="Cambria Math"/>
+                    <w:highlight w:val="yellow"/>
                   </w:rPr>
                   <m:t>2</m:t>
                 </m:r>
@@ -16550,6 +16829,7 @@
             <m:r>
               <w:rPr>
                 <w:rFonts w:ascii="Cambria Math" w:hAnsi="Cambria Math"/>
+                <w:highlight w:val="yellow"/>
               </w:rPr>
               <m:t>-</m:t>
             </m:r>
@@ -16559,6 +16839,7 @@
                   <w:rPr>
                     <w:rFonts w:ascii="Cambria Math" w:hAnsi="Cambria Math"/>
                     <w:i/>
+                    <w:highlight w:val="yellow"/>
                   </w:rPr>
                 </m:ctrlPr>
               </m:sSubSupPr>
@@ -16566,6 +16847,7 @@
                 <m:r>
                   <w:rPr>
                     <w:rFonts w:ascii="Cambria Math" w:hAnsi="Cambria Math"/>
+                    <w:highlight w:val="yellow"/>
                   </w:rPr>
                   <m:t>r</m:t>
                 </m:r>
@@ -16574,6 +16856,7 @@
                 <m:r>
                   <w:rPr>
                     <w:rFonts w:ascii="Cambria Math" w:hAnsi="Cambria Math"/>
+                    <w:highlight w:val="yellow"/>
                   </w:rPr>
                   <m:t>y-1</m:t>
                 </m:r>
@@ -16582,6 +16865,7 @@
                 <m:r>
                   <w:rPr>
                     <w:rFonts w:ascii="Cambria Math" w:hAnsi="Cambria Math"/>
+                    <w:highlight w:val="yellow"/>
                   </w:rPr>
                   <m:t>2</m:t>
                 </m:r>
@@ -16592,7 +16876,7 @@
       </m:oMath>
     </w:p>
   </w:comment>
-  <w:comment w:id="247" w:author="Tepley, Alan J." w:date="2021-02-26T12:18:00Z" w:initials="TAJ">
+  <w:comment w:id="285" w:author="Tepley, Alan J." w:date="2021-02-26T12:18:00Z" w:initials="TAJ">
     <w:p>
       <w:pPr>
         <w:pStyle w:val="CommentText"/>
@@ -16608,7 +16892,7 @@
       </w:r>
     </w:p>
   </w:comment>
-  <w:comment w:id="248" w:author="Tepley, Alan J." w:date="2021-02-26T12:32:00Z" w:initials="TAJ">
+  <w:comment w:id="286" w:author="Tepley, Alan J." w:date="2021-02-26T12:32:00Z" w:initials="TAJ">
     <w:p>
       <w:pPr>
         <w:pStyle w:val="CommentText"/>
@@ -16624,7 +16908,7 @@
       </w:r>
     </w:p>
   </w:comment>
-  <w:comment w:id="259" w:author="Tepley, Alan J." w:date="2021-02-14T19:32:00Z" w:initials="TAJ">
+  <w:comment w:id="297" w:author="Tepley, Alan J." w:date="2021-02-14T19:32:00Z" w:initials="TAJ">
     <w:p>
       <w:pPr>
         <w:pStyle w:val="CommentText"/>
@@ -16640,7 +16924,7 @@
       </w:r>
     </w:p>
   </w:comment>
-  <w:comment w:id="269" w:author="Tepley, Alan J." w:date="2021-02-26T13:03:00Z" w:initials="TAJ">
+  <w:comment w:id="307" w:author="Tepley, Alan J." w:date="2021-02-26T13:03:00Z" w:initials="TAJ">
     <w:p>
       <w:pPr>
         <w:pStyle w:val="CommentText"/>
@@ -16656,7 +16940,7 @@
       </w:r>
     </w:p>
   </w:comment>
-  <w:comment w:id="273" w:author="Tepley, Alan J." w:date="2021-02-26T13:08:00Z" w:initials="TAJ">
+  <w:comment w:id="311" w:author="Tepley, Alan J." w:date="2021-02-26T13:08:00Z" w:initials="TAJ">
     <w:p>
       <w:pPr>
         <w:pStyle w:val="CommentText"/>
@@ -16672,7 +16956,7 @@
       </w:r>
     </w:p>
   </w:comment>
-  <w:comment w:id="274" w:author="Tepley, Alan J." w:date="2021-02-26T13:35:00Z" w:initials="TAJ">
+  <w:comment w:id="312" w:author="Tepley, Alan J." w:date="2021-02-26T13:35:00Z" w:initials="TAJ">
     <w:p>
       <w:pPr>
         <w:pStyle w:val="CommentText"/>
@@ -16748,7 +17032,7 @@
       </w:r>
     </w:p>
   </w:comment>
-  <w:comment w:id="276" w:author="Tepley, Alan J." w:date="2021-02-26T13:16:00Z" w:initials="TAJ">
+  <w:comment w:id="314" w:author="Tepley, Alan J." w:date="2021-02-26T13:16:00Z" w:initials="TAJ">
     <w:p>
       <w:pPr>
         <w:pStyle w:val="CommentText"/>
@@ -16764,7 +17048,7 @@
       </w:r>
     </w:p>
   </w:comment>
-  <w:comment w:id="278" w:author="Tepley, Alan J." w:date="2021-02-26T13:26:00Z" w:initials="TAJ">
+  <w:comment w:id="316" w:author="Tepley, Alan J." w:date="2021-02-26T13:26:00Z" w:initials="TAJ">
     <w:p>
       <w:pPr>
         <w:pStyle w:val="CommentText"/>
@@ -16780,7 +17064,7 @@
       </w:r>
     </w:p>
   </w:comment>
-  <w:comment w:id="279" w:author="Tepley, Alan J." w:date="2021-02-15T22:18:00Z" w:initials="TAJ">
+  <w:comment w:id="317" w:author="Tepley, Alan J." w:date="2021-02-15T22:18:00Z" w:initials="TAJ">
     <w:p>
       <w:pPr>
         <w:pStyle w:val="CommentText"/>
@@ -16833,7 +17117,7 @@
       </w:r>
     </w:p>
   </w:comment>
-  <w:comment w:id="282" w:author="Tepley, Alan J." w:date="2021-02-26T13:46:00Z" w:initials="TAJ">
+  <w:comment w:id="320" w:author="Tepley, Alan J." w:date="2021-02-26T13:46:00Z" w:initials="TAJ">
     <w:p>
       <w:pPr>
         <w:pStyle w:val="CommentText"/>

</xml_diff>